<commit_message>
Fix Coda bug caused by comment delimiters inside string literals Update Coda manual
</commit_message>
<xml_diff>
--- a/bgsee/[Misc]/[Documentation]/Coda Manual.docx
+++ b/bgsee/[Misc]/[Documentation]/Coda Manual.docx
@@ -1,6 +1,6 @@
 
 <file path=word/document.xml><?xml version="1.0" encoding="utf-8"?>
-<w:document xmlns:wpc="http://schemas.microsoft.com/office/word/2010/wordprocessingCanvas" xmlns:mc="http://schemas.openxmlformats.org/markup-compatibility/2006" xmlns:o="urn:schemas-microsoft-com:office:office" xmlns:r="http://schemas.openxmlformats.org/officeDocument/2006/relationships" xmlns:m="http://schemas.openxmlformats.org/officeDocument/2006/math" xmlns:v="urn:schemas-microsoft-com:vml" xmlns:wp14="http://schemas.microsoft.com/office/word/2010/wordprocessingDrawing" xmlns:wp="http://schemas.openxmlformats.org/drawingml/2006/wordprocessingDrawing" xmlns:w10="urn:schemas-microsoft-com:office:word" xmlns:w="http://schemas.openxmlformats.org/wordprocessingml/2006/main" xmlns:w14="http://schemas.microsoft.com/office/word/2010/wordml" xmlns:wpg="http://schemas.microsoft.com/office/word/2010/wordprocessingGroup" xmlns:wpi="http://schemas.microsoft.com/office/word/2010/wordprocessingInk" xmlns:wne="http://schemas.microsoft.com/office/word/2006/wordml" xmlns:wps="http://schemas.microsoft.com/office/word/2010/wordprocessingShape" mc:Ignorable="w14 wp14">
+<w:document xmlns:wpc="http://schemas.microsoft.com/office/word/2010/wordprocessingCanvas" xmlns:cx="http://schemas.microsoft.com/office/drawing/2014/chartex" xmlns:cx1="http://schemas.microsoft.com/office/drawing/2015/9/8/chartex" xmlns:cx2="http://schemas.microsoft.com/office/drawing/2015/10/21/chartex" xmlns:mc="http://schemas.openxmlformats.org/markup-compatibility/2006" xmlns:o="urn:schemas-microsoft-com:office:office" xmlns:r="http://schemas.openxmlformats.org/officeDocument/2006/relationships" xmlns:m="http://schemas.openxmlformats.org/officeDocument/2006/math" xmlns:v="urn:schemas-microsoft-com:vml" xmlns:wp14="http://schemas.microsoft.com/office/word/2010/wordprocessingDrawing" xmlns:wp="http://schemas.openxmlformats.org/drawingml/2006/wordprocessingDrawing" xmlns:w10="urn:schemas-microsoft-com:office:word" xmlns:w="http://schemas.openxmlformats.org/wordprocessingml/2006/main" xmlns:w14="http://schemas.microsoft.com/office/word/2010/wordml" xmlns:w15="http://schemas.microsoft.com/office/word/2012/wordml" xmlns:w16se="http://schemas.microsoft.com/office/word/2015/wordml/symex" xmlns:wpg="http://schemas.microsoft.com/office/word/2010/wordprocessingGroup" xmlns:wpi="http://schemas.microsoft.com/office/word/2010/wordprocessingInk" xmlns:wne="http://schemas.microsoft.com/office/word/2006/wordml" xmlns:wps="http://schemas.microsoft.com/office/word/2010/wordprocessingShape" mc:Ignorable="w14 w15 w16se wp14">
   <w:body>
     <w:p>
       <w:pPr>
@@ -24,15 +24,7 @@
         <w:t xml:space="preserve">that </w:t>
       </w:r>
       <w:r>
-        <w:t xml:space="preserve">all Bethesda Game Studios Editor Extender plugins implement. It’s primarily used to automate operations inside an editor environment. Tedious and monotonous tasks like renaming objects, renumbering form IDs, batch editing object attributes, </w:t>
-      </w:r>
-      <w:proofErr w:type="spellStart"/>
-      <w:r>
-        <w:t>etc</w:t>
-      </w:r>
-      <w:proofErr w:type="spellEnd"/>
-      <w:r>
-        <w:t xml:space="preserve">, can be completed with just a few lines of </w:t>
+        <w:t xml:space="preserve">all Bethesda Game Studios Editor Extender plugins implement. It’s primarily used to automate operations inside an editor environment. Tedious and monotonous tasks like renaming objects, renumbering form IDs, batch editing object attributes, etc, can be completed with just a few lines of </w:t>
       </w:r>
       <w:r>
         <w:t>code</w:t>
@@ -118,15 +110,7 @@
         </w:numPr>
       </w:pPr>
       <w:r>
-        <w:t>Syntactically similar to Legacy/</w:t>
-      </w:r>
-      <w:proofErr w:type="spellStart"/>
-      <w:r>
-        <w:t>ObScript</w:t>
-      </w:r>
-      <w:proofErr w:type="spellEnd"/>
-      <w:r>
-        <w:t>.</w:t>
+        <w:t>Syntactically similar to Legacy/ObScript.</w:t>
       </w:r>
     </w:p>
     <w:p>
@@ -904,18 +888,8 @@
           <w:sz w:val="16"/>
           <w:szCs w:val="16"/>
         </w:rPr>
-        <w:t>VAR &lt;variable name&gt; [= &lt;initial value&gt;</w:t>
-      </w:r>
-      <w:proofErr w:type="gramStart"/>
-      <w:r>
-        <w:rPr>
-          <w:rFonts w:ascii="Consolas" w:hAnsi="Consolas" w:cs="Consolas"/>
-          <w:sz w:val="16"/>
-          <w:szCs w:val="16"/>
-        </w:rPr>
-        <w:t>]</w:t>
-      </w:r>
-      <w:proofErr w:type="gramEnd"/>
+        <w:t>VAR &lt;variable name&gt; [= &lt;initial value&gt;]</w:t>
+      </w:r>
       <w:r>
         <w:rPr>
           <w:b/>
@@ -931,7 +905,15 @@
         <w:br/>
       </w:r>
       <w:r>
-        <w:t>Variables are to be declared immediately following the script name declaration. There are no limits placed on the number of variables that can be declared inside a script. All declarations have local scope i.e., they can be accessed only by their parent script. However, all scripts can access the global variable pool (more on that later). Declarations are allowed to have either numeric or string initializations.</w:t>
+        <w:t>Variables are to be declared immediately following the script name declaration. There are no limits placed on the number of variables that can be declared inside a script. All declarations have local scope i.e., they can be accessed only by their parent script. However, all scripts can access the global variable pool (more on that later). Declarations are allowed to have either numeric</w:t>
+      </w:r>
+      <w:r>
+        <w:t xml:space="preserve"> (float)</w:t>
+      </w:r>
+      <w:bookmarkStart w:id="0" w:name="_GoBack"/>
+      <w:bookmarkEnd w:id="0"/>
+      <w:r>
+        <w:t xml:space="preserve"> or string initializations.</w:t>
       </w:r>
     </w:p>
     <w:p>
@@ -1127,7 +1109,7 @@
       <w:r>
         <w:t xml:space="preserve">Integers are 32-bit values. Float and string types are similar to those used in various programming languages. Reference is a special type used to store forms or records (any object that can be created in the editor). All editor objects have a unique Form ID, which is what the reference data type tracks. Arrays are collections of data elements stored together, each identified by an integer called an index. Their elements can be of any supported data type, including other arrays. Array indices are zero-based i.e., they range from 0 to n-1 where n is the size of the array. Array variables are passed by </w:t>
       </w:r>
-      <w:hyperlink r:id="rId7">
+      <w:hyperlink r:id="rId6">
         <w:r>
           <w:rPr>
             <w:rStyle w:val="InternetLink"/>
@@ -1656,7 +1638,7 @@
       <w:r>
         <w:t xml:space="preserve">implements a variety of mathematical, logical and relational operators for use in expressions. </w:t>
       </w:r>
-      <w:hyperlink r:id="rId8">
+      <w:hyperlink r:id="rId7">
         <w:r>
           <w:rPr>
             <w:rStyle w:val="InternetLink"/>
@@ -2387,7 +2369,6 @@
             <w:r>
               <w:t xml:space="preserve">OR </w:t>
             </w:r>
-            <w:proofErr w:type="spellStart"/>
             <w:r>
               <w:rPr>
                 <w:i/>
@@ -2395,7 +2376,6 @@
               </w:rPr>
               <w:t>or</w:t>
             </w:r>
-            <w:proofErr w:type="spellEnd"/>
             <w:r>
               <w:t xml:space="preserve"> ||</w:t>
             </w:r>
@@ -3258,7 +3238,7 @@
             <w:r>
               <w:t xml:space="preserve">Index/Subscript Operator. Used with arrays, returns a </w:t>
             </w:r>
-            <w:hyperlink r:id="rId9">
+            <w:hyperlink r:id="rId8">
               <w:r>
                 <w:rPr>
                   <w:rStyle w:val="InternetLink"/>
@@ -3472,27 +3452,9 @@
           <w:numId w:val="12"/>
         </w:numPr>
       </w:pPr>
-      <w:proofErr w:type="spellStart"/>
-      <w:r>
-        <w:t>SinH</w:t>
-      </w:r>
-      <w:proofErr w:type="spellEnd"/>
-      <w:r>
-        <w:t xml:space="preserve">, </w:t>
-      </w:r>
-      <w:proofErr w:type="spellStart"/>
-      <w:r>
-        <w:t>CosH</w:t>
-      </w:r>
-      <w:proofErr w:type="spellEnd"/>
-      <w:r>
-        <w:t xml:space="preserve">, </w:t>
-      </w:r>
-      <w:proofErr w:type="spellStart"/>
-      <w:r>
-        <w:t>TanH</w:t>
-      </w:r>
-      <w:proofErr w:type="spellEnd"/>
+      <w:r>
+        <w:t>SinH, CosH, TanH</w:t>
+      </w:r>
       <w:r>
         <w:tab/>
         <w:t>- Returns the hyperbolic sine, cosine and tangents respectively.</w:t>
@@ -3506,27 +3468,9 @@
           <w:numId w:val="12"/>
         </w:numPr>
       </w:pPr>
-      <w:proofErr w:type="spellStart"/>
-      <w:r>
-        <w:t>ASin</w:t>
-      </w:r>
-      <w:proofErr w:type="spellEnd"/>
-      <w:r>
-        <w:t xml:space="preserve">, </w:t>
-      </w:r>
-      <w:proofErr w:type="spellStart"/>
-      <w:r>
-        <w:t>ACos</w:t>
-      </w:r>
-      <w:proofErr w:type="spellEnd"/>
-      <w:r>
-        <w:t xml:space="preserve">, </w:t>
-      </w:r>
-      <w:proofErr w:type="spellStart"/>
-      <w:r>
-        <w:t>ATan</w:t>
-      </w:r>
-      <w:proofErr w:type="spellEnd"/>
+      <w:r>
+        <w:t>ASin, ACos, ATan</w:t>
+      </w:r>
       <w:r>
         <w:tab/>
         <w:t>- Returns the arc sine, cosine and tangents respectively.</w:t>
@@ -3540,27 +3484,9 @@
           <w:numId w:val="12"/>
         </w:numPr>
       </w:pPr>
-      <w:proofErr w:type="spellStart"/>
-      <w:r>
-        <w:t>ASinH</w:t>
-      </w:r>
-      <w:proofErr w:type="spellEnd"/>
-      <w:r>
-        <w:t xml:space="preserve">, </w:t>
-      </w:r>
-      <w:proofErr w:type="spellStart"/>
-      <w:r>
-        <w:t>ACosH</w:t>
-      </w:r>
-      <w:proofErr w:type="spellEnd"/>
-      <w:r>
-        <w:t xml:space="preserve">, </w:t>
-      </w:r>
-      <w:proofErr w:type="spellStart"/>
-      <w:r>
-        <w:t>ATanH</w:t>
-      </w:r>
-      <w:proofErr w:type="spellEnd"/>
+      <w:r>
+        <w:t>ASinH, ACosH, ATanH</w:t>
+      </w:r>
       <w:r>
         <w:tab/>
         <w:t>- Returns the hyperbolic arc sine, cosine and tangents respectively.</w:t>
@@ -3638,11 +3564,9 @@
           <w:numId w:val="12"/>
         </w:numPr>
       </w:pPr>
-      <w:proofErr w:type="spellStart"/>
       <w:r>
         <w:t>Sqrt</w:t>
       </w:r>
-      <w:proofErr w:type="spellEnd"/>
       <w:r>
         <w:tab/>
       </w:r>
@@ -3662,24 +3586,18 @@
           <w:numId w:val="12"/>
         </w:numPr>
       </w:pPr>
-      <w:proofErr w:type="spellStart"/>
       <w:r>
         <w:t>Exp</w:t>
       </w:r>
-      <w:proofErr w:type="spellEnd"/>
-      <w:r>
-        <w:tab/>
-      </w:r>
-      <w:r>
-        <w:tab/>
-      </w:r>
-      <w:r>
-        <w:tab/>
-        <w:t xml:space="preserve">- Returns the exponential of a number i.e., </w:t>
-      </w:r>
-      <w:proofErr w:type="spellStart"/>
-      <w:r>
-        <w:t>e</w:t>
+      <w:r>
+        <w:tab/>
+      </w:r>
+      <w:r>
+        <w:tab/>
+      </w:r>
+      <w:r>
+        <w:tab/>
+        <w:t>- Returns the exponential of a number i.e., e</w:t>
       </w:r>
       <w:r>
         <w:rPr>
@@ -3687,7 +3605,6 @@
         </w:rPr>
         <w:t>number</w:t>
       </w:r>
-      <w:proofErr w:type="spellEnd"/>
     </w:p>
     <w:p>
       <w:pPr>
@@ -3785,7 +3702,7 @@
       <w:r>
         <w:t xml:space="preserve"> – The </w:t>
       </w:r>
-      <w:hyperlink r:id="rId10">
+      <w:hyperlink r:id="rId9">
         <w:r>
           <w:rPr>
             <w:rStyle w:val="InternetLink"/>
@@ -3796,7 +3713,7 @@
       <w:r>
         <w:t xml:space="preserve"> of all programming languages, the IF construct works the same way as </w:t>
       </w:r>
-      <w:hyperlink r:id="rId11">
+      <w:hyperlink r:id="rId10">
         <w:r>
           <w:rPr>
             <w:rStyle w:val="InternetLink"/>
@@ -3911,7 +3828,7 @@
       <w:r>
         <w:t xml:space="preserve"> – The WHILE construct is a </w:t>
       </w:r>
-      <w:hyperlink r:id="rId12">
+      <w:hyperlink r:id="rId11">
         <w:r>
           <w:rPr>
             <w:rStyle w:val="InternetLink"/>
@@ -4021,15 +3938,7 @@
         <w:pStyle w:val="ListParagraph"/>
       </w:pPr>
       <w:r>
-        <w:t xml:space="preserve">Each WHILE statement should be matched with a corresponding </w:t>
-      </w:r>
-      <w:proofErr w:type="gramStart"/>
-      <w:r>
-        <w:t>LOOP</w:t>
-      </w:r>
-      <w:proofErr w:type="gramEnd"/>
-      <w:r>
-        <w:t xml:space="preserve"> statement. During execution, the engine evaluates the WHILE expression to a Boolean value. If true, the statements following it will be executed until its LOOP statement is reached, at which point control returns to the top of the loop and the expression is evaluated again. If the expression returns false, execution is returned to the instruction immediately following the LOOP statement.</w:t>
+        <w:t>Each WHILE statement should be matched with a corresponding LOOP statement. During execution, the engine evaluates the WHILE expression to a Boolean value. If true, the statements following it will be executed until its LOOP statement is reached, at which point control returns to the top of the loop and the expression is evaluated again. If the expression returns false, execution is returned to the instruction immediately following the LOOP statement.</w:t>
       </w:r>
     </w:p>
     <w:p>
@@ -4263,7 +4172,7 @@
       <w:r>
         <w:t xml:space="preserve"> scripts as </w:t>
       </w:r>
-      <w:hyperlink r:id="rId13">
+      <w:hyperlink r:id="rId12">
         <w:r>
           <w:rPr>
             <w:rStyle w:val="InternetLink"/>
@@ -4327,8 +4236,8 @@
       <w:pPr>
         <w:pStyle w:val="Heading1"/>
       </w:pPr>
-      <w:bookmarkStart w:id="0" w:name="_Global_Data_Store"/>
-      <w:bookmarkEnd w:id="0"/>
+      <w:bookmarkStart w:id="1" w:name="_Global_Data_Store"/>
+      <w:bookmarkEnd w:id="1"/>
       <w:r>
         <w:t>Global Data Store</w:t>
       </w:r>
@@ -4354,6 +4263,7 @@
       <w:r>
         <w:rPr>
           <w:noProof/>
+          <w:lang w:val="en-GB" w:eastAsia="en-GB"/>
         </w:rPr>
         <w:drawing>
           <wp:inline distT="0" distB="0" distL="0" distR="0">
@@ -4373,7 +4283,7 @@
                     </pic:cNvPicPr>
                   </pic:nvPicPr>
                   <pic:blipFill>
-                    <a:blip r:embed="rId14">
+                    <a:blip r:embed="rId13">
                       <a:extLst>
                         <a:ext uri="{28A0092B-C50C-407E-A947-70E740481C1C}">
                           <a14:useLocalDpi xmlns:a14="http://schemas.microsoft.com/office/drawing/2010/main" val="0"/>
@@ -4449,12 +4359,7 @@
         <w:t xml:space="preserve">Coda </w:t>
       </w:r>
       <w:r>
-        <w:t>comes with a special module called the ‘Backgrounder’ that executes scripts as a background editor process. Any script placed in the Backgrou</w:t>
-      </w:r>
-      <w:bookmarkStart w:id="1" w:name="_GoBack"/>
-      <w:bookmarkEnd w:id="1"/>
-      <w:r>
-        <w:t>nd folder is automatically initialized as a background script at editor start-up and will b</w:t>
+        <w:t>comes with a special module called the ‘Backgrounder’ that executes scripts as a background editor process. Any script placed in the Background folder is automatically initialized as a background script at editor start-up and will b</w:t>
       </w:r>
       <w:r>
         <w:t>e executed at regular intervals as</w:t>
@@ -4493,19 +4398,11 @@
       <w:r>
         <w:t xml:space="preserve">Regular scripts can be executed from the editor extender’s console window by using the </w:t>
       </w:r>
-      <w:proofErr w:type="spellStart"/>
       <w:r>
         <w:rPr>
           <w:rStyle w:val="SubtitleChar"/>
         </w:rPr>
-        <w:t>RunCodaScript</w:t>
-      </w:r>
-      <w:proofErr w:type="spellEnd"/>
-      <w:r>
-        <w:rPr>
-          <w:rStyle w:val="SubtitleChar"/>
-        </w:rPr>
-        <w:t xml:space="preserve"> </w:t>
+        <w:t xml:space="preserve">RunCodaScript </w:t>
       </w:r>
       <w:r>
         <w:t>console command</w:t>
@@ -4552,14 +4449,12 @@
       <w:r>
         <w:t xml:space="preserve">In addition to the above, the </w:t>
       </w:r>
-      <w:proofErr w:type="spellStart"/>
       <w:r>
         <w:rPr>
           <w:rStyle w:val="SubtitleChar"/>
         </w:rPr>
         <w:t>DumpCodaDocs</w:t>
       </w:r>
-      <w:proofErr w:type="spellEnd"/>
       <w:r>
         <w:t xml:space="preserve"> console command may be used to quickly open the command documentation for reference.</w:t>
       </w:r>
@@ -4685,16 +4580,8 @@
           <w:rStyle w:val="SubtleEmphasis"/>
         </w:rPr>
         <w:tab/>
-        <w:t>Data\BGSEE\Coda\</w:t>
-      </w:r>
-      <w:proofErr w:type="spellStart"/>
-      <w:r>
-        <w:rPr>
-          <w:rStyle w:val="SubtleEmphasis"/>
-        </w:rPr>
-        <w:t>SampleCodaScript.coda</w:t>
-      </w:r>
-      <w:proofErr w:type="spellEnd"/>
+        <w:t>Data\BGSEE\Coda\SampleCodaScript.coda</w:t>
+      </w:r>
     </w:p>
     <w:p>
       <w:pPr>
@@ -6098,8 +5985,8 @@
 </file>
 
 <file path=word/numbering.xml><?xml version="1.0" encoding="utf-8"?>
-<w:numbering xmlns:wpc="http://schemas.microsoft.com/office/word/2010/wordprocessingCanvas" xmlns:mc="http://schemas.openxmlformats.org/markup-compatibility/2006" xmlns:o="urn:schemas-microsoft-com:office:office" xmlns:r="http://schemas.openxmlformats.org/officeDocument/2006/relationships" xmlns:m="http://schemas.openxmlformats.org/officeDocument/2006/math" xmlns:v="urn:schemas-microsoft-com:vml" xmlns:wp14="http://schemas.microsoft.com/office/word/2010/wordprocessingDrawing" xmlns:wp="http://schemas.openxmlformats.org/drawingml/2006/wordprocessingDrawing" xmlns:w10="urn:schemas-microsoft-com:office:word" xmlns:w="http://schemas.openxmlformats.org/wordprocessingml/2006/main" xmlns:w14="http://schemas.microsoft.com/office/word/2010/wordml" xmlns:wpg="http://schemas.microsoft.com/office/word/2010/wordprocessingGroup" xmlns:wpi="http://schemas.microsoft.com/office/word/2010/wordprocessingInk" xmlns:wne="http://schemas.microsoft.com/office/word/2006/wordml" xmlns:wps="http://schemas.microsoft.com/office/word/2010/wordprocessingShape" mc:Ignorable="w14 wp14">
-  <w:abstractNum w:abstractNumId="0">
+<w:numbering xmlns:wpc="http://schemas.microsoft.com/office/word/2010/wordprocessingCanvas" xmlns:cx="http://schemas.microsoft.com/office/drawing/2014/chartex" xmlns:cx1="http://schemas.microsoft.com/office/drawing/2015/9/8/chartex" xmlns:cx2="http://schemas.microsoft.com/office/drawing/2015/10/21/chartex" xmlns:mc="http://schemas.openxmlformats.org/markup-compatibility/2006" xmlns:o="urn:schemas-microsoft-com:office:office" xmlns:r="http://schemas.openxmlformats.org/officeDocument/2006/relationships" xmlns:m="http://schemas.openxmlformats.org/officeDocument/2006/math" xmlns:v="urn:schemas-microsoft-com:vml" xmlns:wp14="http://schemas.microsoft.com/office/word/2010/wordprocessingDrawing" xmlns:wp="http://schemas.openxmlformats.org/drawingml/2006/wordprocessingDrawing" xmlns:w10="urn:schemas-microsoft-com:office:word" xmlns:w="http://schemas.openxmlformats.org/wordprocessingml/2006/main" xmlns:w14="http://schemas.microsoft.com/office/word/2010/wordml" xmlns:w15="http://schemas.microsoft.com/office/word/2012/wordml" xmlns:w16se="http://schemas.microsoft.com/office/word/2015/wordml/symex" xmlns:wpg="http://schemas.microsoft.com/office/word/2010/wordprocessingGroup" xmlns:wpi="http://schemas.microsoft.com/office/word/2010/wordprocessingInk" xmlns:wne="http://schemas.microsoft.com/office/word/2006/wordml" xmlns:wps="http://schemas.microsoft.com/office/word/2010/wordprocessingShape" mc:Ignorable="w14 w15 w16se wp14">
+  <w:abstractNum w:abstractNumId="0" w15:restartNumberingAfterBreak="0">
     <w:nsid w:val="0F3B7A79"/>
     <w:multiLevelType w:val="multilevel"/>
     <w:tmpl w:val="806408E4"/>
@@ -6185,7 +6072,7 @@
       </w:pPr>
     </w:lvl>
   </w:abstractNum>
-  <w:abstractNum w:abstractNumId="1">
+  <w:abstractNum w:abstractNumId="1" w15:restartNumberingAfterBreak="0">
     <w:nsid w:val="111E5630"/>
     <w:multiLevelType w:val="multilevel"/>
     <w:tmpl w:val="7B64173A"/>
@@ -6298,7 +6185,7 @@
       </w:rPr>
     </w:lvl>
   </w:abstractNum>
-  <w:abstractNum w:abstractNumId="2">
+  <w:abstractNum w:abstractNumId="2" w15:restartNumberingAfterBreak="0">
     <w:nsid w:val="11A4640A"/>
     <w:multiLevelType w:val="multilevel"/>
     <w:tmpl w:val="46F0B1EC"/>
@@ -6411,7 +6298,7 @@
       </w:rPr>
     </w:lvl>
   </w:abstractNum>
-  <w:abstractNum w:abstractNumId="3">
+  <w:abstractNum w:abstractNumId="3" w15:restartNumberingAfterBreak="0">
     <w:nsid w:val="172F1910"/>
     <w:multiLevelType w:val="multilevel"/>
     <w:tmpl w:val="77FA3480"/>
@@ -6536,7 +6423,7 @@
       </w:pPr>
     </w:lvl>
   </w:abstractNum>
-  <w:abstractNum w:abstractNumId="4">
+  <w:abstractNum w:abstractNumId="4" w15:restartNumberingAfterBreak="0">
     <w:nsid w:val="26C804F0"/>
     <w:multiLevelType w:val="multilevel"/>
     <w:tmpl w:val="1708E0AA"/>
@@ -6649,7 +6536,7 @@
       </w:rPr>
     </w:lvl>
   </w:abstractNum>
-  <w:abstractNum w:abstractNumId="5">
+  <w:abstractNum w:abstractNumId="5" w15:restartNumberingAfterBreak="0">
     <w:nsid w:val="328A14B4"/>
     <w:multiLevelType w:val="multilevel"/>
     <w:tmpl w:val="C2BAFE90"/>
@@ -6762,7 +6649,7 @@
       </w:rPr>
     </w:lvl>
   </w:abstractNum>
-  <w:abstractNum w:abstractNumId="6">
+  <w:abstractNum w:abstractNumId="6" w15:restartNumberingAfterBreak="0">
     <w:nsid w:val="3CFF3B0D"/>
     <w:multiLevelType w:val="multilevel"/>
     <w:tmpl w:val="228CA864"/>
@@ -6875,7 +6762,7 @@
       </w:rPr>
     </w:lvl>
   </w:abstractNum>
-  <w:abstractNum w:abstractNumId="7">
+  <w:abstractNum w:abstractNumId="7" w15:restartNumberingAfterBreak="0">
     <w:nsid w:val="425E3FA3"/>
     <w:multiLevelType w:val="multilevel"/>
     <w:tmpl w:val="1DCC7F68"/>
@@ -6988,7 +6875,7 @@
       </w:rPr>
     </w:lvl>
   </w:abstractNum>
-  <w:abstractNum w:abstractNumId="8">
+  <w:abstractNum w:abstractNumId="8" w15:restartNumberingAfterBreak="0">
     <w:nsid w:val="43054F94"/>
     <w:multiLevelType w:val="multilevel"/>
     <w:tmpl w:val="64DE0726"/>
@@ -7101,7 +6988,7 @@
       </w:rPr>
     </w:lvl>
   </w:abstractNum>
-  <w:abstractNum w:abstractNumId="9">
+  <w:abstractNum w:abstractNumId="9" w15:restartNumberingAfterBreak="0">
     <w:nsid w:val="446D463F"/>
     <w:multiLevelType w:val="multilevel"/>
     <w:tmpl w:val="696E31CA"/>
@@ -7214,7 +7101,7 @@
       </w:rPr>
     </w:lvl>
   </w:abstractNum>
-  <w:abstractNum w:abstractNumId="10">
+  <w:abstractNum w:abstractNumId="10" w15:restartNumberingAfterBreak="0">
     <w:nsid w:val="509106D2"/>
     <w:multiLevelType w:val="multilevel"/>
     <w:tmpl w:val="98825B96"/>
@@ -7327,7 +7214,7 @@
       </w:rPr>
     </w:lvl>
   </w:abstractNum>
-  <w:abstractNum w:abstractNumId="11">
+  <w:abstractNum w:abstractNumId="11" w15:restartNumberingAfterBreak="0">
     <w:nsid w:val="58C2467F"/>
     <w:multiLevelType w:val="multilevel"/>
     <w:tmpl w:val="7B34E6C6"/>
@@ -7440,7 +7327,7 @@
       </w:rPr>
     </w:lvl>
   </w:abstractNum>
-  <w:abstractNum w:abstractNumId="12">
+  <w:abstractNum w:abstractNumId="12" w15:restartNumberingAfterBreak="0">
     <w:nsid w:val="5C0502DA"/>
     <w:multiLevelType w:val="multilevel"/>
     <w:tmpl w:val="16C27E6A"/>
@@ -7596,7 +7483,7 @@
 </file>
 
 <file path=word/styles.xml><?xml version="1.0" encoding="utf-8"?>
-<w:styles xmlns:mc="http://schemas.openxmlformats.org/markup-compatibility/2006" xmlns:r="http://schemas.openxmlformats.org/officeDocument/2006/relationships" xmlns:w="http://schemas.openxmlformats.org/wordprocessingml/2006/main" xmlns:w14="http://schemas.microsoft.com/office/word/2010/wordml" mc:Ignorable="w14">
+<w:styles xmlns:mc="http://schemas.openxmlformats.org/markup-compatibility/2006" xmlns:r="http://schemas.openxmlformats.org/officeDocument/2006/relationships" xmlns:w="http://schemas.openxmlformats.org/wordprocessingml/2006/main" xmlns:w14="http://schemas.microsoft.com/office/word/2010/wordml" xmlns:w15="http://schemas.microsoft.com/office/word/2012/wordml" xmlns:w16se="http://schemas.microsoft.com/office/word/2015/wordml/symex" mc:Ignorable="w14 w15 w16se">
   <w:docDefaults>
     <w:rPrDefault>
       <w:rPr>
@@ -7612,144 +7499,380 @@
       </w:pPr>
     </w:pPrDefault>
   </w:docDefaults>
-  <w:latentStyles w:defLockedState="0" w:defUIPriority="99" w:defSemiHidden="1" w:defUnhideWhenUsed="1" w:defQFormat="0" w:count="267">
-    <w:lsdException w:name="Normal" w:semiHidden="0" w:uiPriority="0" w:unhideWhenUsed="0" w:qFormat="1"/>
-    <w:lsdException w:name="heading 1" w:semiHidden="0" w:uiPriority="9" w:unhideWhenUsed="0" w:qFormat="1"/>
-    <w:lsdException w:name="heading 2" w:uiPriority="9" w:qFormat="1"/>
-    <w:lsdException w:name="heading 3" w:uiPriority="9" w:qFormat="1"/>
-    <w:lsdException w:name="heading 4" w:uiPriority="9" w:qFormat="1"/>
-    <w:lsdException w:name="heading 5" w:uiPriority="9" w:qFormat="1"/>
-    <w:lsdException w:name="heading 6" w:uiPriority="9" w:qFormat="1"/>
-    <w:lsdException w:name="heading 7" w:uiPriority="9" w:qFormat="1"/>
-    <w:lsdException w:name="heading 8" w:uiPriority="9" w:qFormat="1"/>
-    <w:lsdException w:name="heading 9" w:uiPriority="9" w:qFormat="1"/>
-    <w:lsdException w:name="toc 1" w:uiPriority="39"/>
-    <w:lsdException w:name="toc 2" w:uiPriority="39"/>
-    <w:lsdException w:name="toc 3" w:uiPriority="39"/>
-    <w:lsdException w:name="toc 4" w:uiPriority="39"/>
-    <w:lsdException w:name="toc 5" w:uiPriority="39"/>
-    <w:lsdException w:name="toc 6" w:uiPriority="39"/>
-    <w:lsdException w:name="toc 7" w:uiPriority="39"/>
-    <w:lsdException w:name="toc 8" w:uiPriority="39"/>
-    <w:lsdException w:name="toc 9" w:uiPriority="39"/>
-    <w:lsdException w:name="caption" w:uiPriority="35" w:qFormat="1"/>
-    <w:lsdException w:name="Title" w:semiHidden="0" w:uiPriority="10" w:unhideWhenUsed="0" w:qFormat="1"/>
-    <w:lsdException w:name="Default Paragraph Font" w:uiPriority="1"/>
-    <w:lsdException w:name="Subtitle" w:semiHidden="0" w:uiPriority="11" w:unhideWhenUsed="0" w:qFormat="1"/>
-    <w:lsdException w:name="Strong" w:semiHidden="0" w:uiPriority="22" w:unhideWhenUsed="0" w:qFormat="1"/>
-    <w:lsdException w:name="Emphasis" w:semiHidden="0" w:uiPriority="20" w:unhideWhenUsed="0" w:qFormat="1"/>
-    <w:lsdException w:name="Table Grid" w:semiHidden="0" w:uiPriority="59" w:unhideWhenUsed="0"/>
-    <w:lsdException w:name="Placeholder Text" w:unhideWhenUsed="0"/>
-    <w:lsdException w:name="No Spacing" w:semiHidden="0" w:uiPriority="1" w:unhideWhenUsed="0" w:qFormat="1"/>
-    <w:lsdException w:name="Light Shading" w:semiHidden="0" w:uiPriority="60" w:unhideWhenUsed="0"/>
-    <w:lsdException w:name="Light List" w:semiHidden="0" w:uiPriority="61" w:unhideWhenUsed="0"/>
-    <w:lsdException w:name="Light Grid" w:semiHidden="0" w:uiPriority="62" w:unhideWhenUsed="0"/>
-    <w:lsdException w:name="Medium Shading 1" w:semiHidden="0" w:uiPriority="63" w:unhideWhenUsed="0"/>
-    <w:lsdException w:name="Medium Shading 2" w:semiHidden="0" w:uiPriority="64" w:unhideWhenUsed="0"/>
-    <w:lsdException w:name="Medium List 1" w:semiHidden="0" w:uiPriority="65" w:unhideWhenUsed="0"/>
-    <w:lsdException w:name="Medium List 2" w:semiHidden="0" w:uiPriority="66" w:unhideWhenUsed="0"/>
-    <w:lsdException w:name="Medium Grid 1" w:semiHidden="0" w:uiPriority="67" w:unhideWhenUsed="0"/>
-    <w:lsdException w:name="Medium Grid 2" w:semiHidden="0" w:uiPriority="68" w:unhideWhenUsed="0"/>
-    <w:lsdException w:name="Medium Grid 3" w:semiHidden="0" w:uiPriority="69" w:unhideWhenUsed="0"/>
-    <w:lsdException w:name="Dark List" w:semiHidden="0" w:uiPriority="70" w:unhideWhenUsed="0"/>
-    <w:lsdException w:name="Colorful Shading" w:semiHidden="0" w:uiPriority="71" w:unhideWhenUsed="0"/>
-    <w:lsdException w:name="Colorful List" w:semiHidden="0" w:uiPriority="72" w:unhideWhenUsed="0"/>
-    <w:lsdException w:name="Colorful Grid" w:semiHidden="0" w:uiPriority="73" w:unhideWhenUsed="0"/>
-    <w:lsdException w:name="Light Shading Accent 1" w:semiHidden="0" w:uiPriority="60" w:unhideWhenUsed="0"/>
-    <w:lsdException w:name="Light List Accent 1" w:semiHidden="0" w:uiPriority="61" w:unhideWhenUsed="0"/>
-    <w:lsdException w:name="Light Grid Accent 1" w:semiHidden="0" w:uiPriority="62" w:unhideWhenUsed="0"/>
-    <w:lsdException w:name="Medium Shading 1 Accent 1" w:semiHidden="0" w:uiPriority="63" w:unhideWhenUsed="0"/>
-    <w:lsdException w:name="Medium Shading 2 Accent 1" w:semiHidden="0" w:uiPriority="64" w:unhideWhenUsed="0"/>
-    <w:lsdException w:name="Medium List 1 Accent 1" w:semiHidden="0" w:uiPriority="65" w:unhideWhenUsed="0"/>
-    <w:lsdException w:name="Revision" w:unhideWhenUsed="0"/>
-    <w:lsdException w:name="List Paragraph" w:semiHidden="0" w:uiPriority="34" w:unhideWhenUsed="0" w:qFormat="1"/>
-    <w:lsdException w:name="Quote" w:semiHidden="0" w:uiPriority="29" w:unhideWhenUsed="0" w:qFormat="1"/>
-    <w:lsdException w:name="Intense Quote" w:semiHidden="0" w:uiPriority="30" w:unhideWhenUsed="0" w:qFormat="1"/>
-    <w:lsdException w:name="Medium List 2 Accent 1" w:semiHidden="0" w:uiPriority="66" w:unhideWhenUsed="0"/>
-    <w:lsdException w:name="Medium Grid 1 Accent 1" w:semiHidden="0" w:uiPriority="67" w:unhideWhenUsed="0"/>
-    <w:lsdException w:name="Medium Grid 2 Accent 1" w:semiHidden="0" w:uiPriority="68" w:unhideWhenUsed="0"/>
-    <w:lsdException w:name="Medium Grid 3 Accent 1" w:semiHidden="0" w:uiPriority="69" w:unhideWhenUsed="0"/>
-    <w:lsdException w:name="Dark List Accent 1" w:semiHidden="0" w:uiPriority="70" w:unhideWhenUsed="0"/>
-    <w:lsdException w:name="Colorful Shading Accent 1" w:semiHidden="0" w:uiPriority="71" w:unhideWhenUsed="0"/>
-    <w:lsdException w:name="Colorful List Accent 1" w:semiHidden="0" w:uiPriority="72" w:unhideWhenUsed="0"/>
-    <w:lsdException w:name="Colorful Grid Accent 1" w:semiHidden="0" w:uiPriority="73" w:unhideWhenUsed="0"/>
-    <w:lsdException w:name="Light Shading Accent 2" w:semiHidden="0" w:uiPriority="60" w:unhideWhenUsed="0"/>
-    <w:lsdException w:name="Light List Accent 2" w:semiHidden="0" w:uiPriority="61" w:unhideWhenUsed="0"/>
-    <w:lsdException w:name="Light Grid Accent 2" w:semiHidden="0" w:uiPriority="62" w:unhideWhenUsed="0"/>
-    <w:lsdException w:name="Medium Shading 1 Accent 2" w:semiHidden="0" w:uiPriority="63" w:unhideWhenUsed="0"/>
-    <w:lsdException w:name="Medium Shading 2 Accent 2" w:semiHidden="0" w:uiPriority="64" w:unhideWhenUsed="0"/>
-    <w:lsdException w:name="Medium List 1 Accent 2" w:semiHidden="0" w:uiPriority="65" w:unhideWhenUsed="0"/>
-    <w:lsdException w:name="Medium List 2 Accent 2" w:semiHidden="0" w:uiPriority="66" w:unhideWhenUsed="0"/>
-    <w:lsdException w:name="Medium Grid 1 Accent 2" w:semiHidden="0" w:uiPriority="67" w:unhideWhenUsed="0"/>
-    <w:lsdException w:name="Medium Grid 2 Accent 2" w:semiHidden="0" w:uiPriority="68" w:unhideWhenUsed="0"/>
-    <w:lsdException w:name="Medium Grid 3 Accent 2" w:semiHidden="0" w:uiPriority="69" w:unhideWhenUsed="0"/>
-    <w:lsdException w:name="Dark List Accent 2" w:semiHidden="0" w:uiPriority="70" w:unhideWhenUsed="0"/>
-    <w:lsdException w:name="Colorful Shading Accent 2" w:semiHidden="0" w:uiPriority="71" w:unhideWhenUsed="0"/>
-    <w:lsdException w:name="Colorful List Accent 2" w:semiHidden="0" w:uiPriority="72" w:unhideWhenUsed="0"/>
-    <w:lsdException w:name="Colorful Grid Accent 2" w:semiHidden="0" w:uiPriority="73" w:unhideWhenUsed="0"/>
-    <w:lsdException w:name="Light Shading Accent 3" w:semiHidden="0" w:uiPriority="60" w:unhideWhenUsed="0"/>
-    <w:lsdException w:name="Light List Accent 3" w:semiHidden="0" w:uiPriority="61" w:unhideWhenUsed="0"/>
-    <w:lsdException w:name="Light Grid Accent 3" w:semiHidden="0" w:uiPriority="62" w:unhideWhenUsed="0"/>
-    <w:lsdException w:name="Medium Shading 1 Accent 3" w:semiHidden="0" w:uiPriority="63" w:unhideWhenUsed="0"/>
-    <w:lsdException w:name="Medium Shading 2 Accent 3" w:semiHidden="0" w:uiPriority="64" w:unhideWhenUsed="0"/>
-    <w:lsdException w:name="Medium List 1 Accent 3" w:semiHidden="0" w:uiPriority="65" w:unhideWhenUsed="0"/>
-    <w:lsdException w:name="Medium List 2 Accent 3" w:semiHidden="0" w:uiPriority="66" w:unhideWhenUsed="0"/>
-    <w:lsdException w:name="Medium Grid 1 Accent 3" w:semiHidden="0" w:uiPriority="67" w:unhideWhenUsed="0"/>
-    <w:lsdException w:name="Medium Grid 2 Accent 3" w:semiHidden="0" w:uiPriority="68" w:unhideWhenUsed="0"/>
-    <w:lsdException w:name="Medium Grid 3 Accent 3" w:semiHidden="0" w:uiPriority="69" w:unhideWhenUsed="0"/>
-    <w:lsdException w:name="Dark List Accent 3" w:semiHidden="0" w:uiPriority="70" w:unhideWhenUsed="0"/>
-    <w:lsdException w:name="Colorful Shading Accent 3" w:semiHidden="0" w:uiPriority="71" w:unhideWhenUsed="0"/>
-    <w:lsdException w:name="Colorful List Accent 3" w:semiHidden="0" w:uiPriority="72" w:unhideWhenUsed="0"/>
-    <w:lsdException w:name="Colorful Grid Accent 3" w:semiHidden="0" w:uiPriority="73" w:unhideWhenUsed="0"/>
-    <w:lsdException w:name="Light Shading Accent 4" w:semiHidden="0" w:uiPriority="60" w:unhideWhenUsed="0"/>
-    <w:lsdException w:name="Light List Accent 4" w:semiHidden="0" w:uiPriority="61" w:unhideWhenUsed="0"/>
-    <w:lsdException w:name="Light Grid Accent 4" w:semiHidden="0" w:uiPriority="62" w:unhideWhenUsed="0"/>
-    <w:lsdException w:name="Medium Shading 1 Accent 4" w:semiHidden="0" w:uiPriority="63" w:unhideWhenUsed="0"/>
-    <w:lsdException w:name="Medium Shading 2 Accent 4" w:semiHidden="0" w:uiPriority="64" w:unhideWhenUsed="0"/>
-    <w:lsdException w:name="Medium List 1 Accent 4" w:semiHidden="0" w:uiPriority="65" w:unhideWhenUsed="0"/>
-    <w:lsdException w:name="Medium List 2 Accent 4" w:semiHidden="0" w:uiPriority="66" w:unhideWhenUsed="0"/>
-    <w:lsdException w:name="Medium Grid 1 Accent 4" w:semiHidden="0" w:uiPriority="67" w:unhideWhenUsed="0"/>
-    <w:lsdException w:name="Medium Grid 2 Accent 4" w:semiHidden="0" w:uiPriority="68" w:unhideWhenUsed="0"/>
-    <w:lsdException w:name="Medium Grid 3 Accent 4" w:semiHidden="0" w:uiPriority="69" w:unhideWhenUsed="0"/>
-    <w:lsdException w:name="Dark List Accent 4" w:semiHidden="0" w:uiPriority="70" w:unhideWhenUsed="0"/>
-    <w:lsdException w:name="Colorful Shading Accent 4" w:semiHidden="0" w:uiPriority="71" w:unhideWhenUsed="0"/>
-    <w:lsdException w:name="Colorful List Accent 4" w:semiHidden="0" w:uiPriority="72" w:unhideWhenUsed="0"/>
-    <w:lsdException w:name="Colorful Grid Accent 4" w:semiHidden="0" w:uiPriority="73" w:unhideWhenUsed="0"/>
-    <w:lsdException w:name="Light Shading Accent 5" w:semiHidden="0" w:uiPriority="60" w:unhideWhenUsed="0"/>
-    <w:lsdException w:name="Light List Accent 5" w:semiHidden="0" w:uiPriority="61" w:unhideWhenUsed="0"/>
-    <w:lsdException w:name="Light Grid Accent 5" w:semiHidden="0" w:uiPriority="62" w:unhideWhenUsed="0"/>
-    <w:lsdException w:name="Medium Shading 1 Accent 5" w:semiHidden="0" w:uiPriority="63" w:unhideWhenUsed="0"/>
-    <w:lsdException w:name="Medium Shading 2 Accent 5" w:semiHidden="0" w:uiPriority="64" w:unhideWhenUsed="0"/>
-    <w:lsdException w:name="Medium List 1 Accent 5" w:semiHidden="0" w:uiPriority="65" w:unhideWhenUsed="0"/>
-    <w:lsdException w:name="Medium List 2 Accent 5" w:semiHidden="0" w:uiPriority="66" w:unhideWhenUsed="0"/>
-    <w:lsdException w:name="Medium Grid 1 Accent 5" w:semiHidden="0" w:uiPriority="67" w:unhideWhenUsed="0"/>
-    <w:lsdException w:name="Medium Grid 2 Accent 5" w:semiHidden="0" w:uiPriority="68" w:unhideWhenUsed="0"/>
-    <w:lsdException w:name="Medium Grid 3 Accent 5" w:semiHidden="0" w:uiPriority="69" w:unhideWhenUsed="0"/>
-    <w:lsdException w:name="Dark List Accent 5" w:semiHidden="0" w:uiPriority="70" w:unhideWhenUsed="0"/>
-    <w:lsdException w:name="Colorful Shading Accent 5" w:semiHidden="0" w:uiPriority="71" w:unhideWhenUsed="0"/>
-    <w:lsdException w:name="Colorful List Accent 5" w:semiHidden="0" w:uiPriority="72" w:unhideWhenUsed="0"/>
-    <w:lsdException w:name="Colorful Grid Accent 5" w:semiHidden="0" w:uiPriority="73" w:unhideWhenUsed="0"/>
-    <w:lsdException w:name="Light Shading Accent 6" w:semiHidden="0" w:uiPriority="60" w:unhideWhenUsed="0"/>
-    <w:lsdException w:name="Light List Accent 6" w:semiHidden="0" w:uiPriority="61" w:unhideWhenUsed="0"/>
-    <w:lsdException w:name="Light Grid Accent 6" w:semiHidden="0" w:uiPriority="62" w:unhideWhenUsed="0"/>
-    <w:lsdException w:name="Medium Shading 1 Accent 6" w:semiHidden="0" w:uiPriority="63" w:unhideWhenUsed="0"/>
-    <w:lsdException w:name="Medium Shading 2 Accent 6" w:semiHidden="0" w:uiPriority="64" w:unhideWhenUsed="0"/>
-    <w:lsdException w:name="Medium List 1 Accent 6" w:semiHidden="0" w:uiPriority="65" w:unhideWhenUsed="0"/>
-    <w:lsdException w:name="Medium List 2 Accent 6" w:semiHidden="0" w:uiPriority="66" w:unhideWhenUsed="0"/>
-    <w:lsdException w:name="Medium Grid 1 Accent 6" w:semiHidden="0" w:uiPriority="67" w:unhideWhenUsed="0"/>
-    <w:lsdException w:name="Medium Grid 2 Accent 6" w:semiHidden="0" w:uiPriority="68" w:unhideWhenUsed="0"/>
-    <w:lsdException w:name="Medium Grid 3 Accent 6" w:semiHidden="0" w:uiPriority="69" w:unhideWhenUsed="0"/>
-    <w:lsdException w:name="Dark List Accent 6" w:semiHidden="0" w:uiPriority="70" w:unhideWhenUsed="0"/>
-    <w:lsdException w:name="Colorful Shading Accent 6" w:semiHidden="0" w:uiPriority="71" w:unhideWhenUsed="0"/>
-    <w:lsdException w:name="Colorful List Accent 6" w:semiHidden="0" w:uiPriority="72" w:unhideWhenUsed="0"/>
-    <w:lsdException w:name="Colorful Grid Accent 6" w:semiHidden="0" w:uiPriority="73" w:unhideWhenUsed="0"/>
-    <w:lsdException w:name="Subtle Emphasis" w:semiHidden="0" w:uiPriority="19" w:unhideWhenUsed="0" w:qFormat="1"/>
-    <w:lsdException w:name="Intense Emphasis" w:semiHidden="0" w:uiPriority="21" w:unhideWhenUsed="0" w:qFormat="1"/>
-    <w:lsdException w:name="Subtle Reference" w:semiHidden="0" w:uiPriority="31" w:unhideWhenUsed="0" w:qFormat="1"/>
-    <w:lsdException w:name="Intense Reference" w:semiHidden="0" w:uiPriority="32" w:unhideWhenUsed="0" w:qFormat="1"/>
-    <w:lsdException w:name="Book Title" w:semiHidden="0" w:uiPriority="33" w:unhideWhenUsed="0" w:qFormat="1"/>
-    <w:lsdException w:name="Bibliography" w:uiPriority="37"/>
-    <w:lsdException w:name="TOC Heading" w:uiPriority="39" w:qFormat="1"/>
+  <w:latentStyles w:defLockedState="0" w:defUIPriority="99" w:defSemiHidden="0" w:defUnhideWhenUsed="0" w:defQFormat="0" w:count="373">
+    <w:lsdException w:name="Normal" w:uiPriority="0" w:qFormat="1"/>
+    <w:lsdException w:name="heading 1" w:uiPriority="9" w:qFormat="1"/>
+    <w:lsdException w:name="heading 2" w:semiHidden="1" w:uiPriority="9" w:unhideWhenUsed="1" w:qFormat="1"/>
+    <w:lsdException w:name="heading 3" w:semiHidden="1" w:uiPriority="9" w:unhideWhenUsed="1" w:qFormat="1"/>
+    <w:lsdException w:name="heading 4" w:semiHidden="1" w:uiPriority="9" w:unhideWhenUsed="1" w:qFormat="1"/>
+    <w:lsdException w:name="heading 5" w:semiHidden="1" w:uiPriority="9" w:unhideWhenUsed="1" w:qFormat="1"/>
+    <w:lsdException w:name="heading 6" w:semiHidden="1" w:uiPriority="9" w:unhideWhenUsed="1" w:qFormat="1"/>
+    <w:lsdException w:name="heading 7" w:semiHidden="1" w:uiPriority="9" w:unhideWhenUsed="1" w:qFormat="1"/>
+    <w:lsdException w:name="heading 8" w:semiHidden="1" w:uiPriority="9" w:unhideWhenUsed="1" w:qFormat="1"/>
+    <w:lsdException w:name="heading 9" w:semiHidden="1" w:uiPriority="9" w:unhideWhenUsed="1" w:qFormat="1"/>
+    <w:lsdException w:name="index 1" w:semiHidden="1" w:unhideWhenUsed="1"/>
+    <w:lsdException w:name="index 2" w:semiHidden="1" w:unhideWhenUsed="1"/>
+    <w:lsdException w:name="index 3" w:semiHidden="1" w:unhideWhenUsed="1"/>
+    <w:lsdException w:name="index 4" w:semiHidden="1" w:unhideWhenUsed="1"/>
+    <w:lsdException w:name="index 5" w:semiHidden="1" w:unhideWhenUsed="1"/>
+    <w:lsdException w:name="index 6" w:semiHidden="1" w:unhideWhenUsed="1"/>
+    <w:lsdException w:name="index 7" w:semiHidden="1" w:unhideWhenUsed="1"/>
+    <w:lsdException w:name="index 8" w:semiHidden="1" w:unhideWhenUsed="1"/>
+    <w:lsdException w:name="index 9" w:semiHidden="1" w:unhideWhenUsed="1"/>
+    <w:lsdException w:name="toc 1" w:semiHidden="1" w:uiPriority="39" w:unhideWhenUsed="1"/>
+    <w:lsdException w:name="toc 2" w:semiHidden="1" w:uiPriority="39" w:unhideWhenUsed="1"/>
+    <w:lsdException w:name="toc 3" w:semiHidden="1" w:uiPriority="39" w:unhideWhenUsed="1"/>
+    <w:lsdException w:name="toc 4" w:semiHidden="1" w:uiPriority="39" w:unhideWhenUsed="1"/>
+    <w:lsdException w:name="toc 5" w:semiHidden="1" w:uiPriority="39" w:unhideWhenUsed="1"/>
+    <w:lsdException w:name="toc 6" w:semiHidden="1" w:uiPriority="39" w:unhideWhenUsed="1"/>
+    <w:lsdException w:name="toc 7" w:semiHidden="1" w:uiPriority="39" w:unhideWhenUsed="1"/>
+    <w:lsdException w:name="toc 8" w:semiHidden="1" w:uiPriority="39" w:unhideWhenUsed="1"/>
+    <w:lsdException w:name="toc 9" w:semiHidden="1" w:uiPriority="39" w:unhideWhenUsed="1"/>
+    <w:lsdException w:name="Normal Indent" w:semiHidden="1" w:unhideWhenUsed="1"/>
+    <w:lsdException w:name="footnote text" w:semiHidden="1" w:unhideWhenUsed="1"/>
+    <w:lsdException w:name="annotation text" w:semiHidden="1" w:unhideWhenUsed="1"/>
+    <w:lsdException w:name="header" w:semiHidden="1" w:unhideWhenUsed="1"/>
+    <w:lsdException w:name="footer" w:semiHidden="1" w:unhideWhenUsed="1"/>
+    <w:lsdException w:name="index heading" w:semiHidden="1" w:unhideWhenUsed="1"/>
+    <w:lsdException w:name="caption" w:semiHidden="1" w:uiPriority="35" w:unhideWhenUsed="1" w:qFormat="1"/>
+    <w:lsdException w:name="table of figures" w:semiHidden="1" w:unhideWhenUsed="1"/>
+    <w:lsdException w:name="envelope address" w:semiHidden="1" w:unhideWhenUsed="1"/>
+    <w:lsdException w:name="envelope return" w:semiHidden="1" w:unhideWhenUsed="1"/>
+    <w:lsdException w:name="footnote reference" w:semiHidden="1" w:unhideWhenUsed="1"/>
+    <w:lsdException w:name="annotation reference" w:semiHidden="1" w:unhideWhenUsed="1"/>
+    <w:lsdException w:name="line number" w:semiHidden="1" w:unhideWhenUsed="1"/>
+    <w:lsdException w:name="page number" w:semiHidden="1" w:unhideWhenUsed="1"/>
+    <w:lsdException w:name="endnote reference" w:semiHidden="1" w:unhideWhenUsed="1"/>
+    <w:lsdException w:name="endnote text" w:semiHidden="1" w:unhideWhenUsed="1"/>
+    <w:lsdException w:name="table of authorities" w:semiHidden="1" w:unhideWhenUsed="1"/>
+    <w:lsdException w:name="macro" w:semiHidden="1" w:unhideWhenUsed="1"/>
+    <w:lsdException w:name="toa heading" w:semiHidden="1" w:unhideWhenUsed="1"/>
+    <w:lsdException w:name="List" w:semiHidden="1" w:unhideWhenUsed="1"/>
+    <w:lsdException w:name="List Bullet" w:semiHidden="1" w:unhideWhenUsed="1"/>
+    <w:lsdException w:name="List Number" w:semiHidden="1" w:unhideWhenUsed="1"/>
+    <w:lsdException w:name="List 2" w:semiHidden="1" w:unhideWhenUsed="1"/>
+    <w:lsdException w:name="List 3" w:semiHidden="1" w:unhideWhenUsed="1"/>
+    <w:lsdException w:name="List 4" w:semiHidden="1" w:unhideWhenUsed="1"/>
+    <w:lsdException w:name="List 5" w:semiHidden="1" w:unhideWhenUsed="1"/>
+    <w:lsdException w:name="List Bullet 2" w:semiHidden="1" w:unhideWhenUsed="1"/>
+    <w:lsdException w:name="List Bullet 3" w:semiHidden="1" w:unhideWhenUsed="1"/>
+    <w:lsdException w:name="List Bullet 4" w:semiHidden="1" w:unhideWhenUsed="1"/>
+    <w:lsdException w:name="List Bullet 5" w:semiHidden="1" w:unhideWhenUsed="1"/>
+    <w:lsdException w:name="List Number 2" w:semiHidden="1" w:unhideWhenUsed="1"/>
+    <w:lsdException w:name="List Number 3" w:semiHidden="1" w:unhideWhenUsed="1"/>
+    <w:lsdException w:name="List Number 4" w:semiHidden="1" w:unhideWhenUsed="1"/>
+    <w:lsdException w:name="List Number 5" w:semiHidden="1" w:unhideWhenUsed="1"/>
+    <w:lsdException w:name="Title" w:uiPriority="10" w:qFormat="1"/>
+    <w:lsdException w:name="Closing" w:semiHidden="1" w:unhideWhenUsed="1"/>
+    <w:lsdException w:name="Signature" w:semiHidden="1" w:unhideWhenUsed="1"/>
+    <w:lsdException w:name="Default Paragraph Font" w:semiHidden="1" w:uiPriority="1" w:unhideWhenUsed="1"/>
+    <w:lsdException w:name="Body Text" w:semiHidden="1" w:unhideWhenUsed="1"/>
+    <w:lsdException w:name="Body Text Indent" w:semiHidden="1" w:unhideWhenUsed="1"/>
+    <w:lsdException w:name="List Continue" w:semiHidden="1" w:unhideWhenUsed="1"/>
+    <w:lsdException w:name="List Continue 2" w:semiHidden="1" w:unhideWhenUsed="1"/>
+    <w:lsdException w:name="List Continue 3" w:semiHidden="1" w:unhideWhenUsed="1"/>
+    <w:lsdException w:name="List Continue 4" w:semiHidden="1" w:unhideWhenUsed="1"/>
+    <w:lsdException w:name="List Continue 5" w:semiHidden="1" w:unhideWhenUsed="1"/>
+    <w:lsdException w:name="Message Header" w:semiHidden="1" w:unhideWhenUsed="1"/>
+    <w:lsdException w:name="Subtitle" w:uiPriority="11" w:qFormat="1"/>
+    <w:lsdException w:name="Salutation" w:semiHidden="1" w:unhideWhenUsed="1"/>
+    <w:lsdException w:name="Date" w:semiHidden="1" w:unhideWhenUsed="1"/>
+    <w:lsdException w:name="Body Text First Indent" w:semiHidden="1" w:unhideWhenUsed="1"/>
+    <w:lsdException w:name="Body Text First Indent 2" w:semiHidden="1" w:unhideWhenUsed="1"/>
+    <w:lsdException w:name="Note Heading" w:semiHidden="1" w:unhideWhenUsed="1"/>
+    <w:lsdException w:name="Body Text 2" w:semiHidden="1" w:unhideWhenUsed="1"/>
+    <w:lsdException w:name="Body Text 3" w:semiHidden="1" w:unhideWhenUsed="1"/>
+    <w:lsdException w:name="Body Text Indent 2" w:semiHidden="1" w:unhideWhenUsed="1"/>
+    <w:lsdException w:name="Body Text Indent 3" w:semiHidden="1" w:unhideWhenUsed="1"/>
+    <w:lsdException w:name="Block Text" w:semiHidden="1" w:unhideWhenUsed="1"/>
+    <w:lsdException w:name="Hyperlink" w:semiHidden="1" w:unhideWhenUsed="1"/>
+    <w:lsdException w:name="FollowedHyperlink" w:semiHidden="1" w:unhideWhenUsed="1"/>
+    <w:lsdException w:name="Strong" w:uiPriority="22" w:qFormat="1"/>
+    <w:lsdException w:name="Emphasis" w:uiPriority="20" w:qFormat="1"/>
+    <w:lsdException w:name="Document Map" w:semiHidden="1" w:unhideWhenUsed="1"/>
+    <w:lsdException w:name="Plain Text" w:semiHidden="1" w:unhideWhenUsed="1"/>
+    <w:lsdException w:name="E-mail Signature" w:semiHidden="1" w:unhideWhenUsed="1"/>
+    <w:lsdException w:name="HTML Top of Form" w:semiHidden="1" w:unhideWhenUsed="1"/>
+    <w:lsdException w:name="HTML Bottom of Form" w:semiHidden="1" w:unhideWhenUsed="1"/>
+    <w:lsdException w:name="Normal (Web)" w:semiHidden="1" w:unhideWhenUsed="1"/>
+    <w:lsdException w:name="HTML Acronym" w:semiHidden="1" w:unhideWhenUsed="1"/>
+    <w:lsdException w:name="HTML Address" w:semiHidden="1" w:unhideWhenUsed="1"/>
+    <w:lsdException w:name="HTML Cite" w:semiHidden="1" w:unhideWhenUsed="1"/>
+    <w:lsdException w:name="HTML Code" w:semiHidden="1" w:unhideWhenUsed="1"/>
+    <w:lsdException w:name="HTML Definition" w:semiHidden="1" w:unhideWhenUsed="1"/>
+    <w:lsdException w:name="HTML Keyboard" w:semiHidden="1" w:unhideWhenUsed="1"/>
+    <w:lsdException w:name="HTML Preformatted" w:semiHidden="1" w:unhideWhenUsed="1"/>
+    <w:lsdException w:name="HTML Sample" w:semiHidden="1" w:unhideWhenUsed="1"/>
+    <w:lsdException w:name="HTML Typewriter" w:semiHidden="1" w:unhideWhenUsed="1"/>
+    <w:lsdException w:name="HTML Variable" w:semiHidden="1" w:unhideWhenUsed="1"/>
+    <w:lsdException w:name="Normal Table" w:semiHidden="1" w:unhideWhenUsed="1"/>
+    <w:lsdException w:name="annotation subject" w:semiHidden="1" w:unhideWhenUsed="1"/>
+    <w:lsdException w:name="No List" w:semiHidden="1" w:unhideWhenUsed="1"/>
+    <w:lsdException w:name="Outline List 1" w:semiHidden="1" w:unhideWhenUsed="1"/>
+    <w:lsdException w:name="Outline List 2" w:semiHidden="1" w:unhideWhenUsed="1"/>
+    <w:lsdException w:name="Outline List 3" w:semiHidden="1" w:unhideWhenUsed="1"/>
+    <w:lsdException w:name="Table Simple 1" w:semiHidden="1" w:unhideWhenUsed="1"/>
+    <w:lsdException w:name="Table Simple 2" w:semiHidden="1" w:unhideWhenUsed="1"/>
+    <w:lsdException w:name="Table Simple 3" w:semiHidden="1" w:unhideWhenUsed="1"/>
+    <w:lsdException w:name="Table Classic 1" w:semiHidden="1" w:unhideWhenUsed="1"/>
+    <w:lsdException w:name="Table Classic 2" w:semiHidden="1" w:unhideWhenUsed="1"/>
+    <w:lsdException w:name="Table Classic 3" w:semiHidden="1" w:unhideWhenUsed="1"/>
+    <w:lsdException w:name="Table Classic 4" w:semiHidden="1" w:unhideWhenUsed="1"/>
+    <w:lsdException w:name="Table Colorful 1" w:semiHidden="1" w:unhideWhenUsed="1"/>
+    <w:lsdException w:name="Table Colorful 2" w:semiHidden="1" w:unhideWhenUsed="1"/>
+    <w:lsdException w:name="Table Colorful 3" w:semiHidden="1" w:unhideWhenUsed="1"/>
+    <w:lsdException w:name="Table Columns 1" w:semiHidden="1" w:unhideWhenUsed="1"/>
+    <w:lsdException w:name="Table Columns 2" w:semiHidden="1" w:unhideWhenUsed="1"/>
+    <w:lsdException w:name="Table Columns 3" w:semiHidden="1" w:unhideWhenUsed="1"/>
+    <w:lsdException w:name="Table Columns 4" w:semiHidden="1" w:unhideWhenUsed="1"/>
+    <w:lsdException w:name="Table Columns 5" w:semiHidden="1" w:unhideWhenUsed="1"/>
+    <w:lsdException w:name="Table Grid 1" w:semiHidden="1" w:unhideWhenUsed="1"/>
+    <w:lsdException w:name="Table Grid 2" w:semiHidden="1" w:unhideWhenUsed="1"/>
+    <w:lsdException w:name="Table Grid 3" w:semiHidden="1" w:unhideWhenUsed="1"/>
+    <w:lsdException w:name="Table Grid 4" w:semiHidden="1" w:unhideWhenUsed="1"/>
+    <w:lsdException w:name="Table Grid 5" w:semiHidden="1" w:unhideWhenUsed="1"/>
+    <w:lsdException w:name="Table Grid 6" w:semiHidden="1" w:unhideWhenUsed="1"/>
+    <w:lsdException w:name="Table Grid 7" w:semiHidden="1" w:unhideWhenUsed="1"/>
+    <w:lsdException w:name="Table Grid 8" w:semiHidden="1" w:unhideWhenUsed="1"/>
+    <w:lsdException w:name="Table List 1" w:semiHidden="1" w:unhideWhenUsed="1"/>
+    <w:lsdException w:name="Table List 2" w:semiHidden="1" w:unhideWhenUsed="1"/>
+    <w:lsdException w:name="Table List 3" w:semiHidden="1" w:unhideWhenUsed="1"/>
+    <w:lsdException w:name="Table List 4" w:semiHidden="1" w:unhideWhenUsed="1"/>
+    <w:lsdException w:name="Table List 5" w:semiHidden="1" w:unhideWhenUsed="1"/>
+    <w:lsdException w:name="Table List 6" w:semiHidden="1" w:unhideWhenUsed="1"/>
+    <w:lsdException w:name="Table List 7" w:semiHidden="1" w:unhideWhenUsed="1"/>
+    <w:lsdException w:name="Table List 8" w:semiHidden="1" w:unhideWhenUsed="1"/>
+    <w:lsdException w:name="Table 3D effects 1" w:semiHidden="1" w:unhideWhenUsed="1"/>
+    <w:lsdException w:name="Table 3D effects 2" w:semiHidden="1" w:unhideWhenUsed="1"/>
+    <w:lsdException w:name="Table 3D effects 3" w:semiHidden="1" w:unhideWhenUsed="1"/>
+    <w:lsdException w:name="Table Contemporary" w:semiHidden="1" w:unhideWhenUsed="1"/>
+    <w:lsdException w:name="Table Elegant" w:semiHidden="1" w:unhideWhenUsed="1"/>
+    <w:lsdException w:name="Table Professional" w:semiHidden="1" w:unhideWhenUsed="1"/>
+    <w:lsdException w:name="Table Subtle 1" w:semiHidden="1" w:unhideWhenUsed="1"/>
+    <w:lsdException w:name="Table Subtle 2" w:semiHidden="1" w:unhideWhenUsed="1"/>
+    <w:lsdException w:name="Table Web 1" w:semiHidden="1" w:unhideWhenUsed="1"/>
+    <w:lsdException w:name="Table Web 2" w:semiHidden="1" w:unhideWhenUsed="1"/>
+    <w:lsdException w:name="Table Web 3" w:semiHidden="1" w:unhideWhenUsed="1"/>
+    <w:lsdException w:name="Balloon Text" w:semiHidden="1" w:unhideWhenUsed="1"/>
+    <w:lsdException w:name="Table Grid" w:semiHidden="1" w:uiPriority="59" w:unhideWhenUsed="1"/>
+    <w:lsdException w:name="Table Theme" w:semiHidden="1" w:unhideWhenUsed="1"/>
+    <w:lsdException w:name="Placeholder Text" w:semiHidden="1"/>
+    <w:lsdException w:name="No Spacing" w:uiPriority="1" w:qFormat="1"/>
+    <w:lsdException w:name="Light Shading" w:uiPriority="60"/>
+    <w:lsdException w:name="Light List" w:uiPriority="61"/>
+    <w:lsdException w:name="Light Grid" w:uiPriority="62"/>
+    <w:lsdException w:name="Medium Shading 1" w:uiPriority="63"/>
+    <w:lsdException w:name="Medium Shading 2" w:uiPriority="64"/>
+    <w:lsdException w:name="Medium List 1" w:uiPriority="65"/>
+    <w:lsdException w:name="Medium List 2" w:uiPriority="66"/>
+    <w:lsdException w:name="Medium Grid 1" w:uiPriority="67"/>
+    <w:lsdException w:name="Medium Grid 2" w:uiPriority="68"/>
+    <w:lsdException w:name="Medium Grid 3" w:uiPriority="69"/>
+    <w:lsdException w:name="Dark List" w:uiPriority="70"/>
+    <w:lsdException w:name="Colorful Shading" w:uiPriority="71"/>
+    <w:lsdException w:name="Colorful List" w:uiPriority="72"/>
+    <w:lsdException w:name="Colorful Grid" w:uiPriority="73"/>
+    <w:lsdException w:name="Light Shading Accent 1" w:uiPriority="60"/>
+    <w:lsdException w:name="Light List Accent 1" w:uiPriority="61"/>
+    <w:lsdException w:name="Light Grid Accent 1" w:uiPriority="62"/>
+    <w:lsdException w:name="Medium Shading 1 Accent 1" w:uiPriority="63"/>
+    <w:lsdException w:name="Medium Shading 2 Accent 1" w:uiPriority="64"/>
+    <w:lsdException w:name="Medium List 1 Accent 1" w:uiPriority="65"/>
+    <w:lsdException w:name="Revision" w:semiHidden="1"/>
+    <w:lsdException w:name="List Paragraph" w:uiPriority="34" w:qFormat="1"/>
+    <w:lsdException w:name="Quote" w:uiPriority="29" w:qFormat="1"/>
+    <w:lsdException w:name="Intense Quote" w:uiPriority="30" w:qFormat="1"/>
+    <w:lsdException w:name="Medium List 2 Accent 1" w:uiPriority="66"/>
+    <w:lsdException w:name="Medium Grid 1 Accent 1" w:uiPriority="67"/>
+    <w:lsdException w:name="Medium Grid 2 Accent 1" w:uiPriority="68"/>
+    <w:lsdException w:name="Medium Grid 3 Accent 1" w:uiPriority="69"/>
+    <w:lsdException w:name="Dark List Accent 1" w:uiPriority="70"/>
+    <w:lsdException w:name="Colorful Shading Accent 1" w:uiPriority="71"/>
+    <w:lsdException w:name="Colorful List Accent 1" w:uiPriority="72"/>
+    <w:lsdException w:name="Colorful Grid Accent 1" w:uiPriority="73"/>
+    <w:lsdException w:name="Light Shading Accent 2" w:uiPriority="60"/>
+    <w:lsdException w:name="Light List Accent 2" w:uiPriority="61"/>
+    <w:lsdException w:name="Light Grid Accent 2" w:uiPriority="62"/>
+    <w:lsdException w:name="Medium Shading 1 Accent 2" w:uiPriority="63"/>
+    <w:lsdException w:name="Medium Shading 2 Accent 2" w:uiPriority="64"/>
+    <w:lsdException w:name="Medium List 1 Accent 2" w:uiPriority="65"/>
+    <w:lsdException w:name="Medium List 2 Accent 2" w:uiPriority="66"/>
+    <w:lsdException w:name="Medium Grid 1 Accent 2" w:uiPriority="67"/>
+    <w:lsdException w:name="Medium Grid 2 Accent 2" w:uiPriority="68"/>
+    <w:lsdException w:name="Medium Grid 3 Accent 2" w:uiPriority="69"/>
+    <w:lsdException w:name="Dark List Accent 2" w:uiPriority="70"/>
+    <w:lsdException w:name="Colorful Shading Accent 2" w:uiPriority="71"/>
+    <w:lsdException w:name="Colorful List Accent 2" w:uiPriority="72"/>
+    <w:lsdException w:name="Colorful Grid Accent 2" w:uiPriority="73"/>
+    <w:lsdException w:name="Light Shading Accent 3" w:uiPriority="60"/>
+    <w:lsdException w:name="Light List Accent 3" w:uiPriority="61"/>
+    <w:lsdException w:name="Light Grid Accent 3" w:uiPriority="62"/>
+    <w:lsdException w:name="Medium Shading 1 Accent 3" w:uiPriority="63"/>
+    <w:lsdException w:name="Medium Shading 2 Accent 3" w:uiPriority="64"/>
+    <w:lsdException w:name="Medium List 1 Accent 3" w:uiPriority="65"/>
+    <w:lsdException w:name="Medium List 2 Accent 3" w:uiPriority="66"/>
+    <w:lsdException w:name="Medium Grid 1 Accent 3" w:uiPriority="67"/>
+    <w:lsdException w:name="Medium Grid 2 Accent 3" w:uiPriority="68"/>
+    <w:lsdException w:name="Medium Grid 3 Accent 3" w:uiPriority="69"/>
+    <w:lsdException w:name="Dark List Accent 3" w:uiPriority="70"/>
+    <w:lsdException w:name="Colorful Shading Accent 3" w:uiPriority="71"/>
+    <w:lsdException w:name="Colorful List Accent 3" w:uiPriority="72"/>
+    <w:lsdException w:name="Colorful Grid Accent 3" w:uiPriority="73"/>
+    <w:lsdException w:name="Light Shading Accent 4" w:uiPriority="60"/>
+    <w:lsdException w:name="Light List Accent 4" w:uiPriority="61"/>
+    <w:lsdException w:name="Light Grid Accent 4" w:uiPriority="62"/>
+    <w:lsdException w:name="Medium Shading 1 Accent 4" w:uiPriority="63"/>
+    <w:lsdException w:name="Medium Shading 2 Accent 4" w:uiPriority="64"/>
+    <w:lsdException w:name="Medium List 1 Accent 4" w:uiPriority="65"/>
+    <w:lsdException w:name="Medium List 2 Accent 4" w:uiPriority="66"/>
+    <w:lsdException w:name="Medium Grid 1 Accent 4" w:uiPriority="67"/>
+    <w:lsdException w:name="Medium Grid 2 Accent 4" w:uiPriority="68"/>
+    <w:lsdException w:name="Medium Grid 3 Accent 4" w:uiPriority="69"/>
+    <w:lsdException w:name="Dark List Accent 4" w:uiPriority="70"/>
+    <w:lsdException w:name="Colorful Shading Accent 4" w:uiPriority="71"/>
+    <w:lsdException w:name="Colorful List Accent 4" w:uiPriority="72"/>
+    <w:lsdException w:name="Colorful Grid Accent 4" w:uiPriority="73"/>
+    <w:lsdException w:name="Light Shading Accent 5" w:uiPriority="60"/>
+    <w:lsdException w:name="Light List Accent 5" w:uiPriority="61"/>
+    <w:lsdException w:name="Light Grid Accent 5" w:uiPriority="62"/>
+    <w:lsdException w:name="Medium Shading 1 Accent 5" w:uiPriority="63"/>
+    <w:lsdException w:name="Medium Shading 2 Accent 5" w:uiPriority="64"/>
+    <w:lsdException w:name="Medium List 1 Accent 5" w:uiPriority="65"/>
+    <w:lsdException w:name="Medium List 2 Accent 5" w:uiPriority="66"/>
+    <w:lsdException w:name="Medium Grid 1 Accent 5" w:uiPriority="67"/>
+    <w:lsdException w:name="Medium Grid 2 Accent 5" w:uiPriority="68"/>
+    <w:lsdException w:name="Medium Grid 3 Accent 5" w:uiPriority="69"/>
+    <w:lsdException w:name="Dark List Accent 5" w:uiPriority="70"/>
+    <w:lsdException w:name="Colorful Shading Accent 5" w:uiPriority="71"/>
+    <w:lsdException w:name="Colorful List Accent 5" w:uiPriority="72"/>
+    <w:lsdException w:name="Colorful Grid Accent 5" w:uiPriority="73"/>
+    <w:lsdException w:name="Light Shading Accent 6" w:uiPriority="60"/>
+    <w:lsdException w:name="Light List Accent 6" w:uiPriority="61"/>
+    <w:lsdException w:name="Light Grid Accent 6" w:uiPriority="62"/>
+    <w:lsdException w:name="Medium Shading 1 Accent 6" w:uiPriority="63"/>
+    <w:lsdException w:name="Medium Shading 2 Accent 6" w:uiPriority="64"/>
+    <w:lsdException w:name="Medium List 1 Accent 6" w:uiPriority="65"/>
+    <w:lsdException w:name="Medium List 2 Accent 6" w:uiPriority="66"/>
+    <w:lsdException w:name="Medium Grid 1 Accent 6" w:uiPriority="67"/>
+    <w:lsdException w:name="Medium Grid 2 Accent 6" w:uiPriority="68"/>
+    <w:lsdException w:name="Medium Grid 3 Accent 6" w:uiPriority="69"/>
+    <w:lsdException w:name="Dark List Accent 6" w:uiPriority="70"/>
+    <w:lsdException w:name="Colorful Shading Accent 6" w:uiPriority="71"/>
+    <w:lsdException w:name="Colorful List Accent 6" w:uiPriority="72"/>
+    <w:lsdException w:name="Colorful Grid Accent 6" w:uiPriority="73"/>
+    <w:lsdException w:name="Subtle Emphasis" w:uiPriority="19" w:qFormat="1"/>
+    <w:lsdException w:name="Intense Emphasis" w:uiPriority="21" w:qFormat="1"/>
+    <w:lsdException w:name="Subtle Reference" w:uiPriority="31" w:qFormat="1"/>
+    <w:lsdException w:name="Intense Reference" w:uiPriority="32" w:qFormat="1"/>
+    <w:lsdException w:name="Book Title" w:uiPriority="33" w:qFormat="1"/>
+    <w:lsdException w:name="Bibliography" w:semiHidden="1" w:uiPriority="37" w:unhideWhenUsed="1"/>
+    <w:lsdException w:name="TOC Heading" w:semiHidden="1" w:uiPriority="39" w:unhideWhenUsed="1" w:qFormat="1"/>
+    <w:lsdException w:name="Plain Table 1" w:uiPriority="41"/>
+    <w:lsdException w:name="Plain Table 2" w:uiPriority="42"/>
+    <w:lsdException w:name="Plain Table 3" w:uiPriority="43"/>
+    <w:lsdException w:name="Plain Table 4" w:uiPriority="44"/>
+    <w:lsdException w:name="Plain Table 5" w:uiPriority="45"/>
+    <w:lsdException w:name="Grid Table Light" w:uiPriority="40"/>
+    <w:lsdException w:name="Grid Table 1 Light" w:uiPriority="46"/>
+    <w:lsdException w:name="Grid Table 2" w:uiPriority="47"/>
+    <w:lsdException w:name="Grid Table 3" w:uiPriority="48"/>
+    <w:lsdException w:name="Grid Table 4" w:uiPriority="49"/>
+    <w:lsdException w:name="Grid Table 5 Dark" w:uiPriority="50"/>
+    <w:lsdException w:name="Grid Table 6 Colorful" w:uiPriority="51"/>
+    <w:lsdException w:name="Grid Table 7 Colorful" w:uiPriority="52"/>
+    <w:lsdException w:name="Grid Table 1 Light Accent 1" w:uiPriority="46"/>
+    <w:lsdException w:name="Grid Table 2 Accent 1" w:uiPriority="47"/>
+    <w:lsdException w:name="Grid Table 3 Accent 1" w:uiPriority="48"/>
+    <w:lsdException w:name="Grid Table 4 Accent 1" w:uiPriority="49"/>
+    <w:lsdException w:name="Grid Table 5 Dark Accent 1" w:uiPriority="50"/>
+    <w:lsdException w:name="Grid Table 6 Colorful Accent 1" w:uiPriority="51"/>
+    <w:lsdException w:name="Grid Table 7 Colorful Accent 1" w:uiPriority="52"/>
+    <w:lsdException w:name="Grid Table 1 Light Accent 2" w:uiPriority="46"/>
+    <w:lsdException w:name="Grid Table 2 Accent 2" w:uiPriority="47"/>
+    <w:lsdException w:name="Grid Table 3 Accent 2" w:uiPriority="48"/>
+    <w:lsdException w:name="Grid Table 4 Accent 2" w:uiPriority="49"/>
+    <w:lsdException w:name="Grid Table 5 Dark Accent 2" w:uiPriority="50"/>
+    <w:lsdException w:name="Grid Table 6 Colorful Accent 2" w:uiPriority="51"/>
+    <w:lsdException w:name="Grid Table 7 Colorful Accent 2" w:uiPriority="52"/>
+    <w:lsdException w:name="Grid Table 1 Light Accent 3" w:uiPriority="46"/>
+    <w:lsdException w:name="Grid Table 2 Accent 3" w:uiPriority="47"/>
+    <w:lsdException w:name="Grid Table 3 Accent 3" w:uiPriority="48"/>
+    <w:lsdException w:name="Grid Table 4 Accent 3" w:uiPriority="49"/>
+    <w:lsdException w:name="Grid Table 5 Dark Accent 3" w:uiPriority="50"/>
+    <w:lsdException w:name="Grid Table 6 Colorful Accent 3" w:uiPriority="51"/>
+    <w:lsdException w:name="Grid Table 7 Colorful Accent 3" w:uiPriority="52"/>
+    <w:lsdException w:name="Grid Table 1 Light Accent 4" w:uiPriority="46"/>
+    <w:lsdException w:name="Grid Table 2 Accent 4" w:uiPriority="47"/>
+    <w:lsdException w:name="Grid Table 3 Accent 4" w:uiPriority="48"/>
+    <w:lsdException w:name="Grid Table 4 Accent 4" w:uiPriority="49"/>
+    <w:lsdException w:name="Grid Table 5 Dark Accent 4" w:uiPriority="50"/>
+    <w:lsdException w:name="Grid Table 6 Colorful Accent 4" w:uiPriority="51"/>
+    <w:lsdException w:name="Grid Table 7 Colorful Accent 4" w:uiPriority="52"/>
+    <w:lsdException w:name="Grid Table 1 Light Accent 5" w:uiPriority="46"/>
+    <w:lsdException w:name="Grid Table 2 Accent 5" w:uiPriority="47"/>
+    <w:lsdException w:name="Grid Table 3 Accent 5" w:uiPriority="48"/>
+    <w:lsdException w:name="Grid Table 4 Accent 5" w:uiPriority="49"/>
+    <w:lsdException w:name="Grid Table 5 Dark Accent 5" w:uiPriority="50"/>
+    <w:lsdException w:name="Grid Table 6 Colorful Accent 5" w:uiPriority="51"/>
+    <w:lsdException w:name="Grid Table 7 Colorful Accent 5" w:uiPriority="52"/>
+    <w:lsdException w:name="Grid Table 1 Light Accent 6" w:uiPriority="46"/>
+    <w:lsdException w:name="Grid Table 2 Accent 6" w:uiPriority="47"/>
+    <w:lsdException w:name="Grid Table 3 Accent 6" w:uiPriority="48"/>
+    <w:lsdException w:name="Grid Table 4 Accent 6" w:uiPriority="49"/>
+    <w:lsdException w:name="Grid Table 5 Dark Accent 6" w:uiPriority="50"/>
+    <w:lsdException w:name="Grid Table 6 Colorful Accent 6" w:uiPriority="51"/>
+    <w:lsdException w:name="Grid Table 7 Colorful Accent 6" w:uiPriority="52"/>
+    <w:lsdException w:name="List Table 1 Light" w:uiPriority="46"/>
+    <w:lsdException w:name="List Table 2" w:uiPriority="47"/>
+    <w:lsdException w:name="List Table 3" w:uiPriority="48"/>
+    <w:lsdException w:name="List Table 4" w:uiPriority="49"/>
+    <w:lsdException w:name="List Table 5 Dark" w:uiPriority="50"/>
+    <w:lsdException w:name="List Table 6 Colorful" w:uiPriority="51"/>
+    <w:lsdException w:name="List Table 7 Colorful" w:uiPriority="52"/>
+    <w:lsdException w:name="List Table 1 Light Accent 1" w:uiPriority="46"/>
+    <w:lsdException w:name="List Table 2 Accent 1" w:uiPriority="47"/>
+    <w:lsdException w:name="List Table 3 Accent 1" w:uiPriority="48"/>
+    <w:lsdException w:name="List Table 4 Accent 1" w:uiPriority="49"/>
+    <w:lsdException w:name="List Table 5 Dark Accent 1" w:uiPriority="50"/>
+    <w:lsdException w:name="List Table 6 Colorful Accent 1" w:uiPriority="51"/>
+    <w:lsdException w:name="List Table 7 Colorful Accent 1" w:uiPriority="52"/>
+    <w:lsdException w:name="List Table 1 Light Accent 2" w:uiPriority="46"/>
+    <w:lsdException w:name="List Table 2 Accent 2" w:uiPriority="47"/>
+    <w:lsdException w:name="List Table 3 Accent 2" w:uiPriority="48"/>
+    <w:lsdException w:name="List Table 4 Accent 2" w:uiPriority="49"/>
+    <w:lsdException w:name="List Table 5 Dark Accent 2" w:uiPriority="50"/>
+    <w:lsdException w:name="List Table 6 Colorful Accent 2" w:uiPriority="51"/>
+    <w:lsdException w:name="List Table 7 Colorful Accent 2" w:uiPriority="52"/>
+    <w:lsdException w:name="List Table 1 Light Accent 3" w:uiPriority="46"/>
+    <w:lsdException w:name="List Table 2 Accent 3" w:uiPriority="47"/>
+    <w:lsdException w:name="List Table 3 Accent 3" w:uiPriority="48"/>
+    <w:lsdException w:name="List Table 4 Accent 3" w:uiPriority="49"/>
+    <w:lsdException w:name="List Table 5 Dark Accent 3" w:uiPriority="50"/>
+    <w:lsdException w:name="List Table 6 Colorful Accent 3" w:uiPriority="51"/>
+    <w:lsdException w:name="List Table 7 Colorful Accent 3" w:uiPriority="52"/>
+    <w:lsdException w:name="List Table 1 Light Accent 4" w:uiPriority="46"/>
+    <w:lsdException w:name="List Table 2 Accent 4" w:uiPriority="47"/>
+    <w:lsdException w:name="List Table 3 Accent 4" w:uiPriority="48"/>
+    <w:lsdException w:name="List Table 4 Accent 4" w:uiPriority="49"/>
+    <w:lsdException w:name="List Table 5 Dark Accent 4" w:uiPriority="50"/>
+    <w:lsdException w:name="List Table 6 Colorful Accent 4" w:uiPriority="51"/>
+    <w:lsdException w:name="List Table 7 Colorful Accent 4" w:uiPriority="52"/>
+    <w:lsdException w:name="List Table 1 Light Accent 5" w:uiPriority="46"/>
+    <w:lsdException w:name="List Table 2 Accent 5" w:uiPriority="47"/>
+    <w:lsdException w:name="List Table 3 Accent 5" w:uiPriority="48"/>
+    <w:lsdException w:name="List Table 4 Accent 5" w:uiPriority="49"/>
+    <w:lsdException w:name="List Table 5 Dark Accent 5" w:uiPriority="50"/>
+    <w:lsdException w:name="List Table 6 Colorful Accent 5" w:uiPriority="51"/>
+    <w:lsdException w:name="List Table 7 Colorful Accent 5" w:uiPriority="52"/>
+    <w:lsdException w:name="List Table 1 Light Accent 6" w:uiPriority="46"/>
+    <w:lsdException w:name="List Table 2 Accent 6" w:uiPriority="47"/>
+    <w:lsdException w:name="List Table 3 Accent 6" w:uiPriority="48"/>
+    <w:lsdException w:name="List Table 4 Accent 6" w:uiPriority="49"/>
+    <w:lsdException w:name="List Table 5 Dark Accent 6" w:uiPriority="50"/>
+    <w:lsdException w:name="List Table 6 Colorful Accent 6" w:uiPriority="51"/>
+    <w:lsdException w:name="List Table 7 Colorful Accent 6" w:uiPriority="52"/>
+    <w:lsdException w:name="Mention" w:semiHidden="1" w:unhideWhenUsed="1"/>
+    <w:lsdException w:name="Smart Hyperlink" w:semiHidden="1" w:unhideWhenUsed="1"/>
   </w:latentStyles>
   <w:style w:type="paragraph" w:default="1" w:styleId="Normal">
     <w:name w:val="Normal"/>
@@ -8337,205 +8460,15 @@
 </w:styles>
 </file>
 
-<file path=word/stylesWithEffects.xml><?xml version="1.0" encoding="utf-8"?>
-<w:styles xmlns:wpc="http://schemas.microsoft.com/office/word/2010/wordprocessingCanvas" xmlns:mc="http://schemas.openxmlformats.org/markup-compatibility/2006" xmlns:o="urn:schemas-microsoft-com:office:office" xmlns:r="http://schemas.openxmlformats.org/officeDocument/2006/relationships" xmlns:m="http://schemas.openxmlformats.org/officeDocument/2006/math" xmlns:v="urn:schemas-microsoft-com:vml" xmlns:wp14="http://schemas.microsoft.com/office/word/2010/wordprocessingDrawing" xmlns:wp="http://schemas.openxmlformats.org/drawingml/2006/wordprocessingDrawing" xmlns:w10="urn:schemas-microsoft-com:office:word" xmlns:w="http://schemas.openxmlformats.org/wordprocessingml/2006/main" xmlns:w14="http://schemas.microsoft.com/office/word/2010/wordml" xmlns:wpg="http://schemas.microsoft.com/office/word/2010/wordprocessingGroup" xmlns:wpi="http://schemas.microsoft.com/office/word/2010/wordprocessingInk" xmlns:wne="http://schemas.microsoft.com/office/word/2006/wordml" xmlns:wps="http://schemas.microsoft.com/office/word/2010/wordprocessingShape" mc:Ignorable="w14 wp14">
-  <w:docDefaults>
-    <w:rPrDefault>
-      <w:rPr>
-        <w:rFonts w:asciiTheme="minorHAnsi" w:eastAsiaTheme="minorEastAsia" w:hAnsiTheme="minorHAnsi" w:cstheme="minorBidi"/>
-        <w:sz w:val="22"/>
-        <w:szCs w:val="22"/>
-        <w:lang w:val="en-CA" w:eastAsia="en-CA" w:bidi="ar-SA"/>
-      </w:rPr>
-    </w:rPrDefault>
-    <w:pPrDefault>
-      <w:pPr>
-        <w:spacing w:after="200" w:line="276" w:lineRule="auto"/>
-      </w:pPr>
-    </w:pPrDefault>
-  </w:docDefaults>
-  <w:latentStyles w:defLockedState="0" w:defUIPriority="99" w:defSemiHidden="1" w:defUnhideWhenUsed="1" w:defQFormat="0" w:count="267">
-    <w:lsdException w:name="Normal" w:semiHidden="0" w:uiPriority="0" w:unhideWhenUsed="0" w:qFormat="1"/>
-    <w:lsdException w:name="heading 1" w:semiHidden="0" w:uiPriority="9" w:unhideWhenUsed="0" w:qFormat="1"/>
-    <w:lsdException w:name="heading 2" w:uiPriority="9" w:qFormat="1"/>
-    <w:lsdException w:name="heading 3" w:uiPriority="9" w:qFormat="1"/>
-    <w:lsdException w:name="heading 4" w:uiPriority="9" w:qFormat="1"/>
-    <w:lsdException w:name="heading 5" w:uiPriority="9" w:qFormat="1"/>
-    <w:lsdException w:name="heading 6" w:uiPriority="9" w:qFormat="1"/>
-    <w:lsdException w:name="heading 7" w:uiPriority="9" w:qFormat="1"/>
-    <w:lsdException w:name="heading 8" w:uiPriority="9" w:qFormat="1"/>
-    <w:lsdException w:name="heading 9" w:uiPriority="9" w:qFormat="1"/>
-    <w:lsdException w:name="toc 1" w:uiPriority="39"/>
-    <w:lsdException w:name="toc 2" w:uiPriority="39"/>
-    <w:lsdException w:name="toc 3" w:uiPriority="39"/>
-    <w:lsdException w:name="toc 4" w:uiPriority="39"/>
-    <w:lsdException w:name="toc 5" w:uiPriority="39"/>
-    <w:lsdException w:name="toc 6" w:uiPriority="39"/>
-    <w:lsdException w:name="toc 7" w:uiPriority="39"/>
-    <w:lsdException w:name="toc 8" w:uiPriority="39"/>
-    <w:lsdException w:name="toc 9" w:uiPriority="39"/>
-    <w:lsdException w:name="caption" w:uiPriority="35" w:qFormat="1"/>
-    <w:lsdException w:name="Title" w:semiHidden="0" w:uiPriority="10" w:unhideWhenUsed="0" w:qFormat="1"/>
-    <w:lsdException w:name="Default Paragraph Font" w:uiPriority="1"/>
-    <w:lsdException w:name="Subtitle" w:semiHidden="0" w:uiPriority="11" w:unhideWhenUsed="0" w:qFormat="1"/>
-    <w:lsdException w:name="Strong" w:semiHidden="0" w:uiPriority="22" w:unhideWhenUsed="0" w:qFormat="1"/>
-    <w:lsdException w:name="Emphasis" w:semiHidden="0" w:uiPriority="20" w:unhideWhenUsed="0" w:qFormat="1"/>
-    <w:lsdException w:name="Table Grid" w:semiHidden="0" w:uiPriority="59" w:unhideWhenUsed="0"/>
-    <w:lsdException w:name="Placeholder Text" w:unhideWhenUsed="0"/>
-    <w:lsdException w:name="No Spacing" w:semiHidden="0" w:uiPriority="1" w:unhideWhenUsed="0" w:qFormat="1"/>
-    <w:lsdException w:name="Light Shading" w:semiHidden="0" w:uiPriority="60" w:unhideWhenUsed="0"/>
-    <w:lsdException w:name="Light List" w:semiHidden="0" w:uiPriority="61" w:unhideWhenUsed="0"/>
-    <w:lsdException w:name="Light Grid" w:semiHidden="0" w:uiPriority="62" w:unhideWhenUsed="0"/>
-    <w:lsdException w:name="Medium Shading 1" w:semiHidden="0" w:uiPriority="63" w:unhideWhenUsed="0"/>
-    <w:lsdException w:name="Medium Shading 2" w:semiHidden="0" w:uiPriority="64" w:unhideWhenUsed="0"/>
-    <w:lsdException w:name="Medium List 1" w:semiHidden="0" w:uiPriority="65" w:unhideWhenUsed="0"/>
-    <w:lsdException w:name="Medium List 2" w:semiHidden="0" w:uiPriority="66" w:unhideWhenUsed="0"/>
-    <w:lsdException w:name="Medium Grid 1" w:semiHidden="0" w:uiPriority="67" w:unhideWhenUsed="0"/>
-    <w:lsdException w:name="Medium Grid 2" w:semiHidden="0" w:uiPriority="68" w:unhideWhenUsed="0"/>
-    <w:lsdException w:name="Medium Grid 3" w:semiHidden="0" w:uiPriority="69" w:unhideWhenUsed="0"/>
-    <w:lsdException w:name="Dark List" w:semiHidden="0" w:uiPriority="70" w:unhideWhenUsed="0"/>
-    <w:lsdException w:name="Colorful Shading" w:semiHidden="0" w:uiPriority="71" w:unhideWhenUsed="0"/>
-    <w:lsdException w:name="Colorful List" w:semiHidden="0" w:uiPriority="72" w:unhideWhenUsed="0"/>
-    <w:lsdException w:name="Colorful Grid" w:semiHidden="0" w:uiPriority="73" w:unhideWhenUsed="0"/>
-    <w:lsdException w:name="Light Shading Accent 1" w:semiHidden="0" w:uiPriority="60" w:unhideWhenUsed="0"/>
-    <w:lsdException w:name="Light List Accent 1" w:semiHidden="0" w:uiPriority="61" w:unhideWhenUsed="0"/>
-    <w:lsdException w:name="Light Grid Accent 1" w:semiHidden="0" w:uiPriority="62" w:unhideWhenUsed="0"/>
-    <w:lsdException w:name="Medium Shading 1 Accent 1" w:semiHidden="0" w:uiPriority="63" w:unhideWhenUsed="0"/>
-    <w:lsdException w:name="Medium Shading 2 Accent 1" w:semiHidden="0" w:uiPriority="64" w:unhideWhenUsed="0"/>
-    <w:lsdException w:name="Medium List 1 Accent 1" w:semiHidden="0" w:uiPriority="65" w:unhideWhenUsed="0"/>
-    <w:lsdException w:name="Revision" w:unhideWhenUsed="0"/>
-    <w:lsdException w:name="List Paragraph" w:semiHidden="0" w:uiPriority="34" w:unhideWhenUsed="0" w:qFormat="1"/>
-    <w:lsdException w:name="Quote" w:semiHidden="0" w:uiPriority="29" w:unhideWhenUsed="0" w:qFormat="1"/>
-    <w:lsdException w:name="Intense Quote" w:semiHidden="0" w:uiPriority="30" w:unhideWhenUsed="0" w:qFormat="1"/>
-    <w:lsdException w:name="Medium List 2 Accent 1" w:semiHidden="0" w:uiPriority="66" w:unhideWhenUsed="0"/>
-    <w:lsdException w:name="Medium Grid 1 Accent 1" w:semiHidden="0" w:uiPriority="67" w:unhideWhenUsed="0"/>
-    <w:lsdException w:name="Medium Grid 2 Accent 1" w:semiHidden="0" w:uiPriority="68" w:unhideWhenUsed="0"/>
-    <w:lsdException w:name="Medium Grid 3 Accent 1" w:semiHidden="0" w:uiPriority="69" w:unhideWhenUsed="0"/>
-    <w:lsdException w:name="Dark List Accent 1" w:semiHidden="0" w:uiPriority="70" w:unhideWhenUsed="0"/>
-    <w:lsdException w:name="Colorful Shading Accent 1" w:semiHidden="0" w:uiPriority="71" w:unhideWhenUsed="0"/>
-    <w:lsdException w:name="Colorful List Accent 1" w:semiHidden="0" w:uiPriority="72" w:unhideWhenUsed="0"/>
-    <w:lsdException w:name="Colorful Grid Accent 1" w:semiHidden="0" w:uiPriority="73" w:unhideWhenUsed="0"/>
-    <w:lsdException w:name="Light Shading Accent 2" w:semiHidden="0" w:uiPriority="60" w:unhideWhenUsed="0"/>
-    <w:lsdException w:name="Light List Accent 2" w:semiHidden="0" w:uiPriority="61" w:unhideWhenUsed="0"/>
-    <w:lsdException w:name="Light Grid Accent 2" w:semiHidden="0" w:uiPriority="62" w:unhideWhenUsed="0"/>
-    <w:lsdException w:name="Medium Shading 1 Accent 2" w:semiHidden="0" w:uiPriority="63" w:unhideWhenUsed="0"/>
-    <w:lsdException w:name="Medium Shading 2 Accent 2" w:semiHidden="0" w:uiPriority="64" w:unhideWhenUsed="0"/>
-    <w:lsdException w:name="Medium List 1 Accent 2" w:semiHidden="0" w:uiPriority="65" w:unhideWhenUsed="0"/>
-    <w:lsdException w:name="Medium List 2 Accent 2" w:semiHidden="0" w:uiPriority="66" w:unhideWhenUsed="0"/>
-    <w:lsdException w:name="Medium Grid 1 Accent 2" w:semiHidden="0" w:uiPriority="67" w:unhideWhenUsed="0"/>
-    <w:lsdException w:name="Medium Grid 2 Accent 2" w:semiHidden="0" w:uiPriority="68" w:unhideWhenUsed="0"/>
-    <w:lsdException w:name="Medium Grid 3 Accent 2" w:semiHidden="0" w:uiPriority="69" w:unhideWhenUsed="0"/>
-    <w:lsdException w:name="Dark List Accent 2" w:semiHidden="0" w:uiPriority="70" w:unhideWhenUsed="0"/>
-    <w:lsdException w:name="Colorful Shading Accent 2" w:semiHidden="0" w:uiPriority="71" w:unhideWhenUsed="0"/>
-    <w:lsdException w:name="Colorful List Accent 2" w:semiHidden="0" w:uiPriority="72" w:unhideWhenUsed="0"/>
-    <w:lsdException w:name="Colorful Grid Accent 2" w:semiHidden="0" w:uiPriority="73" w:unhideWhenUsed="0"/>
-    <w:lsdException w:name="Light Shading Accent 3" w:semiHidden="0" w:uiPriority="60" w:unhideWhenUsed="0"/>
-    <w:lsdException w:name="Light List Accent 3" w:semiHidden="0" w:uiPriority="61" w:unhideWhenUsed="0"/>
-    <w:lsdException w:name="Light Grid Accent 3" w:semiHidden="0" w:uiPriority="62" w:unhideWhenUsed="0"/>
-    <w:lsdException w:name="Medium Shading 1 Accent 3" w:semiHidden="0" w:uiPriority="63" w:unhideWhenUsed="0"/>
-    <w:lsdException w:name="Medium Shading 2 Accent 3" w:semiHidden="0" w:uiPriority="64" w:unhideWhenUsed="0"/>
-    <w:lsdException w:name="Medium List 1 Accent 3" w:semiHidden="0" w:uiPriority="65" w:unhideWhenUsed="0"/>
-    <w:lsdException w:name="Medium List 2 Accent 3" w:semiHidden="0" w:uiPriority="66" w:unhideWhenUsed="0"/>
-    <w:lsdException w:name="Medium Grid 1 Accent 3" w:semiHidden="0" w:uiPriority="67" w:unhideWhenUsed="0"/>
-    <w:lsdException w:name="Medium Grid 2 Accent 3" w:semiHidden="0" w:uiPriority="68" w:unhideWhenUsed="0"/>
-    <w:lsdException w:name="Medium Grid 3 Accent 3" w:semiHidden="0" w:uiPriority="69" w:unhideWhenUsed="0"/>
-    <w:lsdException w:name="Dark List Accent 3" w:semiHidden="0" w:uiPriority="70" w:unhideWhenUsed="0"/>
-    <w:lsdException w:name="Colorful Shading Accent 3" w:semiHidden="0" w:uiPriority="71" w:unhideWhenUsed="0"/>
-    <w:lsdException w:name="Colorful List Accent 3" w:semiHidden="0" w:uiPriority="72" w:unhideWhenUsed="0"/>
-    <w:lsdException w:name="Colorful Grid Accent 3" w:semiHidden="0" w:uiPriority="73" w:unhideWhenUsed="0"/>
-    <w:lsdException w:name="Light Shading Accent 4" w:semiHidden="0" w:uiPriority="60" w:unhideWhenUsed="0"/>
-    <w:lsdException w:name="Light List Accent 4" w:semiHidden="0" w:uiPriority="61" w:unhideWhenUsed="0"/>
-    <w:lsdException w:name="Light Grid Accent 4" w:semiHidden="0" w:uiPriority="62" w:unhideWhenUsed="0"/>
-    <w:lsdException w:name="Medium Shading 1 Accent 4" w:semiHidden="0" w:uiPriority="63" w:unhideWhenUsed="0"/>
-    <w:lsdException w:name="Medium Shading 2 Accent 4" w:semiHidden="0" w:uiPriority="64" w:unhideWhenUsed="0"/>
-    <w:lsdException w:name="Medium List 1 Accent 4" w:semiHidden="0" w:uiPriority="65" w:unhideWhenUsed="0"/>
-    <w:lsdException w:name="Medium List 2 Accent 4" w:semiHidden="0" w:uiPriority="66" w:unhideWhenUsed="0"/>
-    <w:lsdException w:name="Medium Grid 1 Accent 4" w:semiHidden="0" w:uiPriority="67" w:unhideWhenUsed="0"/>
-    <w:lsdException w:name="Medium Grid 2 Accent 4" w:semiHidden="0" w:uiPriority="68" w:unhideWhenUsed="0"/>
-    <w:lsdException w:name="Medium Grid 3 Accent 4" w:semiHidden="0" w:uiPriority="69" w:unhideWhenUsed="0"/>
-    <w:lsdException w:name="Dark List Accent 4" w:semiHidden="0" w:uiPriority="70" w:unhideWhenUsed="0"/>
-    <w:lsdException w:name="Colorful Shading Accent 4" w:semiHidden="0" w:uiPriority="71" w:unhideWhenUsed="0"/>
-    <w:lsdException w:name="Colorful List Accent 4" w:semiHidden="0" w:uiPriority="72" w:unhideWhenUsed="0"/>
-    <w:lsdException w:name="Colorful Grid Accent 4" w:semiHidden="0" w:uiPriority="73" w:unhideWhenUsed="0"/>
-    <w:lsdException w:name="Light Shading Accent 5" w:semiHidden="0" w:uiPriority="60" w:unhideWhenUsed="0"/>
-    <w:lsdException w:name="Light List Accent 5" w:semiHidden="0" w:uiPriority="61" w:unhideWhenUsed="0"/>
-    <w:lsdException w:name="Light Grid Accent 5" w:semiHidden="0" w:uiPriority="62" w:unhideWhenUsed="0"/>
-    <w:lsdException w:name="Medium Shading 1 Accent 5" w:semiHidden="0" w:uiPriority="63" w:unhideWhenUsed="0"/>
-    <w:lsdException w:name="Medium Shading 2 Accent 5" w:semiHidden="0" w:uiPriority="64" w:unhideWhenUsed="0"/>
-    <w:lsdException w:name="Medium List 1 Accent 5" w:semiHidden="0" w:uiPriority="65" w:unhideWhenUsed="0"/>
-    <w:lsdException w:name="Medium List 2 Accent 5" w:semiHidden="0" w:uiPriority="66" w:unhideWhenUsed="0"/>
-    <w:lsdException w:name="Medium Grid 1 Accent 5" w:semiHidden="0" w:uiPriority="67" w:unhideWhenUsed="0"/>
-    <w:lsdException w:name="Medium Grid 2 Accent 5" w:semiHidden="0" w:uiPriority="68" w:unhideWhenUsed="0"/>
-    <w:lsdException w:name="Medium Grid 3 Accent 5" w:semiHidden="0" w:uiPriority="69" w:unhideWhenUsed="0"/>
-    <w:lsdException w:name="Dark List Accent 5" w:semiHidden="0" w:uiPriority="70" w:unhideWhenUsed="0"/>
-    <w:lsdException w:name="Colorful Shading Accent 5" w:semiHidden="0" w:uiPriority="71" w:unhideWhenUsed="0"/>
-    <w:lsdException w:name="Colorful List Accent 5" w:semiHidden="0" w:uiPriority="72" w:unhideWhenUsed="0"/>
-    <w:lsdException w:name="Colorful Grid Accent 5" w:semiHidden="0" w:uiPriority="73" w:unhideWhenUsed="0"/>
-    <w:lsdException w:name="Light Shading Accent 6" w:semiHidden="0" w:uiPriority="60" w:unhideWhenUsed="0"/>
-    <w:lsdException w:name="Light List Accent 6" w:semiHidden="0" w:uiPriority="61" w:unhideWhenUsed="0"/>
-    <w:lsdException w:name="Light Grid Accent 6" w:semiHidden="0" w:uiPriority="62" w:unhideWhenUsed="0"/>
-    <w:lsdException w:name="Medium Shading 1 Accent 6" w:semiHidden="0" w:uiPriority="63" w:unhideWhenUsed="0"/>
-    <w:lsdException w:name="Medium Shading 2 Accent 6" w:semiHidden="0" w:uiPriority="64" w:unhideWhenUsed="0"/>
-    <w:lsdException w:name="Medium List 1 Accent 6" w:semiHidden="0" w:uiPriority="65" w:unhideWhenUsed="0"/>
-    <w:lsdException w:name="Medium List 2 Accent 6" w:semiHidden="0" w:uiPriority="66" w:unhideWhenUsed="0"/>
-    <w:lsdException w:name="Medium Grid 1 Accent 6" w:semiHidden="0" w:uiPriority="67" w:unhideWhenUsed="0"/>
-    <w:lsdException w:name="Medium Grid 2 Accent 6" w:semiHidden="0" w:uiPriority="68" w:unhideWhenUsed="0"/>
-    <w:lsdException w:name="Medium Grid 3 Accent 6" w:semiHidden="0" w:uiPriority="69" w:unhideWhenUsed="0"/>
-    <w:lsdException w:name="Dark List Accent 6" w:semiHidden="0" w:uiPriority="70" w:unhideWhenUsed="0"/>
-    <w:lsdException w:name="Colorful Shading Accent 6" w:semiHidden="0" w:uiPriority="71" w:unhideWhenUsed="0"/>
-    <w:lsdException w:name="Colorful List Accent 6" w:semiHidden="0" w:uiPriority="72" w:unhideWhenUsed="0"/>
-    <w:lsdException w:name="Colorful Grid Accent 6" w:semiHidden="0" w:uiPriority="73" w:unhideWhenUsed="0"/>
-    <w:lsdException w:name="Subtle Emphasis" w:semiHidden="0" w:uiPriority="19" w:unhideWhenUsed="0" w:qFormat="1"/>
-    <w:lsdException w:name="Intense Emphasis" w:semiHidden="0" w:uiPriority="21" w:unhideWhenUsed="0" w:qFormat="1"/>
-    <w:lsdException w:name="Subtle Reference" w:semiHidden="0" w:uiPriority="31" w:unhideWhenUsed="0" w:qFormat="1"/>
-    <w:lsdException w:name="Intense Reference" w:semiHidden="0" w:uiPriority="32" w:unhideWhenUsed="0" w:qFormat="1"/>
-    <w:lsdException w:name="Book Title" w:semiHidden="0" w:uiPriority="33" w:unhideWhenUsed="0" w:qFormat="1"/>
-    <w:lsdException w:name="Bibliography" w:uiPriority="37"/>
-    <w:lsdException w:name="TOC Heading" w:uiPriority="39" w:qFormat="1"/>
-  </w:latentStyles>
-  <w:style w:type="paragraph" w:default="1" w:styleId="Normal">
-    <w:name w:val="Normal"/>
-    <w:qFormat/>
-  </w:style>
-  <w:style w:type="character" w:default="1" w:styleId="DefaultParagraphFont">
-    <w:name w:val="Default Paragraph Font"/>
-    <w:uiPriority w:val="1"/>
-    <w:semiHidden/>
-    <w:unhideWhenUsed/>
-  </w:style>
-  <w:style w:type="table" w:default="1" w:styleId="TableNormal">
-    <w:name w:val="Normal Table"/>
-    <w:uiPriority w:val="99"/>
-    <w:semiHidden/>
-    <w:unhideWhenUsed/>
-    <w:tblPr>
-      <w:tblInd w:w="0" w:type="dxa"/>
-      <w:tblCellMar>
-        <w:top w:w="0" w:type="dxa"/>
-        <w:left w:w="108" w:type="dxa"/>
-        <w:bottom w:w="0" w:type="dxa"/>
-        <w:right w:w="108" w:type="dxa"/>
-      </w:tblCellMar>
-    </w:tblPr>
-  </w:style>
-  <w:style w:type="numbering" w:default="1" w:styleId="NoList">
-    <w:name w:val="No List"/>
-    <w:uiPriority w:val="99"/>
-    <w:semiHidden/>
-    <w:unhideWhenUsed/>
-  </w:style>
-</w:styles>
-</file>
-
 <file path=word/theme/theme1.xml><?xml version="1.0" encoding="utf-8"?>
 <a:theme xmlns:a="http://schemas.openxmlformats.org/drawingml/2006/main" name="Office Theme">
   <a:themeElements>
     <a:clrScheme name="Office">
       <a:dk1>
-        <a:sysClr val="windowText" lastClr="BABABA"/>
+        <a:sysClr val="windowText" lastClr="C0C0C0"/>
       </a:dk1>
       <a:lt1>
-        <a:sysClr val="window" lastClr="535353"/>
+        <a:sysClr val="window" lastClr="1F1F1F"/>
       </a:lt1>
       <a:dk2>
         <a:srgbClr val="1F497D"/>
@@ -8817,7 +8750,7 @@
 </file>
 
 <file path=customXml/itemProps1.xml><?xml version="1.0" encoding="utf-8"?>
-<ds:datastoreItem xmlns:ds="http://schemas.openxmlformats.org/officeDocument/2006/customXml" ds:itemID="{F8ABC8C7-59F0-401B-A055-6070436435E3}">
+<ds:datastoreItem xmlns:ds="http://schemas.openxmlformats.org/officeDocument/2006/customXml" ds:itemID="{92D770AD-6B75-4AF2-9ADA-0B5BDB13CF09}">
   <ds:schemaRefs>
     <ds:schemaRef ds:uri="http://schemas.openxmlformats.org/officeDocument/2006/bibliography"/>
   </ds:schemaRefs>

</xml_diff>

<commit_message>
Coda: > Replace CastToInt and CastToFloat operators with CastToNum > Update manual
</commit_message>
<xml_diff>
--- a/bgsee/[Misc]/[Documentation]/Coda Manual.docx
+++ b/bgsee/[Misc]/[Documentation]/Coda Manual.docx
@@ -1,6 +1,6 @@
 
 <file path=word/document.xml><?xml version="1.0" encoding="utf-8"?>
-<w:document xmlns:wpc="http://schemas.microsoft.com/office/word/2010/wordprocessingCanvas" xmlns:cx="http://schemas.microsoft.com/office/drawing/2014/chartex" xmlns:cx1="http://schemas.microsoft.com/office/drawing/2015/9/8/chartex" xmlns:cx2="http://schemas.microsoft.com/office/drawing/2015/10/21/chartex" xmlns:mc="http://schemas.openxmlformats.org/markup-compatibility/2006" xmlns:o="urn:schemas-microsoft-com:office:office" xmlns:r="http://schemas.openxmlformats.org/officeDocument/2006/relationships" xmlns:m="http://schemas.openxmlformats.org/officeDocument/2006/math" xmlns:v="urn:schemas-microsoft-com:vml" xmlns:wp14="http://schemas.microsoft.com/office/word/2010/wordprocessingDrawing" xmlns:wp="http://schemas.openxmlformats.org/drawingml/2006/wordprocessingDrawing" xmlns:w10="urn:schemas-microsoft-com:office:word" xmlns:w="http://schemas.openxmlformats.org/wordprocessingml/2006/main" xmlns:w14="http://schemas.microsoft.com/office/word/2010/wordml" xmlns:w15="http://schemas.microsoft.com/office/word/2012/wordml" xmlns:w16se="http://schemas.microsoft.com/office/word/2015/wordml/symex" xmlns:wpg="http://schemas.microsoft.com/office/word/2010/wordprocessingGroup" xmlns:wpi="http://schemas.microsoft.com/office/word/2010/wordprocessingInk" xmlns:wne="http://schemas.microsoft.com/office/word/2006/wordml" xmlns:wps="http://schemas.microsoft.com/office/word/2010/wordprocessingShape" mc:Ignorable="w14 w15 w16se wp14">
+<w:document xmlns:wpc="http://schemas.microsoft.com/office/word/2010/wordprocessingCanvas" xmlns:cx="http://schemas.microsoft.com/office/drawing/2014/chartex" xmlns:cx1="http://schemas.microsoft.com/office/drawing/2015/9/8/chartex" xmlns:cx2="http://schemas.microsoft.com/office/drawing/2015/10/21/chartex" xmlns:cx3="http://schemas.microsoft.com/office/drawing/2016/5/9/chartex" xmlns:cx4="http://schemas.microsoft.com/office/drawing/2016/5/10/chartex" xmlns:cx5="http://schemas.microsoft.com/office/drawing/2016/5/11/chartex" xmlns:cx6="http://schemas.microsoft.com/office/drawing/2016/5/12/chartex" xmlns:cx7="http://schemas.microsoft.com/office/drawing/2016/5/13/chartex" xmlns:cx8="http://schemas.microsoft.com/office/drawing/2016/5/14/chartex" xmlns:mc="http://schemas.openxmlformats.org/markup-compatibility/2006" xmlns:o="urn:schemas-microsoft-com:office:office" xmlns:r="http://schemas.openxmlformats.org/officeDocument/2006/relationships" xmlns:m="http://schemas.openxmlformats.org/officeDocument/2006/math" xmlns:v="urn:schemas-microsoft-com:vml" xmlns:wp14="http://schemas.microsoft.com/office/word/2010/wordprocessingDrawing" xmlns:wp="http://schemas.openxmlformats.org/drawingml/2006/wordprocessingDrawing" xmlns:w10="urn:schemas-microsoft-com:office:word" xmlns:w="http://schemas.openxmlformats.org/wordprocessingml/2006/main" xmlns:w14="http://schemas.microsoft.com/office/word/2010/wordml" xmlns:w15="http://schemas.microsoft.com/office/word/2012/wordml" xmlns:w16se="http://schemas.microsoft.com/office/word/2015/wordml/symex" xmlns:wpg="http://schemas.microsoft.com/office/word/2010/wordprocessingGroup" xmlns:wpi="http://schemas.microsoft.com/office/word/2010/wordprocessingInk" xmlns:wne="http://schemas.microsoft.com/office/word/2006/wordml" xmlns:wps="http://schemas.microsoft.com/office/word/2010/wordprocessingShape" mc:Ignorable="w14 w15 w16se wp14">
   <w:body>
     <w:p>
       <w:pPr>
@@ -24,7 +24,15 @@
         <w:t xml:space="preserve">that </w:t>
       </w:r>
       <w:r>
-        <w:t xml:space="preserve">all Bethesda Game Studios Editor Extender plugins implement. It’s primarily used to automate operations inside an editor environment. Tedious and monotonous tasks like renaming objects, renumbering form IDs, batch editing object attributes, etc, can be completed with just a few lines of </w:t>
+        <w:t xml:space="preserve">all Bethesda Game Studios Editor Extender plugins implement. It’s primarily used to automate operations inside an editor environment. Tedious and monotonous tasks like renaming objects, renumbering form IDs, batch editing object attributes, </w:t>
+      </w:r>
+      <w:proofErr w:type="spellStart"/>
+      <w:r>
+        <w:t>etc</w:t>
+      </w:r>
+      <w:proofErr w:type="spellEnd"/>
+      <w:r>
+        <w:t xml:space="preserve">, can be completed with just a few lines of </w:t>
       </w:r>
       <w:r>
         <w:t>code</w:t>
@@ -62,7 +70,7 @@
         </w:numPr>
       </w:pPr>
       <w:r>
-        <w:t>Supports integers, floats, form references, strings and arrays.</w:t>
+        <w:t>Supports floats, form references, strings and arrays.</w:t>
       </w:r>
     </w:p>
     <w:p>
@@ -76,6 +84,8 @@
       <w:r>
         <w:t>Supports user-defined functions.</w:t>
       </w:r>
+      <w:bookmarkStart w:id="0" w:name="_GoBack"/>
+      <w:bookmarkEnd w:id="0"/>
     </w:p>
     <w:p>
       <w:pPr>
@@ -110,7 +120,15 @@
         </w:numPr>
       </w:pPr>
       <w:r>
-        <w:t>Syntactically similar to Legacy/ObScript.</w:t>
+        <w:t>Syntactically similar to Legacy/</w:t>
+      </w:r>
+      <w:proofErr w:type="spellStart"/>
+      <w:r>
+        <w:t>ObScript</w:t>
+      </w:r>
+      <w:proofErr w:type="spellEnd"/>
+      <w:r>
+        <w:t>.</w:t>
       </w:r>
     </w:p>
     <w:p>
@@ -568,7 +586,65 @@
       </w:r>
       <w:r>
         <w:tab/>
-        <w:t>aSecond = CALL(“UserFunction23”, aThird, “Calling a user-defined function!”)</w:t>
+        <w:t xml:space="preserve">aSecond = CALL(“UserFunction23”, </w:t>
+      </w:r>
+      <w:r>
+        <w:t>\</w:t>
+      </w:r>
+    </w:p>
+    <w:p>
+      <w:pPr>
+        <w:pStyle w:val="NoSpacing"/>
+      </w:pPr>
+      <w:r>
+        <w:tab/>
+      </w:r>
+      <w:r>
+        <w:tab/>
+      </w:r>
+      <w:r>
+        <w:tab/>
+      </w:r>
+      <w:r>
+        <w:tab/>
+      </w:r>
+      <w:r>
+        <w:tab/>
+      </w:r>
+      <w:r>
+        <w:tab/>
+      </w:r>
+      <w:r>
+        <w:t xml:space="preserve">aThird, </w:t>
+      </w:r>
+      <w:r>
+        <w:t>\</w:t>
+      </w:r>
+    </w:p>
+    <w:p>
+      <w:pPr>
+        <w:pStyle w:val="NoSpacing"/>
+      </w:pPr>
+      <w:r>
+        <w:tab/>
+      </w:r>
+      <w:r>
+        <w:tab/>
+      </w:r>
+      <w:r>
+        <w:tab/>
+      </w:r>
+      <w:r>
+        <w:tab/>
+      </w:r>
+      <w:r>
+        <w:tab/>
+      </w:r>
+      <w:r>
+        <w:tab/>
+      </w:r>
+      <w:r>
+        <w:t>“Calling a user-defined function!”)</w:t>
       </w:r>
     </w:p>
     <w:p>
@@ -720,7 +796,6 @@
         <w:pStyle w:val="NoSpacing"/>
       </w:pPr>
       <w:r>
-        <w:lastRenderedPageBreak/>
         <w:tab/>
       </w:r>
       <w:r>
@@ -905,15 +980,27 @@
         <w:br/>
       </w:r>
       <w:r>
-        <w:t>Variables are to be declared immediately following the script name declaration. There are no limits placed on the number of variables that can be declared inside a script. All declarations have local scope i.e., they can be accessed only by their parent script. However, all scripts can access the global variable pool (more on that later). Declarations are allowed to have either numeric</w:t>
-      </w:r>
-      <w:r>
-        <w:t xml:space="preserve"> (float)</w:t>
-      </w:r>
-      <w:bookmarkStart w:id="0" w:name="_GoBack"/>
-      <w:bookmarkEnd w:id="0"/>
-      <w:r>
-        <w:t xml:space="preserve"> or string initializations.</w:t>
+        <w:t>Variables are to be declared immediately following the script name declaration. There are no limits placed on the number of variables that can be declared inside a script. All declarations have local scope i.e., they can be accessed only by their parent script. However, all scripts can a</w:t>
+      </w:r>
+      <w:r>
+        <w:t xml:space="preserve">ccess the </w:t>
+      </w:r>
+      <w:hyperlink w:anchor="_Global_Data_Store" w:history="1">
+        <w:r>
+          <w:rPr>
+            <w:rStyle w:val="Hyperlink"/>
+          </w:rPr>
+          <w:t>global variable pool</w:t>
+        </w:r>
+      </w:hyperlink>
+      <w:r>
+        <w:t xml:space="preserve">. </w:t>
+      </w:r>
+      <w:r>
+        <w:t>Variable initializers can be any complex script expression</w:t>
+      </w:r>
+      <w:r>
+        <w:t>.</w:t>
       </w:r>
     </w:p>
     <w:p>
@@ -1024,6 +1111,9 @@
       <w:r>
         <w:t>Scripts are case-insensitive. Comments can be added after a semicolon delimiter.</w:t>
       </w:r>
+      <w:r>
+        <w:t xml:space="preserve"> Script expressions can be split into multiple lines by terminating each line with a single backslash (\).</w:t>
+      </w:r>
     </w:p>
     <w:p>
       <w:pPr>
@@ -1042,7 +1132,7 @@
         <w:t xml:space="preserve">Coda </w:t>
       </w:r>
       <w:r>
-        <w:t>intrinsically supports the following data types:</w:t>
+        <w:t>supports the following data types:</w:t>
       </w:r>
     </w:p>
     <w:p>
@@ -1054,7 +1144,7 @@
         </w:numPr>
       </w:pPr>
       <w:r>
-        <w:t>Integer</w:t>
+        <w:t>Numeric</w:t>
       </w:r>
     </w:p>
     <w:p>
@@ -1066,7 +1156,7 @@
         </w:numPr>
       </w:pPr>
       <w:r>
-        <w:t>Float (Double precision)</w:t>
+        <w:t>String</w:t>
       </w:r>
     </w:p>
     <w:p>
@@ -1078,7 +1168,7 @@
         </w:numPr>
       </w:pPr>
       <w:r>
-        <w:t>String</w:t>
+        <w:t>Reference</w:t>
       </w:r>
     </w:p>
     <w:p>
@@ -1090,24 +1180,21 @@
         </w:numPr>
       </w:pPr>
       <w:r>
-        <w:t>Reference</w:t>
-      </w:r>
-    </w:p>
-    <w:p>
-      <w:pPr>
-        <w:pStyle w:val="ListParagraph"/>
-        <w:numPr>
-          <w:ilvl w:val="0"/>
-          <w:numId w:val="5"/>
-        </w:numPr>
-      </w:pPr>
-      <w:r>
         <w:t>Array</w:t>
       </w:r>
     </w:p>
     <w:p>
       <w:r>
-        <w:t xml:space="preserve">Integers are 32-bit values. Float and string types are similar to those used in various programming languages. Reference is a special type used to store forms or records (any object that can be created in the editor). All editor objects have a unique Form ID, which is what the reference data type tracks. Arrays are collections of data elements stored together, each identified by an integer called an index. Their elements can be of any supported data type, including other arrays. Array indices are zero-based i.e., they range from 0 to n-1 where n is the size of the array. Array variables are passed by </w:t>
+        <w:t>Numeric values are double precision floating point numbers.</w:t>
+      </w:r>
+      <w:r>
+        <w:t xml:space="preserve"> </w:t>
+      </w:r>
+      <w:r>
+        <w:t>Strings are a sequence of ASCII characters</w:t>
+      </w:r>
+      <w:r>
+        <w:t xml:space="preserve">. Reference is a special type used to store forms or records (any object that can be created in the editor). All editor objects have a unique Form ID, which is what the reference data type tracks. Arrays are collections of data elements stored together, each identified by an integer called an index. Their elements can be of any supported data type, including other arrays. Array indices are zero-based i.e., they range from 0 to n-1 where n is the size of the array. Array variables are passed by </w:t>
       </w:r>
       <w:hyperlink r:id="rId6">
         <w:r>
@@ -1120,6 +1207,32 @@
       <w:r>
         <w:t xml:space="preserve"> and automatically garbage collected.</w:t>
       </w:r>
+      <w:r>
+        <w:t xml:space="preserve"> Arrays and strings are manipulated using special commands (look into the </w:t>
+      </w:r>
+      <w:hyperlink w:anchor="_Executing_Scripts" w:history="1">
+        <w:r>
+          <w:rPr>
+            <w:rStyle w:val="Hyperlink"/>
+          </w:rPr>
+          <w:t>command</w:t>
+        </w:r>
+        <w:r>
+          <w:rPr>
+            <w:rStyle w:val="Hyperlink"/>
+          </w:rPr>
+          <w:t xml:space="preserve"> </w:t>
+        </w:r>
+        <w:r>
+          <w:rPr>
+            <w:rStyle w:val="Hyperlink"/>
+          </w:rPr>
+          <w:t>documentation</w:t>
+        </w:r>
+      </w:hyperlink>
+      <w:r>
+        <w:t>).</w:t>
+      </w:r>
     </w:p>
     <w:p>
       <w:r>
@@ -1132,7 +1245,13 @@
         <w:t xml:space="preserve">Coda </w:t>
       </w:r>
       <w:r>
-        <w:t xml:space="preserve">are polymorphic – they can contain data of any of the supported types. However, they can only store one type at a time. For instance, they cannot contain an integral value and a string at the same time. The data type of a variable’s value can be determined at run-time by the </w:t>
+        <w:t xml:space="preserve">are </w:t>
+      </w:r>
+      <w:r>
+        <w:t>variants</w:t>
+      </w:r>
+      <w:r>
+        <w:t xml:space="preserve"> – they can contain data of any of the supported types. However, they can only store one type at a time. For instance, they cannot contain an integral value and a string at the same time. The data type of a variable’s value can be determined at run-time by the </w:t>
       </w:r>
       <w:r>
         <w:rPr>
@@ -1173,7 +1292,13 @@
       </w:r>
       <w:r>
         <w:tab/>
-        <w:t>– The variable contains either an integer or float.</w:t>
+        <w:t xml:space="preserve">– The variable contains </w:t>
+      </w:r>
+      <w:r>
+        <w:t>a number</w:t>
+      </w:r>
+      <w:r>
+        <w:t>.</w:t>
       </w:r>
     </w:p>
     <w:p>
@@ -1278,7 +1403,20 @@
     </w:p>
     <w:p>
       <w:r>
-        <w:t>Script commands (and certain operators) often expect parameters of a particular type. Due to their polymorphic nature, variables sometimes need to be explicitly converted or cast into the required data type. Casting a variable forces the script engine to reinterpret its value as one of the cast type. The following type-casts are supported by the engine:</w:t>
+        <w:t xml:space="preserve">Script commands (and certain operators) often expect parameters of a particular type. Due to their polymorphic nature, variables sometimes need to be explicitly converted or cast into the required data type. Casting a variable forces the script engine to reinterpret its value as one of the cast type. The </w:t>
+      </w:r>
+      <w:r>
+        <w:lastRenderedPageBreak/>
+        <w:t>following type-casts are supported by the engine</w:t>
+      </w:r>
+      <w:r>
+        <w:t xml:space="preserve"> (</w:t>
+      </w:r>
+      <w:r>
+        <w:t>casting between the same types is supported implicitly)</w:t>
+      </w:r>
+      <w:r>
+        <w:t>:</w:t>
       </w:r>
     </w:p>
     <w:p>
@@ -1290,15 +1428,16 @@
         </w:numPr>
       </w:pPr>
       <w:r>
-        <w:lastRenderedPageBreak/>
-        <w:t xml:space="preserve">Integer </w:t>
-      </w:r>
-      <w:r>
-        <w:tab/>
-      </w:r>
-      <w:r>
-        <w:tab/>
-        <w:t>--&gt; Float</w:t>
+        <w:t xml:space="preserve">Number </w:t>
+      </w:r>
+      <w:r>
+        <w:tab/>
+      </w:r>
+      <w:r>
+        <w:t xml:space="preserve">--&gt; </w:t>
+      </w:r>
+      <w:r>
+        <w:t>String</w:t>
       </w:r>
     </w:p>
     <w:p>
@@ -1310,10 +1449,7 @@
         </w:numPr>
       </w:pPr>
       <w:r>
-        <w:t xml:space="preserve">Integer </w:t>
-      </w:r>
-      <w:r>
-        <w:tab/>
+        <w:t>Number</w:t>
       </w:r>
       <w:r>
         <w:tab/>
@@ -1329,14 +1465,14 @@
         </w:numPr>
       </w:pPr>
       <w:r>
-        <w:t xml:space="preserve">Integer </w:t>
-      </w:r>
-      <w:r>
-        <w:tab/>
-      </w:r>
-      <w:r>
-        <w:tab/>
-        <w:t>--&gt; String</w:t>
+        <w:t>Reference</w:t>
+      </w:r>
+      <w:r>
+        <w:tab/>
+        <w:t xml:space="preserve">--&gt; </w:t>
+      </w:r>
+      <w:r>
+        <w:t>Number</w:t>
       </w:r>
     </w:p>
     <w:p>
@@ -1348,14 +1484,11 @@
         </w:numPr>
       </w:pPr>
       <w:r>
-        <w:t xml:space="preserve">Float </w:t>
-      </w:r>
-      <w:r>
-        <w:tab/>
-      </w:r>
-      <w:r>
-        <w:tab/>
-        <w:t>--&gt; Integer</w:t>
+        <w:t>Reference</w:t>
+      </w:r>
+      <w:r>
+        <w:tab/>
+        <w:t>--&gt; String</w:t>
       </w:r>
     </w:p>
     <w:p>
@@ -1367,14 +1500,19 @@
         </w:numPr>
       </w:pPr>
       <w:r>
-        <w:t xml:space="preserve">Float </w:t>
-      </w:r>
-      <w:r>
-        <w:tab/>
-      </w:r>
-      <w:r>
-        <w:tab/>
-        <w:t>--&gt; Reference</w:t>
+        <w:t>Array</w:t>
+      </w:r>
+      <w:r>
+        <w:tab/>
+      </w:r>
+      <w:r>
+        <w:tab/>
+        <w:t>--&gt; String (size of the array)</w:t>
+      </w:r>
+    </w:p>
+    <w:p>
+      <w:r>
+        <w:t>The following type-casts are automatically performed by the engine whenever necessary:</w:t>
       </w:r>
     </w:p>
     <w:p>
@@ -1386,102 +1524,14 @@
         </w:numPr>
       </w:pPr>
       <w:r>
-        <w:t>Float</w:t>
-      </w:r>
-      <w:r>
-        <w:tab/>
-      </w:r>
-      <w:r>
-        <w:tab/>
-        <w:t>--&gt; String</w:t>
-      </w:r>
-    </w:p>
-    <w:p>
-      <w:pPr>
-        <w:pStyle w:val="ListParagraph"/>
-        <w:numPr>
-          <w:ilvl w:val="0"/>
-          <w:numId w:val="7"/>
-        </w:numPr>
-      </w:pPr>
-      <w:r>
         <w:t>Reference</w:t>
       </w:r>
       <w:r>
         <w:tab/>
-        <w:t>--&gt; Float</w:t>
-      </w:r>
-    </w:p>
-    <w:p>
-      <w:pPr>
-        <w:pStyle w:val="ListParagraph"/>
-        <w:numPr>
-          <w:ilvl w:val="0"/>
-          <w:numId w:val="7"/>
-        </w:numPr>
-      </w:pPr>
-      <w:r>
-        <w:t>Reference</w:t>
-      </w:r>
-      <w:r>
-        <w:tab/>
-        <w:t>--&gt; Integer</w:t>
-      </w:r>
-      <w:r>
-        <w:t xml:space="preserve"> (Implicitly performed)</w:t>
-      </w:r>
-    </w:p>
-    <w:p>
-      <w:pPr>
-        <w:pStyle w:val="ListParagraph"/>
-        <w:numPr>
-          <w:ilvl w:val="0"/>
-          <w:numId w:val="7"/>
-        </w:numPr>
-      </w:pPr>
-      <w:r>
-        <w:t>Reference</w:t>
-      </w:r>
-      <w:r>
-        <w:tab/>
-        <w:t>--&gt; String</w:t>
-      </w:r>
-    </w:p>
-    <w:p>
-      <w:r>
-        <w:t>The following type-casts are automatically performed by the engine whenever necessary:</w:t>
-      </w:r>
-    </w:p>
-    <w:p>
-      <w:pPr>
-        <w:pStyle w:val="ListParagraph"/>
-        <w:numPr>
-          <w:ilvl w:val="0"/>
-          <w:numId w:val="7"/>
-        </w:numPr>
-      </w:pPr>
-      <w:r>
-        <w:t>Reference</w:t>
-      </w:r>
-      <w:r>
-        <w:tab/>
-        <w:t>--&gt; Float</w:t>
-      </w:r>
-    </w:p>
-    <w:p>
-      <w:pPr>
-        <w:pStyle w:val="ListParagraph"/>
-        <w:numPr>
-          <w:ilvl w:val="0"/>
-          <w:numId w:val="7"/>
-        </w:numPr>
-      </w:pPr>
-      <w:r>
-        <w:t>Reference</w:t>
-      </w:r>
-      <w:r>
-        <w:tab/>
-        <w:t>--&gt; Integer</w:t>
+        <w:t xml:space="preserve">--&gt; </w:t>
+      </w:r>
+      <w:r>
+        <w:t>Number</w:t>
       </w:r>
     </w:p>
     <w:p>
@@ -1498,33 +1548,26 @@
         </w:numPr>
       </w:pPr>
       <w:r>
-        <w:t>(FLOAT)</w:t>
-      </w:r>
-      <w:r>
-        <w:tab/>
-      </w:r>
-      <w:r>
-        <w:tab/>
-        <w:t>- Cast to float.</w:t>
-      </w:r>
-    </w:p>
-    <w:p>
-      <w:pPr>
-        <w:pStyle w:val="ListParagraph"/>
-        <w:numPr>
-          <w:ilvl w:val="0"/>
-          <w:numId w:val="8"/>
-        </w:numPr>
-      </w:pPr>
-      <w:r>
-        <w:t>(INT)</w:t>
-      </w:r>
-      <w:r>
-        <w:tab/>
-      </w:r>
-      <w:r>
-        <w:tab/>
-        <w:t>- Cast to integer.</w:t>
+        <w:t>(</w:t>
+      </w:r>
+      <w:r>
+        <w:t>NUM</w:t>
+      </w:r>
+      <w:r>
+        <w:t>)</w:t>
+      </w:r>
+      <w:r>
+        <w:tab/>
+      </w:r>
+      <w:r>
+        <w:tab/>
+        <w:t xml:space="preserve">- Cast to </w:t>
+      </w:r>
+      <w:r>
+        <w:t>number</w:t>
+      </w:r>
+      <w:r>
+        <w:t>.</w:t>
       </w:r>
     </w:p>
     <w:p>
@@ -1656,7 +1699,6 @@
         <w:ind w:left="720"/>
       </w:pPr>
       <w:r>
-        <w:lastRenderedPageBreak/>
         <w:t>Standard Operators:</w:t>
       </w:r>
     </w:p>
@@ -1958,6 +2000,7 @@
         <w:ind w:left="720"/>
       </w:pPr>
       <w:r>
+        <w:lastRenderedPageBreak/>
         <w:t>Assignment Operators:</w:t>
       </w:r>
     </w:p>
@@ -2369,6 +2412,7 @@
             <w:r>
               <w:t xml:space="preserve">OR </w:t>
             </w:r>
+            <w:proofErr w:type="spellStart"/>
             <w:r>
               <w:rPr>
                 <w:i/>
@@ -2376,6 +2420,7 @@
               </w:rPr>
               <w:t>or</w:t>
             </w:r>
+            <w:proofErr w:type="spellEnd"/>
             <w:r>
               <w:t xml:space="preserve"> ||</w:t>
             </w:r>
@@ -2454,7 +2499,15 @@
               <w:pStyle w:val="TableContents"/>
             </w:pPr>
             <w:r>
-              <w:t>Logical Xor. True if one expression is true and the other false.</w:t>
+              <w:t xml:space="preserve">Logical </w:t>
+            </w:r>
+            <w:proofErr w:type="spellStart"/>
+            <w:r>
+              <w:t>Xor</w:t>
+            </w:r>
+            <w:proofErr w:type="spellEnd"/>
+            <w:r>
+              <w:t>. True if one expression is true and the other false.</w:t>
             </w:r>
           </w:p>
         </w:tc>
@@ -2971,7 +3024,6 @@
               <w:jc w:val="center"/>
             </w:pPr>
             <w:r>
-              <w:lastRenderedPageBreak/>
               <w:t>&lt;&lt;</w:t>
             </w:r>
           </w:p>
@@ -3247,7 +3299,11 @@
               </w:r>
             </w:hyperlink>
             <w:r>
-              <w:t xml:space="preserve"> to the array element at a specific index.</w:t>
+              <w:t xml:space="preserve"> to the </w:t>
+            </w:r>
+            <w:r>
+              <w:lastRenderedPageBreak/>
+              <w:t>array element at a specific index.</w:t>
             </w:r>
           </w:p>
           <w:p>
@@ -3290,6 +3346,7 @@
         <w:pStyle w:val="Heading2"/>
       </w:pPr>
       <w:r>
+        <w:lastRenderedPageBreak/>
         <w:t>Numeric Notation</w:t>
       </w:r>
     </w:p>
@@ -3452,9 +3509,27 @@
           <w:numId w:val="12"/>
         </w:numPr>
       </w:pPr>
-      <w:r>
-        <w:t>SinH, CosH, TanH</w:t>
-      </w:r>
+      <w:proofErr w:type="spellStart"/>
+      <w:r>
+        <w:t>SinH</w:t>
+      </w:r>
+      <w:proofErr w:type="spellEnd"/>
+      <w:r>
+        <w:t xml:space="preserve">, </w:t>
+      </w:r>
+      <w:proofErr w:type="spellStart"/>
+      <w:r>
+        <w:t>CosH</w:t>
+      </w:r>
+      <w:proofErr w:type="spellEnd"/>
+      <w:r>
+        <w:t xml:space="preserve">, </w:t>
+      </w:r>
+      <w:proofErr w:type="spellStart"/>
+      <w:r>
+        <w:t>TanH</w:t>
+      </w:r>
+      <w:proofErr w:type="spellEnd"/>
       <w:r>
         <w:tab/>
         <w:t>- Returns the hyperbolic sine, cosine and tangents respectively.</w:t>
@@ -3468,9 +3543,27 @@
           <w:numId w:val="12"/>
         </w:numPr>
       </w:pPr>
-      <w:r>
-        <w:t>ASin, ACos, ATan</w:t>
-      </w:r>
+      <w:proofErr w:type="spellStart"/>
+      <w:r>
+        <w:t>ASin</w:t>
+      </w:r>
+      <w:proofErr w:type="spellEnd"/>
+      <w:r>
+        <w:t xml:space="preserve">, </w:t>
+      </w:r>
+      <w:proofErr w:type="spellStart"/>
+      <w:r>
+        <w:t>ACos</w:t>
+      </w:r>
+      <w:proofErr w:type="spellEnd"/>
+      <w:r>
+        <w:t xml:space="preserve">, </w:t>
+      </w:r>
+      <w:proofErr w:type="spellStart"/>
+      <w:r>
+        <w:t>ATan</w:t>
+      </w:r>
+      <w:proofErr w:type="spellEnd"/>
       <w:r>
         <w:tab/>
         <w:t>- Returns the arc sine, cosine and tangents respectively.</w:t>
@@ -3484,9 +3577,27 @@
           <w:numId w:val="12"/>
         </w:numPr>
       </w:pPr>
-      <w:r>
-        <w:t>ASinH, ACosH, ATanH</w:t>
-      </w:r>
+      <w:proofErr w:type="spellStart"/>
+      <w:r>
+        <w:t>ASinH</w:t>
+      </w:r>
+      <w:proofErr w:type="spellEnd"/>
+      <w:r>
+        <w:t xml:space="preserve">, </w:t>
+      </w:r>
+      <w:proofErr w:type="spellStart"/>
+      <w:r>
+        <w:t>ACosH</w:t>
+      </w:r>
+      <w:proofErr w:type="spellEnd"/>
+      <w:r>
+        <w:t xml:space="preserve">, </w:t>
+      </w:r>
+      <w:proofErr w:type="spellStart"/>
+      <w:r>
+        <w:t>ATanH</w:t>
+      </w:r>
+      <w:proofErr w:type="spellEnd"/>
       <w:r>
         <w:tab/>
         <w:t>- Returns the hyperbolic arc sine, cosine and tangents respectively.</w:t>
@@ -3520,7 +3631,6 @@
         </w:numPr>
       </w:pPr>
       <w:r>
-        <w:lastRenderedPageBreak/>
         <w:t>Log2</w:t>
       </w:r>
       <w:r>
@@ -3586,18 +3696,24 @@
           <w:numId w:val="12"/>
         </w:numPr>
       </w:pPr>
+      <w:proofErr w:type="spellStart"/>
       <w:r>
         <w:t>Exp</w:t>
       </w:r>
-      <w:r>
-        <w:tab/>
-      </w:r>
-      <w:r>
-        <w:tab/>
-      </w:r>
-      <w:r>
-        <w:tab/>
-        <w:t>- Returns the exponential of a number i.e., e</w:t>
+      <w:proofErr w:type="spellEnd"/>
+      <w:r>
+        <w:tab/>
+      </w:r>
+      <w:r>
+        <w:tab/>
+      </w:r>
+      <w:r>
+        <w:tab/>
+        <w:t xml:space="preserve">- Returns the exponential of a number i.e., </w:t>
+      </w:r>
+      <w:proofErr w:type="spellStart"/>
+      <w:r>
+        <w:t>e</w:t>
       </w:r>
       <w:r>
         <w:rPr>
@@ -3605,6 +3721,7 @@
         </w:rPr>
         <w:t>number</w:t>
       </w:r>
+      <w:proofErr w:type="spellEnd"/>
     </w:p>
     <w:p>
       <w:pPr>
@@ -3653,6 +3770,7 @@
         </w:numPr>
       </w:pPr>
       <w:r>
+        <w:lastRenderedPageBreak/>
         <w:t>Sum(x, y …z)</w:t>
       </w:r>
       <w:r>
@@ -3921,7 +4039,6 @@
         <w:pStyle w:val="NoSpacing"/>
       </w:pPr>
       <w:r>
-        <w:lastRenderedPageBreak/>
         <w:t>LOOP</w:t>
       </w:r>
       <w:r>
@@ -3946,6 +4063,7 @@
         <w:pStyle w:val="ListParagraph"/>
       </w:pPr>
       <w:r>
+        <w:lastRenderedPageBreak/>
         <w:t xml:space="preserve">The </w:t>
       </w:r>
       <w:r>
@@ -4197,6 +4315,7 @@
         <w:pStyle w:val="NoSpacing"/>
       </w:pPr>
       <w:r>
+        <w:lastRenderedPageBreak/>
         <w:t>CALL(“&lt;script name&gt;”[, arguments 1…10])</w:t>
       </w:r>
       <w:r>
@@ -4226,11 +4345,230 @@
     <w:p>
       <w:pPr>
         <w:pStyle w:val="ListParagraph"/>
+        <w:rPr>
+          <w:rFonts w:asciiTheme="minorHAnsi" w:hAnsiTheme="minorHAnsi" w:cstheme="minorHAnsi"/>
+          <w:noProof/>
+        </w:rPr>
       </w:pPr>
       <w:r>
         <w:br/>
         <w:t>The command returns the value passed to the RETURN command, if any, or zero. The first argument must be the name of the function script. Up to 10 arguments can be passed as parameters to the function script.</w:t>
       </w:r>
+      <w:r>
+        <w:t xml:space="preserve"> The script name must be the path to the script file relative to the </w:t>
+      </w:r>
+      <w:hyperlink w:anchor="_Resource_Location" w:history="1">
+        <w:r>
+          <w:rPr>
+            <w:rStyle w:val="Hyperlink"/>
+          </w:rPr>
+          <w:t>base Coda directory</w:t>
+        </w:r>
+      </w:hyperlink>
+      <w:r>
+        <w:t xml:space="preserve">. Backslashes in the path must be escaped, i.e., </w:t>
+      </w:r>
+      <w:r>
+        <w:rPr>
+          <w:rFonts w:ascii="Consolas" w:hAnsi="Consolas"/>
+          <w:noProof/>
+          <w:sz w:val="18"/>
+        </w:rPr>
+        <w:t>CALL(“two\\backslashes\\instead\\of\\one</w:t>
+      </w:r>
+      <w:r>
+        <w:rPr>
+          <w:rFonts w:ascii="Consolas" w:hAnsi="Consolas"/>
+          <w:noProof/>
+          <w:sz w:val="18"/>
+        </w:rPr>
+        <w:t>\\filename</w:t>
+      </w:r>
+      <w:r>
+        <w:rPr>
+          <w:rFonts w:ascii="Consolas" w:hAnsi="Consolas"/>
+          <w:noProof/>
+          <w:sz w:val="18"/>
+        </w:rPr>
+        <w:t>”)</w:t>
+      </w:r>
+      <w:r>
+        <w:rPr>
+          <w:rFonts w:ascii="Consolas" w:hAnsi="Consolas"/>
+          <w:noProof/>
+          <w:sz w:val="18"/>
+        </w:rPr>
+        <w:t xml:space="preserve">. </w:t>
+      </w:r>
+      <w:r>
+        <w:rPr>
+          <w:rFonts w:asciiTheme="minorHAnsi" w:hAnsiTheme="minorHAnsi" w:cstheme="minorHAnsi"/>
+          <w:noProof/>
+        </w:rPr>
+        <w:t>To cal</w:t>
+      </w:r>
+      <w:r>
+        <w:rPr>
+          <w:rFonts w:asciiTheme="minorHAnsi" w:hAnsiTheme="minorHAnsi" w:cstheme="minorHAnsi"/>
+          <w:noProof/>
+        </w:rPr>
+        <w:t xml:space="preserve">l a script recursively, use </w:t>
+      </w:r>
+      <w:r>
+        <w:rPr>
+          <w:rFonts w:asciiTheme="minorHAnsi" w:hAnsiTheme="minorHAnsi" w:cstheme="minorHAnsi"/>
+          <w:i/>
+          <w:noProof/>
+        </w:rPr>
+        <w:t>“SELF</w:t>
+      </w:r>
+      <w:r>
+        <w:rPr>
+          <w:rFonts w:asciiTheme="minorHAnsi" w:hAnsiTheme="minorHAnsi" w:cstheme="minorHAnsi"/>
+          <w:i/>
+          <w:noProof/>
+        </w:rPr>
+        <w:t xml:space="preserve">” </w:t>
+      </w:r>
+      <w:r>
+        <w:rPr>
+          <w:rFonts w:asciiTheme="minorHAnsi" w:hAnsiTheme="minorHAnsi" w:cstheme="minorHAnsi"/>
+          <w:noProof/>
+        </w:rPr>
+        <w:t>as the script name.</w:t>
+      </w:r>
+    </w:p>
+    <w:p>
+      <w:pPr>
+        <w:pStyle w:val="ListParagraph"/>
+        <w:rPr>
+          <w:rFonts w:asciiTheme="minorHAnsi" w:hAnsiTheme="minorHAnsi" w:cstheme="minorHAnsi"/>
+          <w:noProof/>
+        </w:rPr>
+      </w:pPr>
+      <w:r>
+        <w:rPr>
+          <w:rFonts w:asciiTheme="minorHAnsi" w:hAnsiTheme="minorHAnsi" w:cstheme="minorHAnsi"/>
+          <w:noProof/>
+        </w:rPr>
+        <w:t>Coda provides a shorthand notation to call scripts that is syntactically closer to function calls in other programming languages.</w:t>
+      </w:r>
+    </w:p>
+    <w:p>
+      <w:pPr>
+        <w:pStyle w:val="ListParagraph"/>
+        <w:rPr>
+          <w:rFonts w:asciiTheme="minorHAnsi" w:hAnsiTheme="minorHAnsi" w:cstheme="minorHAnsi"/>
+          <w:noProof/>
+        </w:rPr>
+      </w:pPr>
+      <w:r>
+        <w:rPr>
+          <w:rFonts w:asciiTheme="minorHAnsi" w:hAnsiTheme="minorHAnsi" w:cstheme="minorHAnsi"/>
+          <w:noProof/>
+        </w:rPr>
+        <w:t>Syntax:</w:t>
+      </w:r>
+    </w:p>
+    <w:p>
+      <w:pPr>
+        <w:pStyle w:val="ListParagraph"/>
+        <w:rPr>
+          <w:rFonts w:ascii="Consolas" w:hAnsi="Consolas" w:cstheme="minorHAnsi"/>
+          <w:noProof/>
+          <w:sz w:val="18"/>
+          <w:szCs w:val="18"/>
+        </w:rPr>
+      </w:pPr>
+      <w:r>
+        <w:rPr>
+          <w:rFonts w:ascii="Consolas" w:hAnsi="Consolas" w:cstheme="minorHAnsi"/>
+          <w:noProof/>
+          <w:sz w:val="18"/>
+          <w:szCs w:val="18"/>
+        </w:rPr>
+        <w:t xml:space="preserve"> @&lt;script name&gt;([arguments 1…10])</w:t>
+      </w:r>
+    </w:p>
+    <w:p>
+      <w:pPr>
+        <w:pStyle w:val="ListParagraph"/>
+        <w:rPr>
+          <w:rFonts w:asciiTheme="minorHAnsi" w:hAnsiTheme="minorHAnsi" w:cstheme="minorHAnsi"/>
+          <w:noProof/>
+        </w:rPr>
+      </w:pPr>
+      <w:r>
+        <w:rPr>
+          <w:rFonts w:asciiTheme="minorHAnsi" w:hAnsiTheme="minorHAnsi" w:cstheme="minorHAnsi"/>
+          <w:noProof/>
+        </w:rPr>
+        <w:t>In the above notation, all backslashes in the script name are replaced with a period.</w:t>
+      </w:r>
+    </w:p>
+    <w:p>
+      <w:pPr>
+        <w:pStyle w:val="ListParagraph"/>
+        <w:rPr>
+          <w:rFonts w:asciiTheme="minorHAnsi" w:hAnsiTheme="minorHAnsi" w:cstheme="minorHAnsi"/>
+          <w:noProof/>
+        </w:rPr>
+      </w:pPr>
+      <w:r>
+        <w:rPr>
+          <w:rFonts w:asciiTheme="minorHAnsi" w:hAnsiTheme="minorHAnsi" w:cstheme="minorHAnsi"/>
+          <w:noProof/>
+        </w:rPr>
+        <w:t>Example:</w:t>
+      </w:r>
+    </w:p>
+    <w:p>
+      <w:pPr>
+        <w:pStyle w:val="ListParagraph"/>
+        <w:rPr>
+          <w:rFonts w:ascii="Consolas" w:hAnsi="Consolas" w:cstheme="minorHAnsi"/>
+          <w:noProof/>
+          <w:sz w:val="18"/>
+          <w:szCs w:val="18"/>
+        </w:rPr>
+      </w:pPr>
+      <w:r>
+        <w:rPr>
+          <w:rFonts w:ascii="Consolas" w:hAnsi="Consolas" w:cstheme="minorHAnsi"/>
+          <w:noProof/>
+          <w:sz w:val="18"/>
+          <w:szCs w:val="18"/>
+        </w:rPr>
+        <w:t xml:space="preserve"> @lib.arrayUtil.arSort(array)</w:t>
+      </w:r>
+      <w:r>
+        <w:rPr>
+          <w:rFonts w:ascii="Consolas" w:hAnsi="Consolas" w:cstheme="minorHAnsi"/>
+          <w:noProof/>
+          <w:sz w:val="18"/>
+          <w:szCs w:val="18"/>
+        </w:rPr>
+        <w:tab/>
+      </w:r>
+      <w:r>
+        <w:rPr>
+          <w:rFonts w:ascii="Consolas" w:hAnsi="Consolas" w:cstheme="minorHAnsi"/>
+          <w:noProof/>
+          <w:sz w:val="18"/>
+          <w:szCs w:val="18"/>
+        </w:rPr>
+        <w:tab/>
+        <w:t>;-- same as CALL(“lib\\arrayUtil\\arSort”, array)</w:t>
+      </w:r>
+    </w:p>
+    <w:p>
+      <w:pPr>
+        <w:pStyle w:val="ListParagraph"/>
+        <w:rPr>
+          <w:rFonts w:asciiTheme="minorHAnsi" w:hAnsiTheme="minorHAnsi" w:cstheme="minorHAnsi"/>
+          <w:noProof/>
+        </w:rPr>
+      </w:pPr>
     </w:p>
     <w:p>
       <w:pPr>
@@ -4265,6 +4603,7 @@
           <w:noProof/>
           <w:lang w:val="en-GB" w:eastAsia="en-GB"/>
         </w:rPr>
+        <w:lastRenderedPageBreak/>
         <w:drawing>
           <wp:inline distT="0" distB="0" distL="0" distR="0">
             <wp:extent cx="3839111" cy="3153215"/>
@@ -4316,13 +4655,7 @@
     </w:p>
     <w:p>
       <w:r>
-        <w:t>Global variables can contain either numeric or string data. Script</w:t>
-      </w:r>
-      <w:r>
-        <w:t>s</w:t>
-      </w:r>
-      <w:r>
-        <w:t xml:space="preserve"> executing in the background will be reinitialized on closing the data store.</w:t>
+        <w:t>Global variables can contain either numeric or string data.</w:t>
       </w:r>
       <w:r>
         <w:pict>
@@ -4347,7 +4680,6 @@
         <w:pStyle w:val="Heading1"/>
       </w:pPr>
       <w:r>
-        <w:lastRenderedPageBreak/>
         <w:t>Background Scripts</w:t>
       </w:r>
     </w:p>
@@ -4390,19 +4722,32 @@
       <w:pPr>
         <w:pStyle w:val="Heading1"/>
       </w:pPr>
+      <w:bookmarkStart w:id="2" w:name="_Executing_Scripts"/>
+      <w:bookmarkEnd w:id="2"/>
       <w:r>
         <w:t>Executing Scripts</w:t>
       </w:r>
+      <w:r>
+        <w:t xml:space="preserve"> and Command Documentation</w:t>
+      </w:r>
     </w:p>
     <w:p>
       <w:r>
         <w:t xml:space="preserve">Regular scripts can be executed from the editor extender’s console window by using the </w:t>
       </w:r>
+      <w:proofErr w:type="spellStart"/>
       <w:r>
         <w:rPr>
           <w:rStyle w:val="SubtitleChar"/>
         </w:rPr>
-        <w:t xml:space="preserve">RunCodaScript </w:t>
+        <w:t>RunCodaScript</w:t>
+      </w:r>
+      <w:proofErr w:type="spellEnd"/>
+      <w:r>
+        <w:rPr>
+          <w:rStyle w:val="SubtitleChar"/>
+        </w:rPr>
+        <w:t xml:space="preserve"> </w:t>
       </w:r>
       <w:r>
         <w:t>console command</w:t>
@@ -4447,14 +4792,17 @@
     </w:p>
     <w:p>
       <w:r>
+        <w:lastRenderedPageBreak/>
         <w:t xml:space="preserve">In addition to the above, the </w:t>
       </w:r>
+      <w:proofErr w:type="spellStart"/>
       <w:r>
         <w:rPr>
           <w:rStyle w:val="SubtitleChar"/>
         </w:rPr>
         <w:t>DumpCodaDocs</w:t>
       </w:r>
+      <w:proofErr w:type="spellEnd"/>
       <w:r>
         <w:t xml:space="preserve"> console command may be used to quickly open the command documentation for reference.</w:t>
       </w:r>
@@ -4488,6 +4836,8 @@
       <w:pPr>
         <w:pStyle w:val="Heading1"/>
       </w:pPr>
+      <w:bookmarkStart w:id="3" w:name="_Resource_Location"/>
+      <w:bookmarkEnd w:id="3"/>
       <w:r>
         <w:t>Resource Location</w:t>
       </w:r>
@@ -4518,14 +4868,16 @@
         <w:t xml:space="preserve">Data\BGSEE\Coda </w:t>
       </w:r>
       <w:r>
-        <w:tab/>
-      </w:r>
-      <w:r>
-        <w:tab/>
-      </w:r>
-      <w:r>
-        <w:tab/>
-        <w:t>– All regular scripts are saved in this folder.</w:t>
+        <w:t>– All regular scripts are saved in this folder</w:t>
+      </w:r>
+      <w:r>
+        <w:t xml:space="preserve"> (or its subfolders, excluding the folder mentioned below)</w:t>
+      </w:r>
+      <w:r>
+        <w:t>.</w:t>
+      </w:r>
+      <w:r>
+        <w:t xml:space="preserve"> </w:t>
       </w:r>
     </w:p>
     <w:p>
@@ -4540,14 +4892,15 @@
         <w:t xml:space="preserve">Data\BGSEE\Coda\Background </w:t>
       </w:r>
       <w:r>
-        <w:tab/>
-      </w:r>
-      <w:r>
-        <w:tab/>
         <w:t>– Background scripts are saved in this folder.</w:t>
       </w:r>
     </w:p>
     <w:p>
+      <w:pPr>
+        <w:rPr>
+          <w:rStyle w:val="SubtleEmphasis"/>
+        </w:rPr>
+      </w:pPr>
       <w:r>
         <w:rPr>
           <w:i/>
@@ -4580,12 +4933,175 @@
           <w:rStyle w:val="SubtleEmphasis"/>
         </w:rPr>
         <w:tab/>
-        <w:t>Data\BGSEE\Coda\SampleCodaScript.coda</w:t>
-      </w:r>
+        <w:t>Data\BGSEE\Coda\</w:t>
+      </w:r>
+      <w:proofErr w:type="spellStart"/>
+      <w:r>
+        <w:rPr>
+          <w:rStyle w:val="SubtleEmphasis"/>
+        </w:rPr>
+        <w:t>SampleCodaScript.coda</w:t>
+      </w:r>
+      <w:proofErr w:type="spellEnd"/>
     </w:p>
     <w:p>
       <w:pPr>
         <w:pStyle w:val="Heading1"/>
+      </w:pPr>
+      <w:r>
+        <w:t>Appendix</w:t>
+      </w:r>
+    </w:p>
+    <w:p>
+      <w:pPr>
+        <w:rPr>
+          <w:rStyle w:val="IntenseReference"/>
+        </w:rPr>
+      </w:pPr>
+      <w:r>
+        <w:rPr>
+          <w:rStyle w:val="IntenseReference"/>
+        </w:rPr>
+        <w:t>Notes</w:t>
+      </w:r>
+      <w:r>
+        <w:rPr>
+          <w:rStyle w:val="IntenseReference"/>
+        </w:rPr>
+        <w:t>:</w:t>
+      </w:r>
+    </w:p>
+    <w:p>
+      <w:pPr>
+        <w:pStyle w:val="ListParagraph"/>
+        <w:numPr>
+          <w:ilvl w:val="0"/>
+          <w:numId w:val="14"/>
+        </w:numPr>
+      </w:pPr>
+      <w:r>
+        <w:t>Arithmetic performed on large numbers can be unreliable due to precision issues. This is an intrinsic limitation of the platform.</w:t>
+      </w:r>
+    </w:p>
+    <w:p>
+      <w:pPr>
+        <w:pStyle w:val="ListParagraph"/>
+        <w:numPr>
+          <w:ilvl w:val="0"/>
+          <w:numId w:val="14"/>
+        </w:numPr>
+      </w:pPr>
+      <w:r>
+        <w:t>When a script is loaded for the first time, it's compiled to bytecode</w:t>
+      </w:r>
+      <w:r>
+        <w:t xml:space="preserve"> and cached by the engine</w:t>
+      </w:r>
+      <w:r>
+        <w:t xml:space="preserve">. All subsequent executions will reuse the same bytecode. </w:t>
+      </w:r>
+      <w:r>
+        <w:t xml:space="preserve">So, changes made to </w:t>
+      </w:r>
+      <w:r>
+        <w:t xml:space="preserve">its </w:t>
+      </w:r>
+      <w:r>
+        <w:t xml:space="preserve">source code </w:t>
+      </w:r>
+      <w:r>
+        <w:t xml:space="preserve">after caching </w:t>
+      </w:r>
+      <w:r>
+        <w:t xml:space="preserve">will not be </w:t>
+      </w:r>
+      <w:r>
+        <w:t xml:space="preserve">reflected in its execution </w:t>
+      </w:r>
+      <w:r>
+        <w:t xml:space="preserve">until the engine recompiles the script. </w:t>
+      </w:r>
+      <w:r>
+        <w:br/>
+        <w:t xml:space="preserve">The </w:t>
+      </w:r>
+      <w:r>
+        <w:t xml:space="preserve">in-memory </w:t>
+      </w:r>
+      <w:r>
+        <w:t xml:space="preserve">script </w:t>
+      </w:r>
+      <w:r>
+        <w:t xml:space="preserve">cache </w:t>
+      </w:r>
+      <w:r>
+        <w:t>can be cleared by using the ‘Reset Cache’ tool in the Coda main menu.</w:t>
+      </w:r>
+      <w:r>
+        <w:t xml:space="preserve"> </w:t>
+      </w:r>
+      <w:r>
+        <w:t xml:space="preserve">This action invalidates and stops all executing scripts - Background scripts will need to be manually reloaded. </w:t>
+      </w:r>
+      <w:r>
+        <w:t xml:space="preserve">Scripts executed through the console </w:t>
+      </w:r>
+      <w:r>
+        <w:t xml:space="preserve">are </w:t>
+      </w:r>
+      <w:r>
+        <w:t xml:space="preserve">always </w:t>
+      </w:r>
+      <w:r>
+        <w:t>re</w:t>
+      </w:r>
+      <w:r>
+        <w:t>compile</w:t>
+      </w:r>
+      <w:r>
+        <w:t>d</w:t>
+      </w:r>
+      <w:r>
+        <w:t xml:space="preserve"> from disk</w:t>
+      </w:r>
+      <w:r>
+        <w:t xml:space="preserve"> before execution</w:t>
+      </w:r>
+      <w:r>
+        <w:t>.</w:t>
+      </w:r>
+    </w:p>
+    <w:p>
+      <w:pPr>
+        <w:rPr>
+          <w:rStyle w:val="IntenseReference"/>
+        </w:rPr>
+      </w:pPr>
+      <w:r>
+        <w:rPr>
+          <w:rStyle w:val="IntenseReference"/>
+        </w:rPr>
+        <w:t>Sample Scripts:</w:t>
+      </w:r>
+    </w:p>
+    <w:p>
+      <w:r>
+        <w:rPr>
+          <w:rStyle w:val="SubtleEmphasis"/>
+          <w:i w:val="0"/>
+          <w:iCs w:val="0"/>
+          <w:color w:val="auto"/>
+        </w:rPr>
+        <w:t>Here are some sample scripts for a variety of tasks.</w:t>
+      </w:r>
+    </w:p>
+    <w:p>
+      <w:pPr>
+        <w:pStyle w:val="Heading2"/>
+        <w:rPr>
+          <w:sz w:val="22"/>
+          <w:szCs w:val="22"/>
+        </w:rPr>
       </w:pPr>
       <w:r>
         <w:rPr>
@@ -4593,12 +5109,17 @@
           <w:i w:val="0"/>
           <w:iCs w:val="0"/>
           <w:color w:val="0084D1"/>
-        </w:rPr>
-        <w:lastRenderedPageBreak/>
-        <w:t>Sample Scripts</w:t>
-      </w:r>
-    </w:p>
-    <w:p>
+          <w:sz w:val="22"/>
+          <w:szCs w:val="22"/>
+        </w:rPr>
+        <w:t>Strip off Leading Digits from Editor IDs</w:t>
+      </w:r>
+    </w:p>
+    <w:p>
+      <w:pPr>
+        <w:pStyle w:val="NoSpacing"/>
+        <w:keepNext/>
+      </w:pPr>
       <w:r>
         <w:rPr>
           <w:rStyle w:val="SubtleEmphasis"/>
@@ -4606,28 +5127,8 @@
           <w:iCs w:val="0"/>
           <w:color w:val="auto"/>
         </w:rPr>
-        <w:t>Here are some sample scripts for a variety of tasks.</w:t>
-      </w:r>
-    </w:p>
-    <w:p>
-      <w:pPr>
-        <w:pStyle w:val="Heading2"/>
-      </w:pPr>
-      <w:r>
-        <w:rPr>
-          <w:rStyle w:val="SubtleEmphasis"/>
-          <w:i w:val="0"/>
-          <w:iCs w:val="0"/>
-          <w:color w:val="0084D1"/>
-        </w:rPr>
-        <w:t>Strip off Leading Digits from Editor IDs</w:t>
-      </w:r>
-    </w:p>
-    <w:p>
-      <w:pPr>
-        <w:pStyle w:val="NoSpacing"/>
-        <w:keepNext/>
-      </w:pPr>
+        <w:t>CODA(Bat</w:t>
+      </w:r>
       <w:r>
         <w:rPr>
           <w:rStyle w:val="SubtleEmphasis"/>
@@ -4635,7 +5136,7 @@
           <w:iCs w:val="0"/>
           <w:color w:val="auto"/>
         </w:rPr>
-        <w:t>CODA(Bat</w:t>
+        <w:t>chEditEID</w:t>
       </w:r>
       <w:r>
         <w:rPr>
@@ -4644,8 +5145,20 @@
           <w:iCs w:val="0"/>
           <w:color w:val="auto"/>
         </w:rPr>
-        <w:t>chEditEID</w:t>
-      </w:r>
+        <w:t>)</w:t>
+      </w:r>
+    </w:p>
+    <w:p>
+      <w:pPr>
+        <w:pStyle w:val="NoSpacing"/>
+        <w:keepNext/>
+      </w:pPr>
+    </w:p>
+    <w:p>
+      <w:pPr>
+        <w:pStyle w:val="NoSpacing"/>
+        <w:keepNext/>
+      </w:pPr>
       <w:r>
         <w:rPr>
           <w:rStyle w:val="SubtleEmphasis"/>
@@ -4653,19 +5166,12 @@
           <w:iCs w:val="0"/>
           <w:color w:val="auto"/>
         </w:rPr>
-        <w:t>)</w:t>
-      </w:r>
-    </w:p>
-    <w:p>
-      <w:pPr>
-        <w:pStyle w:val="NoSpacing"/>
-        <w:keepNext/>
-      </w:pPr>
-    </w:p>
-    <w:p>
-      <w:pPr>
-        <w:pStyle w:val="NoSpacing"/>
-        <w:keepNext/>
+        <w:t>var Buffer</w:t>
+      </w:r>
+    </w:p>
+    <w:p>
+      <w:pPr>
+        <w:pStyle w:val="NoSpacing"/>
       </w:pPr>
       <w:r>
         <w:rPr>
@@ -4674,7 +5180,7 @@
           <w:iCs w:val="0"/>
           <w:color w:val="auto"/>
         </w:rPr>
-        <w:t>var Buffer</w:t>
+        <w:t>var EditorID</w:t>
       </w:r>
     </w:p>
     <w:p>
@@ -4688,8 +5194,13 @@
           <w:iCs w:val="0"/>
           <w:color w:val="auto"/>
         </w:rPr>
-        <w:t>var EditorID</w:t>
-      </w:r>
+        <w:t>var firstChar</w:t>
+      </w:r>
+    </w:p>
+    <w:p>
+      <w:pPr>
+        <w:pStyle w:val="NoSpacing"/>
+      </w:pPr>
     </w:p>
     <w:p>
       <w:pPr>
@@ -4702,13 +5213,8 @@
           <w:iCs w:val="0"/>
           <w:color w:val="auto"/>
         </w:rPr>
-        <w:t>var firstChar</w:t>
-      </w:r>
-    </w:p>
-    <w:p>
-      <w:pPr>
-        <w:pStyle w:val="NoSpacing"/>
-      </w:pPr>
+        <w:t>begin</w:t>
+      </w:r>
     </w:p>
     <w:p>
       <w:pPr>
@@ -4721,7 +5227,8 @@
           <w:iCs w:val="0"/>
           <w:color w:val="auto"/>
         </w:rPr>
-        <w:t>begin</w:t>
+        <w:tab/>
+        <w:t>; retrieve AI package forms</w:t>
       </w:r>
     </w:p>
     <w:p>
@@ -4736,7 +5243,7 @@
           <w:color w:val="auto"/>
         </w:rPr>
         <w:tab/>
-        <w:t>; retrieve AI package forms</w:t>
+        <w:t>forEach Buffer &lt;- GetDataHandlerFormList(0x3D)</w:t>
       </w:r>
     </w:p>
     <w:p>
@@ -4751,13 +5258,7 @@
           <w:color w:val="auto"/>
         </w:rPr>
         <w:tab/>
-        <w:t>forEach Buffer &lt;- GetDataHandlerFormList(0x3D)</w:t>
-      </w:r>
-    </w:p>
-    <w:p>
-      <w:pPr>
-        <w:pStyle w:val="NoSpacing"/>
-      </w:pPr>
+      </w:r>
       <w:r>
         <w:rPr>
           <w:rStyle w:val="SubtleEmphasis"/>
@@ -4766,7 +5267,13 @@
           <w:color w:val="auto"/>
         </w:rPr>
         <w:tab/>
-      </w:r>
+        <w:t>EditorID = GetEditorID(Buffer)</w:t>
+      </w:r>
+    </w:p>
+    <w:p>
+      <w:pPr>
+        <w:pStyle w:val="NoSpacing"/>
+      </w:pPr>
       <w:r>
         <w:rPr>
           <w:rStyle w:val="SubtleEmphasis"/>
@@ -4775,13 +5282,7 @@
           <w:color w:val="auto"/>
         </w:rPr>
         <w:tab/>
-        <w:t>EditorID = GetEditorID(Buffer)</w:t>
-      </w:r>
-    </w:p>
-    <w:p>
-      <w:pPr>
-        <w:pStyle w:val="NoSpacing"/>
-      </w:pPr>
+      </w:r>
       <w:r>
         <w:rPr>
           <w:rStyle w:val="SubtleEmphasis"/>
@@ -4790,7 +5291,13 @@
           <w:color w:val="auto"/>
         </w:rPr>
         <w:tab/>
-      </w:r>
+        <w:t>firstChar = StringSubStr(EditorID, 0, 1)</w:t>
+      </w:r>
+    </w:p>
+    <w:p>
+      <w:pPr>
+        <w:pStyle w:val="NoSpacing"/>
+      </w:pPr>
       <w:r>
         <w:rPr>
           <w:rStyle w:val="SubtleEmphasis"/>
@@ -4799,13 +5306,7 @@
           <w:color w:val="auto"/>
         </w:rPr>
         <w:tab/>
-        <w:t>firstChar = StringSubStr(EditorID, 0, 1)</w:t>
-      </w:r>
-    </w:p>
-    <w:p>
-      <w:pPr>
-        <w:pStyle w:val="NoSpacing"/>
-      </w:pPr>
+      </w:r>
       <w:r>
         <w:rPr>
           <w:rStyle w:val="SubtleEmphasis"/>
@@ -4814,7 +5315,13 @@
           <w:color w:val="auto"/>
         </w:rPr>
         <w:tab/>
-      </w:r>
+        <w:t>; we only want to change the editor IDs that start with a number</w:t>
+      </w:r>
+    </w:p>
+    <w:p>
+      <w:pPr>
+        <w:pStyle w:val="NoSpacing"/>
+      </w:pPr>
       <w:r>
         <w:rPr>
           <w:rStyle w:val="SubtleEmphasis"/>
@@ -4823,13 +5330,7 @@
           <w:color w:val="auto"/>
         </w:rPr>
         <w:tab/>
-        <w:t>; we only want to change the editor IDs that start with a number</w:t>
-      </w:r>
-    </w:p>
-    <w:p>
-      <w:pPr>
-        <w:pStyle w:val="NoSpacing"/>
-      </w:pPr>
+      </w:r>
       <w:r>
         <w:rPr>
           <w:rStyle w:val="SubtleEmphasis"/>
@@ -4838,7 +5339,13 @@
           <w:color w:val="auto"/>
         </w:rPr>
         <w:tab/>
-      </w:r>
+        <w:t>if StringIsNumber(firstChar)</w:t>
+      </w:r>
+    </w:p>
+    <w:p>
+      <w:pPr>
+        <w:pStyle w:val="NoSpacing"/>
+      </w:pPr>
       <w:r>
         <w:rPr>
           <w:rStyle w:val="SubtleEmphasis"/>
@@ -4847,13 +5354,7 @@
           <w:color w:val="auto"/>
         </w:rPr>
         <w:tab/>
-        <w:t>if StringIsNumber(firstChar)</w:t>
-      </w:r>
-    </w:p>
-    <w:p>
-      <w:pPr>
-        <w:pStyle w:val="NoSpacing"/>
-      </w:pPr>
+      </w:r>
       <w:r>
         <w:rPr>
           <w:rStyle w:val="SubtleEmphasis"/>
@@ -4871,7 +5372,13 @@
           <w:color w:val="auto"/>
         </w:rPr>
         <w:tab/>
-      </w:r>
+        <w:t>;printC("editorID (old) ="//EditorID)</w:t>
+      </w:r>
+    </w:p>
+    <w:p>
+      <w:pPr>
+        <w:pStyle w:val="NoSpacing"/>
+      </w:pPr>
       <w:r>
         <w:rPr>
           <w:rStyle w:val="SubtleEmphasis"/>
@@ -4880,13 +5387,7 @@
           <w:color w:val="auto"/>
         </w:rPr>
         <w:tab/>
-        <w:t>;printC("editorID (old) ="//EditorID)</w:t>
-      </w:r>
-    </w:p>
-    <w:p>
-      <w:pPr>
-        <w:pStyle w:val="NoSpacing"/>
-      </w:pPr>
+      </w:r>
       <w:r>
         <w:rPr>
           <w:rStyle w:val="SubtleEmphasis"/>
@@ -4904,7 +5405,13 @@
           <w:color w:val="auto"/>
         </w:rPr>
         <w:tab/>
-      </w:r>
+        <w:t>;skip the first character</w:t>
+      </w:r>
+    </w:p>
+    <w:p>
+      <w:pPr>
+        <w:pStyle w:val="NoSpacing"/>
+      </w:pPr>
       <w:r>
         <w:rPr>
           <w:rStyle w:val="SubtleEmphasis"/>
@@ -4913,13 +5420,7 @@
           <w:color w:val="auto"/>
         </w:rPr>
         <w:tab/>
-        <w:t>;skip the first character</w:t>
-      </w:r>
-    </w:p>
-    <w:p>
-      <w:pPr>
-        <w:pStyle w:val="NoSpacing"/>
-      </w:pPr>
+      </w:r>
       <w:r>
         <w:rPr>
           <w:rStyle w:val="SubtleEmphasis"/>
@@ -4937,7 +5438,13 @@
           <w:color w:val="auto"/>
         </w:rPr>
         <w:tab/>
-      </w:r>
+        <w:t>EditorID = StringSubStr(EditorID, 1, StringLength(EditorID))</w:t>
+      </w:r>
+    </w:p>
+    <w:p>
+      <w:pPr>
+        <w:pStyle w:val="NoSpacing"/>
+      </w:pPr>
       <w:r>
         <w:rPr>
           <w:rStyle w:val="SubtleEmphasis"/>
@@ -4946,13 +5453,7 @@
           <w:color w:val="auto"/>
         </w:rPr>
         <w:tab/>
-        <w:t>EditorID = StringSubStr(EditorID, 1, StringLength(EditorID))</w:t>
-      </w:r>
-    </w:p>
-    <w:p>
-      <w:pPr>
-        <w:pStyle w:val="NoSpacing"/>
-      </w:pPr>
+      </w:r>
       <w:r>
         <w:rPr>
           <w:rStyle w:val="SubtleEmphasis"/>
@@ -4970,7 +5471,13 @@
           <w:color w:val="auto"/>
         </w:rPr>
         <w:tab/>
-      </w:r>
+        <w:t>;printC("editorID (new) ="//EditorID)</w:t>
+      </w:r>
+    </w:p>
+    <w:p>
+      <w:pPr>
+        <w:pStyle w:val="NoSpacing"/>
+      </w:pPr>
       <w:r>
         <w:rPr>
           <w:rStyle w:val="SubtleEmphasis"/>
@@ -4979,13 +5486,7 @@
           <w:color w:val="auto"/>
         </w:rPr>
         <w:tab/>
-        <w:t>;printC("editorID (new) ="//EditorID)</w:t>
-      </w:r>
-    </w:p>
-    <w:p>
-      <w:pPr>
-        <w:pStyle w:val="NoSpacing"/>
-      </w:pPr>
+      </w:r>
       <w:r>
         <w:rPr>
           <w:rStyle w:val="SubtleEmphasis"/>
@@ -5003,7 +5504,13 @@
           <w:color w:val="auto"/>
         </w:rPr>
         <w:tab/>
-      </w:r>
+        <w:t>setEditorID(Buffer, EditorID)</w:t>
+      </w:r>
+    </w:p>
+    <w:p>
+      <w:pPr>
+        <w:pStyle w:val="NoSpacing"/>
+      </w:pPr>
       <w:r>
         <w:rPr>
           <w:rStyle w:val="SubtleEmphasis"/>
@@ -5012,13 +5519,7 @@
           <w:color w:val="auto"/>
         </w:rPr>
         <w:tab/>
-        <w:t>setEditorID(Buffer, EditorID)</w:t>
-      </w:r>
-    </w:p>
-    <w:p>
-      <w:pPr>
-        <w:pStyle w:val="NoSpacing"/>
-      </w:pPr>
+      </w:r>
       <w:r>
         <w:rPr>
           <w:rStyle w:val="SubtleEmphasis"/>
@@ -5027,7 +5528,13 @@
           <w:color w:val="auto"/>
         </w:rPr>
         <w:tab/>
-      </w:r>
+        <w:t>endif</w:t>
+      </w:r>
+    </w:p>
+    <w:p>
+      <w:pPr>
+        <w:pStyle w:val="NoSpacing"/>
+      </w:pPr>
       <w:r>
         <w:rPr>
           <w:rStyle w:val="SubtleEmphasis"/>
@@ -5036,7 +5543,7 @@
           <w:color w:val="auto"/>
         </w:rPr>
         <w:tab/>
-        <w:t>endif</w:t>
+        <w:t>loop</w:t>
       </w:r>
     </w:p>
     <w:p>
@@ -5051,7 +5558,7 @@
           <w:color w:val="auto"/>
         </w:rPr>
         <w:tab/>
-        <w:t>loop</w:t>
+        <w:t>; It's pretty quick, but nice to know exactly when it's done.</w:t>
       </w:r>
     </w:p>
     <w:p>
@@ -5066,7 +5573,7 @@
           <w:color w:val="auto"/>
         </w:rPr>
         <w:tab/>
-        <w:t>; It's pretty quick, but nice to know exactly when it's done.</w:t>
+        <w:t>printc("All done.")</w:t>
       </w:r>
     </w:p>
     <w:p>
@@ -5080,8 +5587,23 @@
           <w:iCs w:val="0"/>
           <w:color w:val="auto"/>
         </w:rPr>
-        <w:tab/>
-        <w:t>printc("All done.")</w:t>
+        <w:t>end</w:t>
+      </w:r>
+    </w:p>
+    <w:p>
+      <w:pPr>
+        <w:pStyle w:val="Heading2"/>
+        <w:rPr>
+          <w:sz w:val="22"/>
+          <w:szCs w:val="22"/>
+        </w:rPr>
+      </w:pPr>
+      <w:r>
+        <w:rPr>
+          <w:sz w:val="22"/>
+          <w:szCs w:val="22"/>
+        </w:rPr>
+        <w:t>Display an annoying message in the Console incessantly</w:t>
       </w:r>
     </w:p>
     <w:p>
@@ -5095,16 +5617,21 @@
           <w:iCs w:val="0"/>
           <w:color w:val="auto"/>
         </w:rPr>
-        <w:t>end</w:t>
-      </w:r>
-    </w:p>
-    <w:p>
-      <w:pPr>
-        <w:pStyle w:val="Heading2"/>
-      </w:pPr>
-      <w:r>
-        <w:t>Display an annoying message in the Console incessantly</w:t>
-      </w:r>
+        <w:t>CODA(ItWillNeverEnd, "1")</w:t>
+      </w:r>
+    </w:p>
+    <w:p>
+      <w:pPr>
+        <w:pStyle w:val="NoSpacing"/>
+      </w:pPr>
+      <w:r>
+        <w:t>; this is a background script</w:t>
+      </w:r>
+    </w:p>
+    <w:p>
+      <w:pPr>
+        <w:pStyle w:val="NoSpacing"/>
+      </w:pPr>
     </w:p>
     <w:p>
       <w:pPr>
@@ -5117,15 +5644,7 @@
           <w:iCs w:val="0"/>
           <w:color w:val="auto"/>
         </w:rPr>
-        <w:t>CODA(ItWillNeverEnd, "1")</w:t>
-      </w:r>
-    </w:p>
-    <w:p>
-      <w:pPr>
-        <w:pStyle w:val="NoSpacing"/>
-      </w:pPr>
-      <w:r>
-        <w:t>; this is a background script</w:t>
+        <w:t>var Timer = 0.0</w:t>
       </w:r>
     </w:p>
     <w:p>
@@ -5144,13 +5663,8 @@
           <w:iCs w:val="0"/>
           <w:color w:val="auto"/>
         </w:rPr>
-        <w:t>var Timer = 0.0</w:t>
-      </w:r>
-    </w:p>
-    <w:p>
-      <w:pPr>
-        <w:pStyle w:val="NoSpacing"/>
-      </w:pPr>
+        <w:t>begin</w:t>
+      </w:r>
     </w:p>
     <w:p>
       <w:pPr>
@@ -5163,7 +5677,8 @@
           <w:iCs w:val="0"/>
           <w:color w:val="auto"/>
         </w:rPr>
-        <w:t>begin</w:t>
+        <w:tab/>
+        <w:t>if ( Timer &gt; 0)</w:t>
       </w:r>
     </w:p>
     <w:p>
@@ -5178,13 +5693,7 @@
           <w:color w:val="auto"/>
         </w:rPr>
         <w:tab/>
-        <w:t>if ( Timer &gt; 0)</w:t>
-      </w:r>
-    </w:p>
-    <w:p>
-      <w:pPr>
-        <w:pStyle w:val="NoSpacing"/>
-      </w:pPr>
+      </w:r>
       <w:r>
         <w:rPr>
           <w:rStyle w:val="SubtleEmphasis"/>
@@ -5193,7 +5702,13 @@
           <w:color w:val="auto"/>
         </w:rPr>
         <w:tab/>
-      </w:r>
+        <w:t>Timer -= GetSecondsPassed()</w:t>
+      </w:r>
+    </w:p>
+    <w:p>
+      <w:pPr>
+        <w:pStyle w:val="NoSpacing"/>
+      </w:pPr>
       <w:r>
         <w:rPr>
           <w:rStyle w:val="SubtleEmphasis"/>
@@ -5202,7 +5717,7 @@
           <w:color w:val="auto"/>
         </w:rPr>
         <w:tab/>
-        <w:t>Timer -= GetSecondsPassed()</w:t>
+        <w:t>else</w:t>
       </w:r>
     </w:p>
     <w:p>
@@ -5217,13 +5732,7 @@
           <w:color w:val="auto"/>
         </w:rPr>
         <w:tab/>
-        <w:t>else</w:t>
-      </w:r>
-    </w:p>
-    <w:p>
-      <w:pPr>
-        <w:pStyle w:val="NoSpacing"/>
-      </w:pPr>
+      </w:r>
       <w:r>
         <w:rPr>
           <w:rStyle w:val="SubtleEmphasis"/>
@@ -5232,7 +5741,13 @@
           <w:color w:val="auto"/>
         </w:rPr>
         <w:tab/>
-      </w:r>
+        <w:t>Timer = 2.0</w:t>
+      </w:r>
+    </w:p>
+    <w:p>
+      <w:pPr>
+        <w:pStyle w:val="NoSpacing"/>
+      </w:pPr>
       <w:r>
         <w:rPr>
           <w:rStyle w:val="SubtleEmphasis"/>
@@ -5241,13 +5756,7 @@
           <w:color w:val="auto"/>
         </w:rPr>
         <w:tab/>
-        <w:t>Timer = 2.0</w:t>
-      </w:r>
-    </w:p>
-    <w:p>
-      <w:pPr>
-        <w:pStyle w:val="NoSpacing"/>
-      </w:pPr>
+      </w:r>
       <w:r>
         <w:rPr>
           <w:rStyle w:val="SubtleEmphasis"/>
@@ -5256,7 +5765,13 @@
           <w:color w:val="auto"/>
         </w:rPr>
         <w:tab/>
-      </w:r>
+        <w:t>printC(“Ping!”)</w:t>
+      </w:r>
+    </w:p>
+    <w:p>
+      <w:pPr>
+        <w:pStyle w:val="NoSpacing"/>
+      </w:pPr>
       <w:r>
         <w:rPr>
           <w:rStyle w:val="SubtleEmphasis"/>
@@ -5265,7 +5780,7 @@
           <w:color w:val="auto"/>
         </w:rPr>
         <w:tab/>
-        <w:t>printC(“Ping!”)</w:t>
+        <w:t>endif</w:t>
       </w:r>
     </w:p>
     <w:p>
@@ -5279,35 +5794,36 @@
           <w:iCs w:val="0"/>
           <w:color w:val="auto"/>
         </w:rPr>
-        <w:tab/>
-        <w:t>endif</w:t>
-      </w:r>
-    </w:p>
-    <w:p>
-      <w:pPr>
-        <w:pStyle w:val="NoSpacing"/>
-      </w:pPr>
-      <w:r>
-        <w:rPr>
-          <w:rStyle w:val="SubtleEmphasis"/>
-          <w:i w:val="0"/>
-          <w:iCs w:val="0"/>
-          <w:color w:val="auto"/>
-        </w:rPr>
         <w:t>end</w:t>
       </w:r>
     </w:p>
     <w:p>
       <w:pPr>
         <w:pStyle w:val="Heading2"/>
-      </w:pPr>
-      <w:r>
+        <w:rPr>
+          <w:sz w:val="22"/>
+          <w:szCs w:val="22"/>
+        </w:rPr>
+      </w:pPr>
+      <w:r>
+        <w:rPr>
+          <w:sz w:val="22"/>
+          <w:szCs w:val="22"/>
+        </w:rPr>
         <w:t>Place an object in all Loaded Cells</w:t>
       </w:r>
       <w:r>
+        <w:rPr>
+          <w:sz w:val="22"/>
+          <w:szCs w:val="22"/>
+        </w:rPr>
         <w:t>, positioned r</w:t>
       </w:r>
       <w:r>
+        <w:rPr>
+          <w:sz w:val="22"/>
+          <w:szCs w:val="22"/>
+        </w:rPr>
         <w:t>elative to another Object</w:t>
       </w:r>
     </w:p>
@@ -5332,9 +5848,6 @@
       </w:r>
       <w:r>
         <w:br/>
-      </w:r>
-      <w:r>
-        <w:lastRenderedPageBreak/>
         <w:t>var thisref</w:t>
       </w:r>
       <w:r>
@@ -5730,8 +6243,17 @@
     <w:p>
       <w:pPr>
         <w:pStyle w:val="Heading2"/>
-      </w:pPr>
-      <w:r>
+        <w:rPr>
+          <w:sz w:val="22"/>
+          <w:szCs w:val="22"/>
+        </w:rPr>
+      </w:pPr>
+      <w:r>
+        <w:rPr>
+          <w:sz w:val="22"/>
+          <w:szCs w:val="22"/>
+        </w:rPr>
+        <w:lastRenderedPageBreak/>
         <w:t>Replace one Race with Another</w:t>
       </w:r>
     </w:p>
@@ -5843,7 +6365,6 @@
         <w:ind w:left="1134"/>
       </w:pPr>
       <w:r>
-        <w:lastRenderedPageBreak/>
         <w:tab/>
       </w:r>
       <w:r>
@@ -5972,6 +6493,16 @@
       <w:r>
         <w:t>end</w:t>
       </w:r>
+    </w:p>
+    <w:p>
+      <w:pPr>
+        <w:pStyle w:val="NoSpacing"/>
+      </w:pPr>
+    </w:p>
+    <w:p>
+      <w:pPr>
+        <w:pStyle w:val="NoSpacing"/>
+      </w:pPr>
     </w:p>
     <w:sectPr>
       <w:pgSz w:w="12240" w:h="15840"/>
@@ -5985,7 +6516,7 @@
 </file>
 
 <file path=word/numbering.xml><?xml version="1.0" encoding="utf-8"?>
-<w:numbering xmlns:wpc="http://schemas.microsoft.com/office/word/2010/wordprocessingCanvas" xmlns:cx="http://schemas.microsoft.com/office/drawing/2014/chartex" xmlns:cx1="http://schemas.microsoft.com/office/drawing/2015/9/8/chartex" xmlns:cx2="http://schemas.microsoft.com/office/drawing/2015/10/21/chartex" xmlns:mc="http://schemas.openxmlformats.org/markup-compatibility/2006" xmlns:o="urn:schemas-microsoft-com:office:office" xmlns:r="http://schemas.openxmlformats.org/officeDocument/2006/relationships" xmlns:m="http://schemas.openxmlformats.org/officeDocument/2006/math" xmlns:v="urn:schemas-microsoft-com:vml" xmlns:wp14="http://schemas.microsoft.com/office/word/2010/wordprocessingDrawing" xmlns:wp="http://schemas.openxmlformats.org/drawingml/2006/wordprocessingDrawing" xmlns:w10="urn:schemas-microsoft-com:office:word" xmlns:w="http://schemas.openxmlformats.org/wordprocessingml/2006/main" xmlns:w14="http://schemas.microsoft.com/office/word/2010/wordml" xmlns:w15="http://schemas.microsoft.com/office/word/2012/wordml" xmlns:w16se="http://schemas.microsoft.com/office/word/2015/wordml/symex" xmlns:wpg="http://schemas.microsoft.com/office/word/2010/wordprocessingGroup" xmlns:wpi="http://schemas.microsoft.com/office/word/2010/wordprocessingInk" xmlns:wne="http://schemas.microsoft.com/office/word/2006/wordml" xmlns:wps="http://schemas.microsoft.com/office/word/2010/wordprocessingShape" mc:Ignorable="w14 w15 w16se wp14">
+<w:numbering xmlns:wpc="http://schemas.microsoft.com/office/word/2010/wordprocessingCanvas" xmlns:cx="http://schemas.microsoft.com/office/drawing/2014/chartex" xmlns:cx1="http://schemas.microsoft.com/office/drawing/2015/9/8/chartex" xmlns:cx2="http://schemas.microsoft.com/office/drawing/2015/10/21/chartex" xmlns:cx3="http://schemas.microsoft.com/office/drawing/2016/5/9/chartex" xmlns:cx4="http://schemas.microsoft.com/office/drawing/2016/5/10/chartex" xmlns:cx5="http://schemas.microsoft.com/office/drawing/2016/5/11/chartex" xmlns:cx6="http://schemas.microsoft.com/office/drawing/2016/5/12/chartex" xmlns:cx7="http://schemas.microsoft.com/office/drawing/2016/5/13/chartex" xmlns:cx8="http://schemas.microsoft.com/office/drawing/2016/5/14/chartex" xmlns:mc="http://schemas.openxmlformats.org/markup-compatibility/2006" xmlns:o="urn:schemas-microsoft-com:office:office" xmlns:r="http://schemas.openxmlformats.org/officeDocument/2006/relationships" xmlns:m="http://schemas.openxmlformats.org/officeDocument/2006/math" xmlns:v="urn:schemas-microsoft-com:vml" xmlns:wp14="http://schemas.microsoft.com/office/word/2010/wordprocessingDrawing" xmlns:wp="http://schemas.openxmlformats.org/drawingml/2006/wordprocessingDrawing" xmlns:w10="urn:schemas-microsoft-com:office:word" xmlns:w="http://schemas.openxmlformats.org/wordprocessingml/2006/main" xmlns:w14="http://schemas.microsoft.com/office/word/2010/wordml" xmlns:w15="http://schemas.microsoft.com/office/word/2012/wordml" xmlns:w16se="http://schemas.microsoft.com/office/word/2015/wordml/symex" xmlns:wpg="http://schemas.microsoft.com/office/word/2010/wordprocessingGroup" xmlns:wpi="http://schemas.microsoft.com/office/word/2010/wordprocessingInk" xmlns:wne="http://schemas.microsoft.com/office/word/2006/wordml" xmlns:wps="http://schemas.microsoft.com/office/word/2010/wordprocessingShape" mc:Ignorable="w14 w15 w16se wp14">
   <w:abstractNum w:abstractNumId="0" w15:restartNumberingAfterBreak="0">
     <w:nsid w:val="0F3B7A79"/>
     <w:multiLevelType w:val="multilevel"/>
@@ -7437,6 +7968,119 @@
       </w:pPr>
       <w:rPr>
         <w:rFonts w:ascii="Wingdings" w:hAnsi="Wingdings" w:cs="Wingdings" w:hint="default"/>
+      </w:rPr>
+    </w:lvl>
+  </w:abstractNum>
+  <w:abstractNum w:abstractNumId="13" w15:restartNumberingAfterBreak="0">
+    <w:nsid w:val="7DEF170B"/>
+    <w:multiLevelType w:val="hybridMultilevel"/>
+    <w:tmpl w:val="794A7C6E"/>
+    <w:lvl w:ilvl="0" w:tplc="08090001">
+      <w:start w:val="1"/>
+      <w:numFmt w:val="bullet"/>
+      <w:lvlText w:val=""/>
+      <w:lvlJc w:val="left"/>
+      <w:pPr>
+        <w:ind w:left="720" w:hanging="360"/>
+      </w:pPr>
+      <w:rPr>
+        <w:rFonts w:ascii="Symbol" w:hAnsi="Symbol" w:hint="default"/>
+      </w:rPr>
+    </w:lvl>
+    <w:lvl w:ilvl="1" w:tplc="08090003" w:tentative="1">
+      <w:start w:val="1"/>
+      <w:numFmt w:val="bullet"/>
+      <w:lvlText w:val="o"/>
+      <w:lvlJc w:val="left"/>
+      <w:pPr>
+        <w:ind w:left="1440" w:hanging="360"/>
+      </w:pPr>
+      <w:rPr>
+        <w:rFonts w:ascii="Courier New" w:hAnsi="Courier New" w:cs="Courier New" w:hint="default"/>
+      </w:rPr>
+    </w:lvl>
+    <w:lvl w:ilvl="2" w:tplc="08090005" w:tentative="1">
+      <w:start w:val="1"/>
+      <w:numFmt w:val="bullet"/>
+      <w:lvlText w:val=""/>
+      <w:lvlJc w:val="left"/>
+      <w:pPr>
+        <w:ind w:left="2160" w:hanging="360"/>
+      </w:pPr>
+      <w:rPr>
+        <w:rFonts w:ascii="Wingdings" w:hAnsi="Wingdings" w:hint="default"/>
+      </w:rPr>
+    </w:lvl>
+    <w:lvl w:ilvl="3" w:tplc="08090001" w:tentative="1">
+      <w:start w:val="1"/>
+      <w:numFmt w:val="bullet"/>
+      <w:lvlText w:val=""/>
+      <w:lvlJc w:val="left"/>
+      <w:pPr>
+        <w:ind w:left="2880" w:hanging="360"/>
+      </w:pPr>
+      <w:rPr>
+        <w:rFonts w:ascii="Symbol" w:hAnsi="Symbol" w:hint="default"/>
+      </w:rPr>
+    </w:lvl>
+    <w:lvl w:ilvl="4" w:tplc="08090003" w:tentative="1">
+      <w:start w:val="1"/>
+      <w:numFmt w:val="bullet"/>
+      <w:lvlText w:val="o"/>
+      <w:lvlJc w:val="left"/>
+      <w:pPr>
+        <w:ind w:left="3600" w:hanging="360"/>
+      </w:pPr>
+      <w:rPr>
+        <w:rFonts w:ascii="Courier New" w:hAnsi="Courier New" w:cs="Courier New" w:hint="default"/>
+      </w:rPr>
+    </w:lvl>
+    <w:lvl w:ilvl="5" w:tplc="08090005" w:tentative="1">
+      <w:start w:val="1"/>
+      <w:numFmt w:val="bullet"/>
+      <w:lvlText w:val=""/>
+      <w:lvlJc w:val="left"/>
+      <w:pPr>
+        <w:ind w:left="4320" w:hanging="360"/>
+      </w:pPr>
+      <w:rPr>
+        <w:rFonts w:ascii="Wingdings" w:hAnsi="Wingdings" w:hint="default"/>
+      </w:rPr>
+    </w:lvl>
+    <w:lvl w:ilvl="6" w:tplc="08090001" w:tentative="1">
+      <w:start w:val="1"/>
+      <w:numFmt w:val="bullet"/>
+      <w:lvlText w:val=""/>
+      <w:lvlJc w:val="left"/>
+      <w:pPr>
+        <w:ind w:left="5040" w:hanging="360"/>
+      </w:pPr>
+      <w:rPr>
+        <w:rFonts w:ascii="Symbol" w:hAnsi="Symbol" w:hint="default"/>
+      </w:rPr>
+    </w:lvl>
+    <w:lvl w:ilvl="7" w:tplc="08090003" w:tentative="1">
+      <w:start w:val="1"/>
+      <w:numFmt w:val="bullet"/>
+      <w:lvlText w:val="o"/>
+      <w:lvlJc w:val="left"/>
+      <w:pPr>
+        <w:ind w:left="5760" w:hanging="360"/>
+      </w:pPr>
+      <w:rPr>
+        <w:rFonts w:ascii="Courier New" w:hAnsi="Courier New" w:cs="Courier New" w:hint="default"/>
+      </w:rPr>
+    </w:lvl>
+    <w:lvl w:ilvl="8" w:tplc="08090005" w:tentative="1">
+      <w:start w:val="1"/>
+      <w:numFmt w:val="bullet"/>
+      <w:lvlText w:val=""/>
+      <w:lvlJc w:val="left"/>
+      <w:pPr>
+        <w:ind w:left="6480" w:hanging="360"/>
+      </w:pPr>
+      <w:rPr>
+        <w:rFonts w:ascii="Wingdings" w:hAnsi="Wingdings" w:hint="default"/>
       </w:rPr>
     </w:lvl>
   </w:abstractNum>
@@ -7479,6 +8123,9 @@
   <w:num w:numId="13">
     <w:abstractNumId w:val="2"/>
   </w:num>
+  <w:num w:numId="14">
+    <w:abstractNumId w:val="13"/>
+  </w:num>
 </w:numbering>
 </file>
 
@@ -7499,7 +8146,7 @@
       </w:pPr>
     </w:pPrDefault>
   </w:docDefaults>
-  <w:latentStyles w:defLockedState="0" w:defUIPriority="99" w:defSemiHidden="0" w:defUnhideWhenUsed="0" w:defQFormat="0" w:count="373">
+  <w:latentStyles w:defLockedState="0" w:defUIPriority="99" w:defSemiHidden="0" w:defUnhideWhenUsed="0" w:defQFormat="0" w:count="374">
     <w:lsdException w:name="Normal" w:uiPriority="0" w:qFormat="1"/>
     <w:lsdException w:name="heading 1" w:uiPriority="9" w:qFormat="1"/>
     <w:lsdException w:name="heading 2" w:semiHidden="1" w:uiPriority="9" w:unhideWhenUsed="1" w:qFormat="1"/>
@@ -7605,7 +8252,6 @@
     <w:lsdException w:name="HTML Sample" w:semiHidden="1" w:unhideWhenUsed="1"/>
     <w:lsdException w:name="HTML Typewriter" w:semiHidden="1" w:unhideWhenUsed="1"/>
     <w:lsdException w:name="HTML Variable" w:semiHidden="1" w:unhideWhenUsed="1"/>
-    <w:lsdException w:name="Normal Table" w:semiHidden="1" w:unhideWhenUsed="1"/>
     <w:lsdException w:name="annotation subject" w:semiHidden="1" w:unhideWhenUsed="1"/>
     <w:lsdException w:name="No List" w:semiHidden="1" w:unhideWhenUsed="1"/>
     <w:lsdException w:name="Outline List 1" w:semiHidden="1" w:unhideWhenUsed="1"/>
@@ -7652,10 +8298,8 @@
     <w:lsdException w:name="Table Subtle 2" w:semiHidden="1" w:unhideWhenUsed="1"/>
     <w:lsdException w:name="Table Web 1" w:semiHidden="1" w:unhideWhenUsed="1"/>
     <w:lsdException w:name="Table Web 2" w:semiHidden="1" w:unhideWhenUsed="1"/>
-    <w:lsdException w:name="Table Web 3" w:semiHidden="1" w:unhideWhenUsed="1"/>
     <w:lsdException w:name="Balloon Text" w:semiHidden="1" w:unhideWhenUsed="1"/>
-    <w:lsdException w:name="Table Grid" w:semiHidden="1" w:uiPriority="59" w:unhideWhenUsed="1"/>
-    <w:lsdException w:name="Table Theme" w:semiHidden="1" w:unhideWhenUsed="1"/>
+    <w:lsdException w:name="Table Grid" w:uiPriority="59"/>
     <w:lsdException w:name="Placeholder Text" w:semiHidden="1"/>
     <w:lsdException w:name="No Spacing" w:uiPriority="1" w:qFormat="1"/>
     <w:lsdException w:name="Light Shading" w:uiPriority="60"/>
@@ -7873,6 +8517,7 @@
     <w:lsdException w:name="List Table 7 Colorful Accent 6" w:uiPriority="52"/>
     <w:lsdException w:name="Mention" w:semiHidden="1" w:unhideWhenUsed="1"/>
     <w:lsdException w:name="Smart Hyperlink" w:semiHidden="1" w:unhideWhenUsed="1"/>
+    <w:lsdException w:name="Hashtag" w:semiHidden="1" w:unhideWhenUsed="1"/>
   </w:latentStyles>
   <w:style w:type="paragraph" w:default="1" w:styleId="Normal">
     <w:name w:val="Normal"/>
@@ -8457,6 +9102,44 @@
       <w:u w:val="single"/>
     </w:rPr>
   </w:style>
+  <w:style w:type="character" w:styleId="Mention">
+    <w:name w:val="Mention"/>
+    <w:basedOn w:val="DefaultParagraphFont"/>
+    <w:uiPriority w:val="99"/>
+    <w:semiHidden/>
+    <w:unhideWhenUsed/>
+    <w:rsid w:val="00635CE8"/>
+    <w:rPr>
+      <w:color w:val="2B579A"/>
+      <w:shd w:val="clear" w:color="auto" w:fill="E6E6E6"/>
+    </w:rPr>
+  </w:style>
+  <w:style w:type="character" w:styleId="FollowedHyperlink">
+    <w:name w:val="FollowedHyperlink"/>
+    <w:basedOn w:val="DefaultParagraphFont"/>
+    <w:uiPriority w:val="99"/>
+    <w:semiHidden/>
+    <w:unhideWhenUsed/>
+    <w:rsid w:val="00635CE8"/>
+    <w:rPr>
+      <w:color w:val="800080" w:themeColor="followedHyperlink"/>
+      <w:u w:val="single"/>
+    </w:rPr>
+  </w:style>
+  <w:style w:type="character" w:styleId="IntenseReference">
+    <w:name w:val="Intense Reference"/>
+    <w:basedOn w:val="DefaultParagraphFont"/>
+    <w:uiPriority w:val="32"/>
+    <w:qFormat/>
+    <w:rsid w:val="00295BEE"/>
+    <w:rPr>
+      <w:b/>
+      <w:bCs/>
+      <w:smallCaps/>
+      <w:color w:val="4F81BD" w:themeColor="accent1"/>
+      <w:spacing w:val="5"/>
+    </w:rPr>
+  </w:style>
 </w:styles>
 </file>
 
@@ -8465,10 +9148,10 @@
   <a:themeElements>
     <a:clrScheme name="Office">
       <a:dk1>
-        <a:sysClr val="windowText" lastClr="C0C0C0"/>
+        <a:sysClr val="windowText" lastClr="000000"/>
       </a:dk1>
       <a:lt1>
-        <a:sysClr val="window" lastClr="1F1F1F"/>
+        <a:sysClr val="window" lastClr="FFFFFF"/>
       </a:lt1>
       <a:dk2>
         <a:srgbClr val="1F497D"/>
@@ -8750,7 +9433,7 @@
 </file>
 
 <file path=customXml/itemProps1.xml><?xml version="1.0" encoding="utf-8"?>
-<ds:datastoreItem xmlns:ds="http://schemas.openxmlformats.org/officeDocument/2006/customXml" ds:itemID="{92D770AD-6B75-4AF2-9ADA-0B5BDB13CF09}">
+<ds:datastoreItem xmlns:ds="http://schemas.openxmlformats.org/officeDocument/2006/customXml" ds:itemID="{4429265D-8D3E-4C4D-86E7-67CC2AC9AE54}">
   <ds:schemaRefs>
     <ds:schemaRef ds:uri="http://schemas.openxmlformats.org/officeDocument/2006/bibliography"/>
   </ds:schemaRefs>

</xml_diff>